<commit_message>
RC2: - Añadido link Google Code
</commit_message>
<xml_diff>
--- a/Softmodii PDF - source.docx
+++ b/Softmodii PDF - source.docx
@@ -3821,13 +3821,8 @@
       <w:pPr>
         <w:rPr>
           <w:del w:id="41" w:author="Guillermo" w:date="2011-03-03T13:20:00Z"/>
-          <w:rPrChange w:id="42" w:author="Guillermo" w:date="2011-03-03T13:20:00Z">
-            <w:rPr>
-              <w:del w:id="43" w:author="Guillermo" w:date="2011-03-03T13:20:00Z"/>
-            </w:rPr>
-          </w:rPrChange>
-        </w:rPr>
-        <w:pPrChange w:id="44" w:author="Guillermo" w:date="2011-03-03T13:20:00Z">
+        </w:rPr>
+        <w:pPrChange w:id="42" w:author="Guillermo" w:date="2011-03-03T13:20:00Z">
           <w:pPr>
             <w:pStyle w:val="Ttulo2"/>
           </w:pPr>
@@ -3945,11 +3940,11 @@
           <w:numId w:val="9"/>
         </w:numPr>
       </w:pPr>
-      <w:ins w:id="45" w:author="Guillermo" w:date="2011-03-03T13:20:00Z">
+      <w:ins w:id="43" w:author="Guillermo" w:date="2011-03-03T13:20:00Z">
         <w:r>
           <w:rPr>
             <w:lang w:eastAsia="es-ES_tradnl"/>
-            <w:rPrChange w:id="46">
+            <w:rPrChange w:id="44">
               <w:rPr>
                 <w:rFonts w:asciiTheme="majorHAnsi" w:hAnsiTheme="majorHAnsi"/>
                 <w:color w:val="438086" w:themeColor="accent2"/>
@@ -4078,7 +4073,7 @@
       <w:r>
         <w:t>.</w:t>
       </w:r>
-      <w:ins w:id="47" w:author="Guillermo" w:date="2011-03-03T13:20:00Z">
+      <w:ins w:id="45" w:author="Guillermo" w:date="2011-03-03T13:20:00Z">
         <w:r>
           <w:rPr>
             <w:lang w:eastAsia="es-ES_tradnl"/>
@@ -4237,11 +4232,11 @@
       </w:r>
     </w:p>
     <w:p>
-      <w:ins w:id="48" w:author="Guillermo" w:date="2011-03-04T18:55:00Z">
+      <w:ins w:id="46" w:author="Guillermo" w:date="2011-03-04T18:55:00Z">
         <w:r>
           <w:rPr>
             <w:lang w:eastAsia="es-ES_tradnl"/>
-            <w:rPrChange w:id="49">
+            <w:rPrChange w:id="47">
               <w:rPr>
                 <w:rFonts w:asciiTheme="majorHAnsi" w:hAnsiTheme="majorHAnsi"/>
                 <w:color w:val="438086" w:themeColor="accent2"/>
@@ -4308,11 +4303,11 @@
           </w:drawing>
         </w:r>
       </w:ins>
-      <w:del w:id="50" w:author="Guillermo" w:date="2011-03-04T18:55:00Z">
+      <w:del w:id="48" w:author="Guillermo" w:date="2011-03-04T18:55:00Z">
         <w:r>
           <w:rPr>
             <w:lang w:eastAsia="es-ES_tradnl"/>
-            <w:rPrChange w:id="51">
+            <w:rPrChange w:id="49">
               <w:rPr>
                 <w:rFonts w:asciiTheme="majorHAnsi" w:hAnsiTheme="majorHAnsi"/>
                 <w:color w:val="438086" w:themeColor="accent2"/>
@@ -4442,10 +4437,10 @@
           <w:numId w:val="11"/>
         </w:numPr>
         <w:rPr>
-          <w:ins w:id="52" w:author="Guillermo" w:date="2011-03-03T13:15:00Z"/>
-        </w:rPr>
-      </w:pPr>
-      <w:ins w:id="53" w:author="Guillermo" w:date="2011-03-03T13:15:00Z">
+          <w:ins w:id="50" w:author="Guillermo" w:date="2011-03-03T13:15:00Z"/>
+        </w:rPr>
+      </w:pPr>
+      <w:ins w:id="51" w:author="Guillermo" w:date="2011-03-03T13:15:00Z">
         <w:r>
           <w:rPr>
             <w:u w:val="single"/>
@@ -4562,7 +4557,7 @@
       <w:r>
         <w:rPr>
           <w:lang w:val="en-US"/>
-          <w:rPrChange w:id="54" w:author="Guillermo" w:date="2011-02-28T01:42:00Z">
+          <w:rPrChange w:id="52" w:author="Guillermo" w:date="2011-02-28T01:42:00Z">
             <w:rPr>
               <w:rFonts w:asciiTheme="majorHAnsi" w:hAnsiTheme="majorHAnsi"/>
               <w:color w:val="438086" w:themeColor="accent2"/>
@@ -4669,7 +4664,7 @@
       <w:r>
         <w:rPr>
           <w:lang w:val="en-US"/>
-          <w:rPrChange w:id="55" w:author="Guillermo" w:date="2011-02-28T01:42:00Z">
+          <w:rPrChange w:id="53" w:author="Guillermo" w:date="2011-02-28T01:42:00Z">
             <w:rPr>
               <w:rFonts w:asciiTheme="majorHAnsi" w:hAnsiTheme="majorHAnsi"/>
               <w:color w:val="438086" w:themeColor="accent2"/>
@@ -4753,10 +4748,10 @@
           <w:numId w:val="11"/>
         </w:numPr>
         <w:rPr>
-          <w:del w:id="56" w:author="Guillermo" w:date="2011-03-03T13:15:00Z"/>
-        </w:rPr>
-      </w:pPr>
-      <w:del w:id="57" w:author="Guillermo" w:date="2011-03-03T13:15:00Z">
+          <w:del w:id="54" w:author="Guillermo" w:date="2011-03-03T13:15:00Z"/>
+        </w:rPr>
+      </w:pPr>
+      <w:del w:id="55" w:author="Guillermo" w:date="2011-03-03T13:15:00Z">
         <w:r>
           <w:rPr>
             <w:u w:val="single"/>
@@ -4776,7 +4771,7 @@
         <w:r>
           <w:rPr>
             <w:lang w:val="en-US"/>
-            <w:rPrChange w:id="58" w:author="Guillermo" w:date="2011-02-28T01:42:00Z">
+            <w:rPrChange w:id="56" w:author="Guillermo" w:date="2011-02-28T01:42:00Z">
               <w:rPr>
                 <w:rFonts w:asciiTheme="majorHAnsi" w:hAnsiTheme="majorHAnsi"/>
                 <w:color w:val="438086" w:themeColor="accent2"/>
@@ -4850,7 +4845,7 @@
       <w:r>
         <w:rPr>
           <w:lang w:val="en-US"/>
-          <w:rPrChange w:id="59" w:author="Guillermo" w:date="2011-02-28T01:42:00Z">
+          <w:rPrChange w:id="57" w:author="Guillermo" w:date="2011-02-28T01:42:00Z">
             <w:rPr>
               <w:rFonts w:asciiTheme="majorHAnsi" w:hAnsiTheme="majorHAnsi"/>
               <w:color w:val="438086" w:themeColor="accent2"/>
@@ -5003,12 +4998,12 @@
       <w:r>
         <w:fldChar w:fldCharType="begin"/>
       </w:r>
-      <w:ins w:id="60" w:author="Guillermo" w:date="2011-03-04T19:46:00Z">
+      <w:ins w:id="58" w:author="Guillermo" w:date="2011-03-04T19:46:00Z">
         <w:r>
           <w:instrText>HYPERLINK "http://code.google.com/p/softmodii-eol/downloads/detail?name=Exploits%20Wii%20v4.zip&amp;can=2&amp;q="</w:instrText>
         </w:r>
       </w:ins>
-      <w:del w:id="61" w:author="Guillermo" w:date="2011-03-04T19:46:00Z">
+      <w:del w:id="59" w:author="Guillermo" w:date="2011-03-04T19:46:00Z">
         <w:r>
           <w:delInstrText xml:space="preserve"> HYPERLINK "http://www.mediafire.com/?pw22zvdgmjm8p07" </w:delInstrText>
         </w:r>
@@ -5229,11 +5224,11 @@
           <w:numId w:val="12"/>
         </w:numPr>
         <w:rPr>
-          <w:ins w:id="62" w:author="Guillermo" w:date="2011-03-03T13:17:00Z"/>
+          <w:ins w:id="60" w:author="Guillermo" w:date="2011-03-03T13:17:00Z"/>
           <w:color w:val="406E8C" w:themeColor="accent6" w:themeShade="BF"/>
         </w:rPr>
       </w:pPr>
-      <w:ins w:id="63" w:author="Guillermo" w:date="2011-03-03T13:17:00Z">
+      <w:ins w:id="61" w:author="Guillermo" w:date="2011-03-03T13:17:00Z">
         <w:r>
           <w:fldChar w:fldCharType="begin"/>
         </w:r>
@@ -5452,7 +5447,7 @@
       <w:r>
         <w:rPr>
           <w:lang w:val="en-US"/>
-          <w:rPrChange w:id="64" w:author="Guillermo" w:date="2011-02-28T01:42:00Z">
+          <w:rPrChange w:id="62" w:author="Guillermo" w:date="2011-02-28T01:42:00Z">
             <w:rPr>
               <w:rFonts w:asciiTheme="majorHAnsi" w:hAnsiTheme="majorHAnsi"/>
               <w:color w:val="438086" w:themeColor="accent2"/>
@@ -5749,11 +5744,11 @@
           <w:numId w:val="12"/>
         </w:numPr>
         <w:rPr>
-          <w:del w:id="65" w:author="Guillermo" w:date="2011-03-03T13:17:00Z"/>
+          <w:del w:id="63" w:author="Guillermo" w:date="2011-03-03T13:17:00Z"/>
           <w:color w:val="406E8C" w:themeColor="accent6" w:themeShade="BF"/>
         </w:rPr>
       </w:pPr>
-      <w:del w:id="66" w:author="Guillermo" w:date="2011-03-03T13:17:00Z">
+      <w:del w:id="64" w:author="Guillermo" w:date="2011-03-03T13:17:00Z">
         <w:r>
           <w:fldChar w:fldCharType="begin"/>
         </w:r>
@@ -5799,12 +5794,12 @@
           <w:delText xml:space="preserve">”, </w:delText>
         </w:r>
       </w:del>
-      <w:del w:id="67" w:author="Guillermo" w:date="2011-03-03T13:16:00Z">
+      <w:del w:id="65" w:author="Guillermo" w:date="2011-03-03T13:16:00Z">
         <w:r>
           <w:delText xml:space="preserve">inmediatamente </w:delText>
         </w:r>
       </w:del>
-      <w:del w:id="68" w:author="Guillermo" w:date="2011-03-03T13:17:00Z">
+      <w:del w:id="66" w:author="Guillermo" w:date="2011-03-03T13:17:00Z">
         <w:r>
           <w:delText>se lanzará el exploit.</w:delText>
         </w:r>
@@ -5860,7 +5855,7 @@
     <w:p>
       <w:pPr>
         <w:rPr>
-          <w:ins w:id="69" w:author="Guillermo" w:date="2011-03-03T13:18:00Z"/>
+          <w:ins w:id="67" w:author="Guillermo" w:date="2011-03-03T13:18:00Z"/>
         </w:rPr>
       </w:pPr>
       <w:r>
@@ -5871,7 +5866,7 @@
     <w:p>
       <w:pPr>
         <w:rPr>
-          <w:del w:id="70" w:author="Guillermo" w:date="2011-03-03T13:18:00Z"/>
+          <w:del w:id="68" w:author="Guillermo" w:date="2011-03-03T13:18:00Z"/>
         </w:rPr>
       </w:pPr>
     </w:p>
@@ -5879,11 +5874,11 @@
       <w:pPr>
         <w:pStyle w:val="Ttulo2"/>
       </w:pPr>
-      <w:bookmarkStart w:id="71" w:name="_Toc285987389"/>
+      <w:bookmarkStart w:id="69" w:name="_Toc285987389"/>
       <w:r>
         <w:t>Proceso de instalación</w:t>
       </w:r>
-      <w:bookmarkEnd w:id="71"/>
+      <w:bookmarkEnd w:id="69"/>
     </w:p>
     <w:p>
       <w:r>
@@ -6429,11 +6424,11 @@
       <w:pPr>
         <w:pStyle w:val="Ttulo2"/>
       </w:pPr>
-      <w:bookmarkStart w:id="72" w:name="_Toc285987390"/>
+      <w:bookmarkStart w:id="70" w:name="_Toc285987390"/>
       <w:r>
         <w:t>Haciendo copia de la NAND con BootMii</w:t>
       </w:r>
-      <w:bookmarkEnd w:id="72"/>
+      <w:bookmarkEnd w:id="70"/>
     </w:p>
     <w:p/>
     <w:p>
@@ -6797,12 +6792,12 @@
         <w:pStyle w:val="Ttulo1"/>
         <w:jc w:val="center"/>
       </w:pPr>
-      <w:bookmarkStart w:id="73" w:name="_Toc285987391"/>
+      <w:bookmarkStart w:id="71" w:name="_Toc285987391"/>
       <w:r>
         <w:lastRenderedPageBreak/>
         <w:t>Paso 2: Instalando los cIOS</w:t>
       </w:r>
-      <w:bookmarkEnd w:id="73"/>
+      <w:bookmarkEnd w:id="71"/>
     </w:p>
     <w:p/>
     <w:p>
@@ -6872,12 +6867,12 @@
       <w:r>
         <w:fldChar w:fldCharType="begin"/>
       </w:r>
-      <w:ins w:id="74" w:author="Guillermo" w:date="2011-03-04T19:47:00Z">
+      <w:ins w:id="72" w:author="Guillermo" w:date="2011-03-04T19:47:00Z">
         <w:r>
           <w:instrText>HYPERLINK "http://code.google.com/p/softmodii-eol/downloads/detail?name=CSD%2C%20IOS236mod%20y%20cIOS.zip&amp;can=2&amp;q="</w:instrText>
         </w:r>
       </w:ins>
-      <w:del w:id="75" w:author="Guillermo" w:date="2011-03-04T19:47:00Z">
+      <w:del w:id="73" w:author="Guillermo" w:date="2011-03-04T19:47:00Z">
         <w:r>
           <w:delInstrText xml:space="preserve"> HYPERLINK "http://www.mediafire.com/?c3mq3cb314m5uor" </w:delInstrText>
         </w:r>
@@ -6983,12 +6978,12 @@
       <w:r>
         <w:fldChar w:fldCharType="begin"/>
       </w:r>
-      <w:ins w:id="76" w:author="Guillermo" w:date="2011-03-04T19:48:00Z">
+      <w:ins w:id="74" w:author="Guillermo" w:date="2011-03-04T19:48:00Z">
         <w:r>
           <w:instrText>HYPERLINK "http://code.google.com/p/softmodii-eol/downloads/detail?name=NUSD%201_5a.zip&amp;can=2&amp;q="</w:instrText>
         </w:r>
       </w:ins>
-      <w:del w:id="77" w:author="Guillermo" w:date="2011-03-04T19:48:00Z">
+      <w:del w:id="75" w:author="Guillermo" w:date="2011-03-04T19:48:00Z">
         <w:r>
           <w:delInstrText xml:space="preserve"> HYPERLINK "http://www.mediafire.com/?dux1wq9rdioclhw" </w:delInstrText>
         </w:r>
@@ -7440,12 +7435,12 @@
       <w:pPr>
         <w:pStyle w:val="Ttulo2"/>
       </w:pPr>
-      <w:bookmarkStart w:id="78" w:name="_Toc285987392"/>
+      <w:bookmarkStart w:id="76" w:name="_Toc285987392"/>
       <w:r>
         <w:lastRenderedPageBreak/>
         <w:t>Instalación del IOS236</w:t>
       </w:r>
-      <w:bookmarkEnd w:id="78"/>
+      <w:bookmarkEnd w:id="76"/>
     </w:p>
     <w:p>
       <w:r>
@@ -7513,11 +7508,11 @@
       <w:pPr>
         <w:pStyle w:val="Ttulo2"/>
       </w:pPr>
-      <w:bookmarkStart w:id="79" w:name="_Toc285987393"/>
+      <w:bookmarkStart w:id="77" w:name="_Toc285987393"/>
       <w:r>
         <w:t>Instalación de los cIOS de Hermes</w:t>
       </w:r>
-      <w:bookmarkEnd w:id="79"/>
+      <w:bookmarkEnd w:id="77"/>
     </w:p>
     <w:p>
       <w:r>
@@ -7906,11 +7901,11 @@
       <w:pPr>
         <w:pStyle w:val="Ttulo2"/>
       </w:pPr>
-      <w:bookmarkStart w:id="80" w:name="_Toc285987394"/>
+      <w:bookmarkStart w:id="78" w:name="_Toc285987394"/>
       <w:r>
         <w:t>Instalación del cIOS de Waninkoko</w:t>
       </w:r>
-      <w:bookmarkEnd w:id="80"/>
+      <w:bookmarkEnd w:id="78"/>
     </w:p>
     <w:p>
       <w:r>
@@ -8263,12 +8258,12 @@
         <w:pStyle w:val="Ttulo1"/>
         <w:jc w:val="center"/>
       </w:pPr>
-      <w:bookmarkStart w:id="81" w:name="_Toc285987395"/>
+      <w:bookmarkStart w:id="79" w:name="_Toc285987395"/>
       <w:r>
         <w:lastRenderedPageBreak/>
         <w:t>Paso 3: Instalando un Backup Loader</w:t>
       </w:r>
-      <w:bookmarkEnd w:id="81"/>
+      <w:bookmarkEnd w:id="79"/>
     </w:p>
     <w:p/>
     <w:p>
@@ -8355,11 +8350,11 @@
       <w:pPr>
         <w:pStyle w:val="Ttulo2"/>
       </w:pPr>
-      <w:bookmarkStart w:id="82" w:name="_Toc285987396"/>
+      <w:bookmarkStart w:id="80" w:name="_Toc285987396"/>
       <w:r>
         <w:t>Preparando el disco duro USB para cargar copias de seguridad</w:t>
       </w:r>
-      <w:bookmarkEnd w:id="82"/>
+      <w:bookmarkEnd w:id="80"/>
     </w:p>
     <w:p/>
     <w:p>
@@ -8393,12 +8388,12 @@
       <w:r>
         <w:fldChar w:fldCharType="begin"/>
       </w:r>
-      <w:ins w:id="83" w:author="Guillermo" w:date="2011-03-05T02:57:00Z">
+      <w:ins w:id="81" w:author="Guillermo" w:date="2011-03-05T02:57:00Z">
         <w:r>
           <w:instrText>HYPERLINK "http://code.google.com/p/softmodii-eol/downloads/detail?name=WBM038b61.zip&amp;can=2&amp;q="</w:instrText>
         </w:r>
       </w:ins>
-      <w:del w:id="84" w:author="Guillermo" w:date="2011-03-05T02:57:00Z">
+      <w:del w:id="82" w:author="Guillermo" w:date="2011-03-05T02:57:00Z">
         <w:r>
           <w:delInstrText xml:space="preserve"> HYPERLINK "http://www.mediafire.com/?ggws67qlvihh37c" </w:delInstrText>
         </w:r>
@@ -8955,6 +8950,100 @@
       <w:r>
         <w:rPr>
           <w:lang w:val="en-US"/>
+          <w:rPrChange w:id="83" w:author="Guillermo" w:date="2011-02-28T01:42:00Z">
+            <w:rPr>
+              <w:rFonts w:asciiTheme="majorHAnsi" w:hAnsiTheme="majorHAnsi"/>
+              <w:color w:val="438086" w:themeColor="accent2"/>
+              <w:sz w:val="28"/>
+              <w:szCs w:val="28"/>
+            </w:rPr>
+          </w:rPrChange>
+        </w:rPr>
+        <w:instrText xml:space="preserve"> HYPERLINK "http://wiibafu.codeplex.com/" </w:instrText>
+      </w:r>
+      <w:r>
+        <w:fldChar w:fldCharType="separate"/>
+      </w:r>
+      <w:r>
+        <w:rPr>
+          <w:rStyle w:val="Hipervnculo"/>
+          <w:b/>
+          <w:color w:val="406E8C" w:themeColor="accent6" w:themeShade="BF"/>
+          <w:lang w:val="en-US"/>
+        </w:rPr>
+        <w:t>Wii Backup Fusion</w:t>
+      </w:r>
+      <w:r>
+        <w:rPr>
+          <w:rStyle w:val="Hipervnculo"/>
+          <w:b/>
+          <w:color w:val="406E8C" w:themeColor="accent6" w:themeShade="BF"/>
+          <w:lang w:val="en-US"/>
+        </w:rPr>
+        <w:fldChar w:fldCharType="end"/>
+      </w:r>
+      <w:r>
+        <w:rPr>
+          <w:lang w:val="en-US"/>
+        </w:rPr>
+        <w:t>,</w:t>
+      </w:r>
+      <w:r>
+        <w:rPr>
+          <w:lang w:val="en-US"/>
+        </w:rPr>
+        <w:t xml:space="preserve"> </w:t>
+      </w:r>
+      <w:r>
+        <w:fldChar w:fldCharType="begin"/>
+      </w:r>
+      <w:r>
+        <w:rPr>
+          <w:lang w:val="en-US"/>
+          <w:rPrChange w:id="84" w:author="Guillermo" w:date="2011-02-28T01:42:00Z">
+            <w:rPr>
+              <w:rFonts w:asciiTheme="majorHAnsi" w:hAnsiTheme="majorHAnsi"/>
+              <w:color w:val="438086" w:themeColor="accent2"/>
+              <w:sz w:val="28"/>
+              <w:szCs w:val="28"/>
+            </w:rPr>
+          </w:rPrChange>
+        </w:rPr>
+        <w:instrText xml:space="preserve"> HYPERLINK "https://launchpad.net/wiithon" </w:instrText>
+      </w:r>
+      <w:r>
+        <w:fldChar w:fldCharType="separate"/>
+      </w:r>
+      <w:r>
+        <w:rPr>
+          <w:rStyle w:val="Hipervnculo"/>
+          <w:b/>
+          <w:color w:val="406E8C" w:themeColor="accent6" w:themeShade="BF"/>
+          <w:lang w:val="en-US"/>
+        </w:rPr>
+        <w:t>Wiithon</w:t>
+      </w:r>
+      <w:r>
+        <w:rPr>
+          <w:rStyle w:val="Hipervnculo"/>
+          <w:b/>
+          <w:color w:val="406E8C" w:themeColor="accent6" w:themeShade="BF"/>
+          <w:lang w:val="en-US"/>
+        </w:rPr>
+        <w:fldChar w:fldCharType="end"/>
+      </w:r>
+      <w:r>
+        <w:rPr>
+          <w:lang w:val="en-US"/>
+        </w:rPr>
+        <w:t xml:space="preserve">, </w:t>
+      </w:r>
+      <w:r>
+        <w:fldChar w:fldCharType="begin"/>
+      </w:r>
+      <w:r>
+        <w:rPr>
+          <w:lang w:val="en-US"/>
           <w:rPrChange w:id="85" w:author="Guillermo" w:date="2011-02-28T01:42:00Z">
             <w:rPr>
               <w:rFonts w:asciiTheme="majorHAnsi" w:hAnsiTheme="majorHAnsi"/>
@@ -8964,7 +9053,7 @@
             </w:rPr>
           </w:rPrChange>
         </w:rPr>
-        <w:instrText xml:space="preserve"> HYPERLINK "http://wiibafu.codeplex.com/" </w:instrText>
+        <w:instrText xml:space="preserve"> HYPERLINK "http://code.google.com/p/linux-wbfs-manager/" </w:instrText>
       </w:r>
       <w:r>
         <w:fldChar w:fldCharType="separate"/>
@@ -8976,7 +9065,7 @@
           <w:color w:val="406E8C" w:themeColor="accent6" w:themeShade="BF"/>
           <w:lang w:val="en-US"/>
         </w:rPr>
-        <w:t>Wii Backup Fusion</w:t>
+        <w:t>Linux WBFS Manager</w:t>
       </w:r>
       <w:r>
         <w:rPr>
@@ -8991,7 +9080,31 @@
         <w:rPr>
           <w:lang w:val="en-US"/>
         </w:rPr>
-        <w:t>,</w:t>
+        <w:t>.</w:t>
+      </w:r>
+    </w:p>
+    <w:p>
+      <w:pPr>
+        <w:numPr>
+          <w:ilvl w:val="0"/>
+          <w:numId w:val="21"/>
+        </w:numPr>
+        <w:rPr>
+          <w:lang w:val="en-US"/>
+        </w:rPr>
+      </w:pPr>
+      <w:r>
+        <w:rPr>
+          <w:u w:val="single"/>
+          <w:lang w:val="en-US"/>
+        </w:rPr>
+        <w:t>MacOS</w:t>
+      </w:r>
+      <w:r>
+        <w:rPr>
+          <w:lang w:val="en-US"/>
+        </w:rPr>
+        <w:t>:</w:t>
       </w:r>
       <w:r>
         <w:rPr>
@@ -9014,7 +9127,7 @@
             </w:rPr>
           </w:rPrChange>
         </w:rPr>
-        <w:instrText xml:space="preserve"> HYPERLINK "https://launchpad.net/wiithon" </w:instrText>
+        <w:instrText xml:space="preserve"> HYPERLINK "http://wiibafu.codeplex.com/" </w:instrText>
       </w:r>
       <w:r>
         <w:fldChar w:fldCharType="separate"/>
@@ -9026,7 +9139,7 @@
           <w:color w:val="406E8C" w:themeColor="accent6" w:themeShade="BF"/>
           <w:lang w:val="en-US"/>
         </w:rPr>
-        <w:t>Wiithon</w:t>
+        <w:t>Wii Backup Fusion</w:t>
       </w:r>
       <w:r>
         <w:rPr>
@@ -9041,7 +9154,13 @@
         <w:rPr>
           <w:lang w:val="en-US"/>
         </w:rPr>
-        <w:t xml:space="preserve">, </w:t>
+        <w:t>,</w:t>
+      </w:r>
+      <w:r>
+        <w:rPr>
+          <w:lang w:val="en-US"/>
+        </w:rPr>
+        <w:t xml:space="preserve"> </w:t>
       </w:r>
       <w:r>
         <w:fldChar w:fldCharType="begin"/>
@@ -9058,7 +9177,7 @@
             </w:rPr>
           </w:rPrChange>
         </w:rPr>
-        <w:instrText xml:space="preserve"> HYPERLINK "http://code.google.com/p/linux-wbfs-manager/" </w:instrText>
+        <w:instrText xml:space="preserve"> HYPERLINK "http://www.elotrolado.net/hilo_wbfs-para-mac-os-x-actualizado-21-05-09_1215918" </w:instrText>
       </w:r>
       <w:r>
         <w:fldChar w:fldCharType="separate"/>
@@ -9070,7 +9189,7 @@
           <w:color w:val="406E8C" w:themeColor="accent6" w:themeShade="BF"/>
           <w:lang w:val="en-US"/>
         </w:rPr>
-        <w:t>Linux WBFS Manager</w:t>
+        <w:t>WBFS for MacOSX</w:t>
       </w:r>
       <w:r>
         <w:rPr>
@@ -9090,133 +9209,9 @@
     </w:p>
     <w:p>
       <w:pPr>
-        <w:numPr>
-          <w:ilvl w:val="0"/>
-          <w:numId w:val="21"/>
-        </w:numPr>
-        <w:rPr>
-          <w:lang w:val="en-US"/>
-        </w:rPr>
-      </w:pPr>
-      <w:r>
-        <w:rPr>
-          <w:u w:val="single"/>
-          <w:lang w:val="en-US"/>
-        </w:rPr>
-        <w:t>MacOS</w:t>
-      </w:r>
-      <w:r>
-        <w:rPr>
-          <w:lang w:val="en-US"/>
-        </w:rPr>
-        <w:t>:</w:t>
-      </w:r>
-      <w:r>
-        <w:rPr>
-          <w:lang w:val="en-US"/>
-        </w:rPr>
-        <w:t xml:space="preserve"> </w:t>
-      </w:r>
-      <w:r>
-        <w:fldChar w:fldCharType="begin"/>
-      </w:r>
-      <w:r>
-        <w:rPr>
-          <w:lang w:val="en-US"/>
-          <w:rPrChange w:id="88" w:author="Guillermo" w:date="2011-02-28T01:42:00Z">
-            <w:rPr>
-              <w:rFonts w:asciiTheme="majorHAnsi" w:hAnsiTheme="majorHAnsi"/>
-              <w:color w:val="438086" w:themeColor="accent2"/>
-              <w:sz w:val="28"/>
-              <w:szCs w:val="28"/>
-            </w:rPr>
-          </w:rPrChange>
-        </w:rPr>
-        <w:instrText xml:space="preserve"> HYPERLINK "http://wiibafu.codeplex.com/" </w:instrText>
-      </w:r>
-      <w:r>
-        <w:fldChar w:fldCharType="separate"/>
-      </w:r>
-      <w:r>
-        <w:rPr>
-          <w:rStyle w:val="Hipervnculo"/>
-          <w:b/>
-          <w:color w:val="406E8C" w:themeColor="accent6" w:themeShade="BF"/>
-          <w:lang w:val="en-US"/>
-        </w:rPr>
-        <w:t>Wii Backup Fusion</w:t>
-      </w:r>
-      <w:r>
-        <w:rPr>
-          <w:rStyle w:val="Hipervnculo"/>
-          <w:b/>
-          <w:color w:val="406E8C" w:themeColor="accent6" w:themeShade="BF"/>
-          <w:lang w:val="en-US"/>
-        </w:rPr>
-        <w:fldChar w:fldCharType="end"/>
-      </w:r>
-      <w:r>
-        <w:rPr>
-          <w:lang w:val="en-US"/>
-        </w:rPr>
-        <w:t>,</w:t>
-      </w:r>
-      <w:r>
-        <w:rPr>
-          <w:lang w:val="en-US"/>
-        </w:rPr>
-        <w:t xml:space="preserve"> </w:t>
-      </w:r>
-      <w:r>
-        <w:fldChar w:fldCharType="begin"/>
-      </w:r>
-      <w:r>
-        <w:rPr>
-          <w:lang w:val="en-US"/>
-          <w:rPrChange w:id="89" w:author="Guillermo" w:date="2011-02-28T01:42:00Z">
-            <w:rPr>
-              <w:rFonts w:asciiTheme="majorHAnsi" w:hAnsiTheme="majorHAnsi"/>
-              <w:color w:val="438086" w:themeColor="accent2"/>
-              <w:sz w:val="28"/>
-              <w:szCs w:val="28"/>
-            </w:rPr>
-          </w:rPrChange>
-        </w:rPr>
-        <w:instrText xml:space="preserve"> HYPERLINK "http://www.elotrolado.net/hilo_wbfs-para-mac-os-x-actualizado-21-05-09_1215918" </w:instrText>
-      </w:r>
-      <w:r>
-        <w:fldChar w:fldCharType="separate"/>
-      </w:r>
-      <w:r>
-        <w:rPr>
-          <w:rStyle w:val="Hipervnculo"/>
-          <w:b/>
-          <w:color w:val="406E8C" w:themeColor="accent6" w:themeShade="BF"/>
-          <w:lang w:val="en-US"/>
-        </w:rPr>
-        <w:t>WBFS for MacOSX</w:t>
-      </w:r>
-      <w:r>
-        <w:rPr>
-          <w:rStyle w:val="Hipervnculo"/>
-          <w:b/>
-          <w:color w:val="406E8C" w:themeColor="accent6" w:themeShade="BF"/>
-          <w:lang w:val="en-US"/>
-        </w:rPr>
-        <w:fldChar w:fldCharType="end"/>
-      </w:r>
-      <w:r>
-        <w:rPr>
-          <w:lang w:val="en-US"/>
-        </w:rPr>
-        <w:t>.</w:t>
-      </w:r>
-    </w:p>
-    <w:p>
-      <w:pPr>
         <w:pStyle w:val="Ttulo2"/>
       </w:pPr>
-      <w:bookmarkStart w:id="90" w:name="_Toc285987397"/>
+      <w:bookmarkStart w:id="88" w:name="_Toc285987397"/>
       <w:r>
         <w:rPr>
           <w:lang w:eastAsia="es-ES_tradnl"/>
@@ -9288,7 +9283,7 @@
       <w:r>
         <w:t>Instalación de uLoader</w:t>
       </w:r>
-      <w:bookmarkEnd w:id="90"/>
+      <w:bookmarkEnd w:id="88"/>
     </w:p>
     <w:p/>
     <w:p>
@@ -9301,12 +9296,12 @@
       <w:r>
         <w:fldChar w:fldCharType="begin"/>
       </w:r>
-      <w:ins w:id="91" w:author="Guillermo" w:date="2011-03-04T19:48:00Z">
+      <w:ins w:id="89" w:author="Guillermo" w:date="2011-03-04T19:48:00Z">
         <w:r>
           <w:instrText>HYPERLINK "http://code.google.com/p/softmodii-eol/downloads/detail?name=uLoader%20alternativa.zip&amp;can=2&amp;q="</w:instrText>
         </w:r>
       </w:ins>
-      <w:del w:id="92" w:author="Guillermo" w:date="2011-03-04T19:48:00Z">
+      <w:del w:id="90" w:author="Guillermo" w:date="2011-03-04T19:48:00Z">
         <w:r>
           <w:delInstrText xml:space="preserve"> HYPERLINK "http://www.mediafire.com/?qmn67a16d3jadw3" </w:delInstrText>
         </w:r>
@@ -9551,12 +9546,12 @@
       <w:r>
         <w:fldChar w:fldCharType="begin"/>
       </w:r>
-      <w:ins w:id="93" w:author="Guillermo" w:date="2011-03-04T19:49:00Z">
+      <w:ins w:id="91" w:author="Guillermo" w:date="2011-03-04T19:49:00Z">
         <w:r>
           <w:instrText>HYPERLINK "http://code.google.com/p/softmodii-eol/downloads/detail?name=WM%20y%20uLoader%20forwarder.zip&amp;can=2&amp;q="</w:instrText>
         </w:r>
       </w:ins>
-      <w:del w:id="94" w:author="Guillermo" w:date="2011-03-04T19:49:00Z">
+      <w:del w:id="92" w:author="Guillermo" w:date="2011-03-04T19:49:00Z">
         <w:r>
           <w:delInstrText xml:space="preserve"> HYPERLINK "http://www.mediafire.com/?k9zuz4pcxui30bt" </w:delInstrText>
         </w:r>
@@ -9945,18 +9940,18 @@
         <w:pStyle w:val="Ttulo1"/>
         <w:jc w:val="center"/>
       </w:pPr>
-      <w:bookmarkStart w:id="95" w:name="_Toc285987398"/>
+      <w:bookmarkStart w:id="93" w:name="_Toc285987398"/>
       <w:r>
         <w:lastRenderedPageBreak/>
         <w:t>Paso 4: Mi Wii ya carga copias. ¿Y ahora qué?</w:t>
       </w:r>
-      <w:bookmarkEnd w:id="95"/>
+      <w:bookmarkEnd w:id="93"/>
     </w:p>
     <w:p/>
     <w:p>
       <w:pPr>
         <w:rPr>
-          <w:ins w:id="96" w:author="Guillermo" w:date="2011-03-04T03:30:00Z"/>
+          <w:ins w:id="94" w:author="Guillermo" w:date="2011-03-04T03:30:00Z"/>
         </w:rPr>
       </w:pPr>
       <w:r>
@@ -9966,7 +9961,7 @@
     <w:p>
       <w:pPr>
         <w:rPr>
-          <w:ins w:id="97" w:author="Guillermo" w:date="2011-03-04T03:30:00Z"/>
+          <w:ins w:id="95" w:author="Guillermo" w:date="2011-03-04T03:30:00Z"/>
         </w:rPr>
       </w:pPr>
     </w:p>
@@ -9974,15 +9969,15 @@
       <w:pPr>
         <w:pStyle w:val="Ttulo2"/>
       </w:pPr>
-      <w:moveToRangeStart w:id="98" w:author="Guillermo" w:date="2011-03-04T03:30:00Z" w:name="move286972763"/>
-      <w:moveTo w:id="99" w:author="Guillermo" w:date="2011-03-04T03:30:00Z">
+      <w:moveToRangeStart w:id="96" w:author="Guillermo" w:date="2011-03-04T03:30:00Z" w:name="move286972763"/>
+      <w:moveTo w:id="97" w:author="Guillermo" w:date="2011-03-04T03:30:00Z">
         <w:r>
           <w:t>Aplicaciones y canales forwarder</w:t>
         </w:r>
       </w:moveTo>
     </w:p>
     <w:p>
-      <w:moveTo w:id="100" w:author="Guillermo" w:date="2011-03-04T03:30:00Z">
+      <w:moveTo w:id="98" w:author="Guillermo" w:date="2011-03-04T03:30:00Z">
         <w:r>
           <w:t xml:space="preserve">Existe una gran cantidad de emuladores disponibles para muchas </w:t>
         </w:r>
@@ -9999,30 +9994,30 @@
       </w:moveTo>
     </w:p>
     <w:p>
+      <w:moveTo w:id="99" w:author="Guillermo" w:date="2011-03-04T03:30:00Z">
+        <w:r>
+          <w:t>Los canales forwarder son “</w:t>
+        </w:r>
+        <w:r>
+          <w:rPr>
+            <w:b/>
+          </w:rPr>
+          <w:t>accesos directos</w:t>
+        </w:r>
+        <w:r>
+          <w:t>” que se instalan en el Menú del Sistema de la consola Wii y lanzan aplicaciones sin necesidad de abrir el Canal Homebrew.</w:t>
+        </w:r>
+      </w:moveTo>
+    </w:p>
+    <w:p>
+      <w:pPr>
+        <w:rPr>
+          <w:del w:id="100" w:author="Guillermo" w:date="2011-03-04T03:30:00Z"/>
+        </w:rPr>
+      </w:pPr>
+    </w:p>
+    <w:p>
       <w:moveTo w:id="101" w:author="Guillermo" w:date="2011-03-04T03:30:00Z">
-        <w:r>
-          <w:t>Los canales forwarder son “</w:t>
-        </w:r>
-        <w:r>
-          <w:rPr>
-            <w:b/>
-          </w:rPr>
-          <w:t>accesos directos</w:t>
-        </w:r>
-        <w:r>
-          <w:t>” que se instalan en el Menú del Sistema de la consola Wii y lanzan aplicaciones sin necesidad de abrir el Canal Homebrew.</w:t>
-        </w:r>
-      </w:moveTo>
-    </w:p>
-    <w:p>
-      <w:pPr>
-        <w:rPr>
-          <w:del w:id="102" w:author="Guillermo" w:date="2011-03-04T03:30:00Z"/>
-        </w:rPr>
-      </w:pPr>
-    </w:p>
-    <w:p>
-      <w:moveTo w:id="103" w:author="Guillermo" w:date="2011-03-04T03:30:00Z">
         <w:r>
           <w:t xml:space="preserve">Puedes ver una completa lista de emuladores y otras aplicaciones, así como enlaces a las descargas de las mismas y canales forwarder en el </w:t>
         </w:r>
@@ -10060,16 +10055,16 @@
       <w:pPr>
         <w:pStyle w:val="Ttulo2"/>
       </w:pPr>
-      <w:moveToRangeStart w:id="104" w:author="Guillermo" w:date="2011-03-04T03:30:00Z" w:name="move286972774"/>
-      <w:moveToRangeEnd w:id="98"/>
-      <w:moveTo w:id="105" w:author="Guillermo" w:date="2011-03-04T03:30:00Z">
+      <w:moveToRangeStart w:id="102" w:author="Guillermo" w:date="2011-03-04T03:30:00Z" w:name="move286972774"/>
+      <w:moveToRangeEnd w:id="96"/>
+      <w:moveTo w:id="103" w:author="Guillermo" w:date="2011-03-04T03:30:00Z">
         <w:r>
           <w:t>WiiMC</w:t>
         </w:r>
       </w:moveTo>
     </w:p>
     <w:p>
-      <w:moveTo w:id="106" w:author="Guillermo" w:date="2011-03-04T03:30:00Z">
+      <w:moveTo w:id="104" w:author="Guillermo" w:date="2011-03-04T03:30:00Z">
         <w:r>
           <w:t xml:space="preserve">WiiMC es un completo reproductor que convertirá tu Wii en un </w:t>
         </w:r>
@@ -10111,18 +10106,18 @@
         </w:r>
       </w:moveTo>
     </w:p>
-    <w:moveToRangeEnd w:id="104"/>
-    <w:p>
-      <w:pPr>
-        <w:rPr>
-          <w:del w:id="107" w:author="Guillermo" w:date="2011-03-04T03:30:00Z"/>
-        </w:rPr>
-      </w:pPr>
-    </w:p>
-    <w:p>
-      <w:pPr>
-        <w:rPr>
-          <w:del w:id="108" w:author="Guillermo" w:date="2011-03-04T03:30:00Z"/>
+    <w:moveToRangeEnd w:id="102"/>
+    <w:p>
+      <w:pPr>
+        <w:rPr>
+          <w:del w:id="105" w:author="Guillermo" w:date="2011-03-04T03:30:00Z"/>
+        </w:rPr>
+      </w:pPr>
+    </w:p>
+    <w:p>
+      <w:pPr>
+        <w:rPr>
+          <w:del w:id="106" w:author="Guillermo" w:date="2011-03-04T03:30:00Z"/>
         </w:rPr>
       </w:pPr>
     </w:p>
@@ -10130,11 +10125,11 @@
       <w:pPr>
         <w:pStyle w:val="Ttulo2"/>
       </w:pPr>
-      <w:bookmarkStart w:id="109" w:name="_Toc285987399"/>
+      <w:bookmarkStart w:id="107" w:name="_Toc285987399"/>
       <w:r>
         <w:t>Actualizando con Pimp My Wii</w:t>
       </w:r>
-      <w:bookmarkEnd w:id="109"/>
+      <w:bookmarkEnd w:id="107"/>
     </w:p>
     <w:p>
       <w:r>
@@ -10180,7 +10175,7 @@
     <w:p>
       <w:pPr>
         <w:rPr>
-          <w:del w:id="110" w:author="Guillermo" w:date="2011-03-04T03:31:00Z"/>
+          <w:del w:id="108" w:author="Guillermo" w:date="2011-03-04T03:31:00Z"/>
         </w:rPr>
       </w:pPr>
     </w:p>
@@ -10188,11 +10183,11 @@
       <w:pPr>
         <w:pStyle w:val="Ttulo2"/>
       </w:pPr>
-      <w:bookmarkStart w:id="111" w:name="_Toc285987400"/>
+      <w:bookmarkStart w:id="109" w:name="_Toc285987400"/>
       <w:r>
         <w:t>Priiloader</w:t>
       </w:r>
-      <w:bookmarkEnd w:id="111"/>
+      <w:bookmarkEnd w:id="109"/>
     </w:p>
     <w:p>
       <w:r>
@@ -10243,7 +10238,21 @@
         <w:spacing w:after="0" w:line="240" w:lineRule="auto"/>
         <w:jc w:val="center"/>
         <w:rPr>
-          <w:del w:id="112" w:author="Guillermo" w:date="2011-03-04T03:31:00Z"/>
+          <w:del w:id="110" w:author="Guillermo" w:date="2011-03-04T03:31:00Z"/>
+        </w:rPr>
+        <w:pPrChange w:id="111" w:author="Guillermo" w:date="2011-03-04T03:32:00Z">
+          <w:pPr>
+            <w:pStyle w:val="Ttulo1"/>
+            <w:jc w:val="center"/>
+          </w:pPr>
+        </w:pPrChange>
+      </w:pPr>
+    </w:p>
+    <w:p>
+      <w:pPr>
+        <w:spacing w:after="0" w:line="240" w:lineRule="auto"/>
+        <w:rPr>
+          <w:ins w:id="112" w:author="Guillermo" w:date="2011-03-04T03:32:00Z"/>
         </w:rPr>
         <w:pPrChange w:id="113" w:author="Guillermo" w:date="2011-03-04T03:32:00Z">
           <w:pPr>
@@ -10255,58 +10264,39 @@
     </w:p>
     <w:p>
       <w:pPr>
-        <w:spacing w:after="0" w:line="240" w:lineRule="auto"/>
-        <w:rPr>
-          <w:ins w:id="114" w:author="Guillermo" w:date="2011-03-04T03:32:00Z"/>
-          <w:rPrChange w:id="115" w:author="Guillermo" w:date="2011-03-04T03:32:00Z">
-            <w:rPr>
-              <w:ins w:id="116" w:author="Guillermo" w:date="2011-03-04T03:32:00Z"/>
-            </w:rPr>
-          </w:rPrChange>
-        </w:rPr>
-        <w:pPrChange w:id="117" w:author="Guillermo" w:date="2011-03-04T03:32:00Z">
-          <w:pPr>
-            <w:pStyle w:val="Ttulo1"/>
-            <w:jc w:val="center"/>
-          </w:pPr>
-        </w:pPrChange>
-      </w:pPr>
-    </w:p>
-    <w:p>
-      <w:pPr>
         <w:pStyle w:val="Ttulo2"/>
         <w:spacing w:line="240" w:lineRule="auto"/>
         <w:rPr>
-          <w:del w:id="118" w:author="Guillermo" w:date="2011-03-04T03:31:00Z"/>
-        </w:rPr>
-        <w:pPrChange w:id="119" w:author="Guillermo" w:date="2011-03-04T03:32:00Z">
+          <w:del w:id="114" w:author="Guillermo" w:date="2011-03-04T03:31:00Z"/>
+        </w:rPr>
+        <w:pPrChange w:id="115" w:author="Guillermo" w:date="2011-03-04T03:32:00Z">
           <w:pPr>
             <w:pStyle w:val="Ttulo2"/>
           </w:pPr>
         </w:pPrChange>
       </w:pPr>
-      <w:bookmarkStart w:id="120" w:name="_Toc285987401"/>
-      <w:moveFromRangeStart w:id="121" w:author="Guillermo" w:date="2011-03-04T03:30:00Z" w:name="move286972774"/>
-      <w:moveFrom w:id="122" w:author="Guillermo" w:date="2011-03-04T03:30:00Z">
+      <w:bookmarkStart w:id="116" w:name="_Toc285987401"/>
+      <w:moveFromRangeStart w:id="117" w:author="Guillermo" w:date="2011-03-04T03:30:00Z" w:name="move286972774"/>
+      <w:moveFrom w:id="118" w:author="Guillermo" w:date="2011-03-04T03:30:00Z">
         <w:r>
           <w:t>WiiMC</w:t>
         </w:r>
       </w:moveFrom>
-      <w:bookmarkEnd w:id="120"/>
+      <w:bookmarkEnd w:id="116"/>
     </w:p>
     <w:p>
       <w:pPr>
         <w:pStyle w:val="Ttulo2"/>
         <w:spacing w:line="240" w:lineRule="auto"/>
         <w:rPr>
-          <w:del w:id="123" w:author="Guillermo" w:date="2011-03-04T03:31:00Z"/>
-        </w:rPr>
-        <w:pPrChange w:id="124" w:author="Guillermo" w:date="2011-03-04T03:32:00Z">
+          <w:del w:id="119" w:author="Guillermo" w:date="2011-03-04T03:31:00Z"/>
+        </w:rPr>
+        <w:pPrChange w:id="120" w:author="Guillermo" w:date="2011-03-04T03:32:00Z">
           <w:pPr/>
         </w:pPrChange>
       </w:pPr>
-      <w:moveFrom w:id="125" w:author="Guillermo" w:date="2011-03-04T03:30:00Z">
-        <w:del w:id="126" w:author="Guillermo" w:date="2011-03-04T03:31:00Z">
+      <w:moveFrom w:id="121" w:author="Guillermo" w:date="2011-03-04T03:30:00Z">
+        <w:del w:id="122" w:author="Guillermo" w:date="2011-03-04T03:31:00Z">
           <w:r>
             <w:delText xml:space="preserve">WiiMC es un completo reproductor que convertirá tu Wii en un </w:delText>
           </w:r>
@@ -10355,15 +10345,15 @@
         </w:del>
       </w:moveFrom>
     </w:p>
-    <w:moveFromRangeEnd w:id="121"/>
+    <w:moveFromRangeEnd w:id="117"/>
     <w:p>
       <w:pPr>
         <w:pStyle w:val="Ttulo2"/>
         <w:spacing w:line="240" w:lineRule="auto"/>
         <w:rPr>
-          <w:del w:id="127" w:author="Guillermo" w:date="2011-03-04T03:31:00Z"/>
-        </w:rPr>
-        <w:pPrChange w:id="128" w:author="Guillermo" w:date="2011-03-04T03:32:00Z">
+          <w:del w:id="123" w:author="Guillermo" w:date="2011-03-04T03:31:00Z"/>
+        </w:rPr>
+        <w:pPrChange w:id="124" w:author="Guillermo" w:date="2011-03-04T03:32:00Z">
           <w:pPr/>
         </w:pPrChange>
       </w:pPr>
@@ -10373,38 +10363,38 @@
         <w:pStyle w:val="Ttulo2"/>
         <w:spacing w:line="240" w:lineRule="auto"/>
         <w:rPr>
-          <w:del w:id="129" w:author="Guillermo" w:date="2011-03-04T03:31:00Z"/>
-        </w:rPr>
-        <w:pPrChange w:id="130" w:author="Guillermo" w:date="2011-03-04T03:32:00Z">
+          <w:del w:id="125" w:author="Guillermo" w:date="2011-03-04T03:31:00Z"/>
+        </w:rPr>
+        <w:pPrChange w:id="126" w:author="Guillermo" w:date="2011-03-04T03:32:00Z">
           <w:pPr>
             <w:pStyle w:val="Ttulo2"/>
           </w:pPr>
         </w:pPrChange>
       </w:pPr>
-      <w:bookmarkStart w:id="131" w:name="_Toc285987402"/>
-      <w:moveFromRangeStart w:id="132" w:author="Guillermo" w:date="2011-03-04T03:30:00Z" w:name="move286972763"/>
-      <w:moveFrom w:id="133" w:author="Guillermo" w:date="2011-03-04T03:30:00Z">
-        <w:del w:id="134" w:author="Guillermo" w:date="2011-03-04T03:31:00Z">
+      <w:bookmarkStart w:id="127" w:name="_Toc285987402"/>
+      <w:moveFromRangeStart w:id="128" w:author="Guillermo" w:date="2011-03-04T03:30:00Z" w:name="move286972763"/>
+      <w:moveFrom w:id="129" w:author="Guillermo" w:date="2011-03-04T03:30:00Z">
+        <w:del w:id="130" w:author="Guillermo" w:date="2011-03-04T03:31:00Z">
           <w:r>
             <w:delText>Aplicaciones y canales forwarder</w:delText>
           </w:r>
         </w:del>
       </w:moveFrom>
-      <w:bookmarkEnd w:id="131"/>
+      <w:bookmarkEnd w:id="127"/>
     </w:p>
     <w:p>
       <w:pPr>
         <w:pStyle w:val="Ttulo2"/>
         <w:spacing w:line="240" w:lineRule="auto"/>
         <w:rPr>
-          <w:del w:id="135" w:author="Guillermo" w:date="2011-03-04T03:31:00Z"/>
-        </w:rPr>
-        <w:pPrChange w:id="136" w:author="Guillermo" w:date="2011-03-04T03:32:00Z">
+          <w:del w:id="131" w:author="Guillermo" w:date="2011-03-04T03:31:00Z"/>
+        </w:rPr>
+        <w:pPrChange w:id="132" w:author="Guillermo" w:date="2011-03-04T03:32:00Z">
           <w:pPr/>
         </w:pPrChange>
       </w:pPr>
-      <w:moveFrom w:id="137" w:author="Guillermo" w:date="2011-03-04T03:30:00Z">
-        <w:del w:id="138" w:author="Guillermo" w:date="2011-03-04T03:31:00Z">
+      <w:moveFrom w:id="133" w:author="Guillermo" w:date="2011-03-04T03:30:00Z">
+        <w:del w:id="134" w:author="Guillermo" w:date="2011-03-04T03:31:00Z">
           <w:r>
             <w:delText xml:space="preserve">Existe una gran cantidad de emuladores disponibles para muchas </w:delText>
           </w:r>
@@ -10429,14 +10419,14 @@
         <w:pStyle w:val="Ttulo2"/>
         <w:spacing w:line="240" w:lineRule="auto"/>
         <w:rPr>
-          <w:del w:id="139" w:author="Guillermo" w:date="2011-03-04T03:31:00Z"/>
-        </w:rPr>
-        <w:pPrChange w:id="140" w:author="Guillermo" w:date="2011-03-04T03:32:00Z">
+          <w:del w:id="135" w:author="Guillermo" w:date="2011-03-04T03:31:00Z"/>
+        </w:rPr>
+        <w:pPrChange w:id="136" w:author="Guillermo" w:date="2011-03-04T03:32:00Z">
           <w:pPr/>
         </w:pPrChange>
       </w:pPr>
-      <w:moveFrom w:id="141" w:author="Guillermo" w:date="2011-03-04T03:30:00Z">
-        <w:del w:id="142" w:author="Guillermo" w:date="2011-03-04T03:31:00Z">
+      <w:moveFrom w:id="137" w:author="Guillermo" w:date="2011-03-04T03:30:00Z">
+        <w:del w:id="138" w:author="Guillermo" w:date="2011-03-04T03:31:00Z">
           <w:r>
             <w:delText>Los canales forwarder son “</w:delText>
           </w:r>
@@ -10457,9 +10447,9 @@
         <w:pStyle w:val="Ttulo2"/>
         <w:spacing w:line="240" w:lineRule="auto"/>
         <w:rPr>
-          <w:del w:id="143" w:author="Guillermo" w:date="2011-03-04T03:31:00Z"/>
-        </w:rPr>
-        <w:pPrChange w:id="144" w:author="Guillermo" w:date="2011-03-04T03:32:00Z">
+          <w:del w:id="139" w:author="Guillermo" w:date="2011-03-04T03:31:00Z"/>
+        </w:rPr>
+        <w:pPrChange w:id="140" w:author="Guillermo" w:date="2011-03-04T03:32:00Z">
           <w:pPr/>
         </w:pPrChange>
       </w:pPr>
@@ -10469,14 +10459,14 @@
         <w:pStyle w:val="Ttulo2"/>
         <w:spacing w:line="240" w:lineRule="auto"/>
         <w:rPr>
-          <w:del w:id="145" w:author="Guillermo" w:date="2011-03-04T03:31:00Z"/>
-        </w:rPr>
-        <w:pPrChange w:id="146" w:author="Guillermo" w:date="2011-03-04T03:32:00Z">
+          <w:del w:id="141" w:author="Guillermo" w:date="2011-03-04T03:31:00Z"/>
+        </w:rPr>
+        <w:pPrChange w:id="142" w:author="Guillermo" w:date="2011-03-04T03:32:00Z">
           <w:pPr/>
         </w:pPrChange>
       </w:pPr>
-      <w:moveFrom w:id="147" w:author="Guillermo" w:date="2011-03-04T03:30:00Z">
-        <w:del w:id="148" w:author="Guillermo" w:date="2011-03-04T03:31:00Z">
+      <w:moveFrom w:id="143" w:author="Guillermo" w:date="2011-03-04T03:30:00Z">
+        <w:del w:id="144" w:author="Guillermo" w:date="2011-03-04T03:31:00Z">
           <w:r>
             <w:delText xml:space="preserve">Puedes ver una completa lista de emuladores </w:delText>
           </w:r>
@@ -10520,7 +10510,7 @@
         </w:del>
       </w:moveFrom>
     </w:p>
-    <w:moveFromRangeEnd w:id="132"/>
+    <w:moveFromRangeEnd w:id="128"/>
     <w:p>
       <w:pPr>
         <w:spacing w:after="0" w:line="240" w:lineRule="auto"/>
@@ -10528,9 +10518,9 @@
         <w:contextualSpacing w:val="0"/>
         <w:jc w:val="left"/>
         <w:rPr>
-          <w:del w:id="149" w:author="Guillermo" w:date="2011-03-04T03:31:00Z"/>
-        </w:rPr>
-        <w:pPrChange w:id="150" w:author="Guillermo" w:date="2011-03-04T03:32:00Z">
+          <w:del w:id="145" w:author="Guillermo" w:date="2011-03-04T03:31:00Z"/>
+        </w:rPr>
+        <w:pPrChange w:id="146" w:author="Guillermo" w:date="2011-03-04T03:32:00Z">
           <w:pPr>
             <w:spacing w:line="276" w:lineRule="auto"/>
             <w:ind w:firstLine="0"/>
@@ -10539,7 +10529,7 @@
           </w:pPr>
         </w:pPrChange>
       </w:pPr>
-      <w:del w:id="151" w:author="Guillermo" w:date="2011-03-04T03:31:00Z">
+      <w:del w:id="147" w:author="Guillermo" w:date="2011-03-04T03:31:00Z">
         <w:r>
           <w:br w:type="page"/>
         </w:r>
@@ -10550,21 +10540,34 @@
         <w:pStyle w:val="Ttulo1"/>
         <w:spacing w:after="0" w:line="240" w:lineRule="auto"/>
         <w:jc w:val="center"/>
-        <w:pPrChange w:id="152" w:author="Guillermo" w:date="2011-03-04T03:32:00Z">
+        <w:pPrChange w:id="148" w:author="Guillermo" w:date="2011-03-04T03:32:00Z">
           <w:pPr>
             <w:pStyle w:val="Ttulo1"/>
             <w:jc w:val="center"/>
           </w:pPr>
         </w:pPrChange>
       </w:pPr>
-      <w:bookmarkStart w:id="153" w:name="_Toc285987403"/>
+      <w:bookmarkStart w:id="149" w:name="_Toc285987403"/>
       <w:r>
         <w:t>Créditos y agradecimientos</w:t>
       </w:r>
-      <w:bookmarkEnd w:id="153"/>
+      <w:bookmarkEnd w:id="149"/>
     </w:p>
     <w:p/>
     <w:p>
+      <w:pPr>
+        <w:rPr>
+          <w:ins w:id="150" w:author="Guillermo" w:date="2011-03-06T16:32:00Z"/>
+        </w:rPr>
+        <w:pPrChange w:id="151" w:author="Guillermo" w:date="2011-03-06T16:32:00Z">
+          <w:pPr>
+            <w:shd w:val="clear" w:color="auto" w:fill="FFFFFF" w:themeFill="background1"/>
+            <w:tabs>
+              <w:tab w:val="left" w:pos="2679"/>
+            </w:tabs>
+          </w:pPr>
+        </w:pPrChange>
+      </w:pPr>
       <w:r>
         <w:t xml:space="preserve">Softmodii </w:t>
       </w:r>
@@ -10592,72 +10595,285 @@
       <w:r>
         <w:t xml:space="preserve"> por </w:t>
       </w:r>
-      <w:hyperlink r:id="rId73" w:history="1">
-        <w:r>
-          <w:rPr>
-            <w:rStyle w:val="Hipervnculo"/>
-            <w:b/>
+      <w:r>
+        <w:fldChar w:fldCharType="begin"/>
+      </w:r>
+      <w:r>
+        <w:instrText xml:space="preserve"> HYPERLINK "http://www.elotrolado.net/memberlist.php?mode=viewprofile&amp;u=164744" </w:instrText>
+      </w:r>
+      <w:r>
+        <w:fldChar w:fldCharType="separate"/>
+      </w:r>
+      <w:r>
+        <w:rPr>
+          <w:rStyle w:val="Hipervnculo"/>
+          <w:b/>
+          <w:color w:val="406E8C" w:themeColor="accent6" w:themeShade="BF"/>
+        </w:rPr>
+        <w:t>IsmaelWii</w:t>
+      </w:r>
+      <w:r>
+        <w:rPr>
+          <w:rStyle w:val="Hipervnculo"/>
+          <w:b/>
+          <w:color w:val="406E8C" w:themeColor="accent6" w:themeShade="BF"/>
+        </w:rPr>
+        <w:fldChar w:fldCharType="end"/>
+      </w:r>
+      <w:r>
+        <w:rPr>
+          <w:color w:val="406E8C" w:themeColor="accent6" w:themeShade="BF"/>
+        </w:rPr>
+        <w:t xml:space="preserve"> </w:t>
+      </w:r>
+      <w:r>
+        <w:t xml:space="preserve">y </w:t>
+      </w:r>
+      <w:r>
+        <w:fldChar w:fldCharType="begin"/>
+      </w:r>
+      <w:r>
+        <w:instrText xml:space="preserve"> HYPERLINK "http://www.elotrolado.net/memberlist.php?mode=viewprofile&amp;u=177685" </w:instrText>
+      </w:r>
+      <w:r>
+        <w:fldChar w:fldCharType="separate"/>
+      </w:r>
+      <w:r>
+        <w:rPr>
+          <w:rStyle w:val="Hipervnculo"/>
+          <w:b/>
+          <w:color w:val="406E8C" w:themeColor="accent6" w:themeShade="BF"/>
+        </w:rPr>
+        <w:t>victory144</w:t>
+      </w:r>
+      <w:r>
+        <w:rPr>
+          <w:rStyle w:val="Hipervnculo"/>
+          <w:b/>
+          <w:color w:val="406E8C" w:themeColor="accent6" w:themeShade="BF"/>
+        </w:rPr>
+        <w:fldChar w:fldCharType="end"/>
+      </w:r>
+      <w:r>
+        <w:t xml:space="preserve">; versión </w:t>
+      </w:r>
+      <w:r>
+        <w:t xml:space="preserve">de Softmodii </w:t>
+      </w:r>
+      <w:r>
+        <w:t xml:space="preserve">en PDF realizada por </w:t>
+      </w:r>
+      <w:r>
+        <w:fldChar w:fldCharType="begin"/>
+      </w:r>
+      <w:r>
+        <w:instrText xml:space="preserve"> HYPERLINK "http://www.elotrolado.net/memberlist.php?mode=viewprofile&amp;u=279907" </w:instrText>
+      </w:r>
+      <w:r>
+        <w:fldChar w:fldCharType="separate"/>
+      </w:r>
+      <w:r>
+        <w:rPr>
+          <w:rStyle w:val="Hipervnculo"/>
+          <w:b/>
+          <w:color w:val="406E8C" w:themeColor="accent6" w:themeShade="BF"/>
+        </w:rPr>
+        <w:t>Pajariyo</w:t>
+      </w:r>
+      <w:r>
+        <w:rPr>
+          <w:rStyle w:val="Hipervnculo"/>
+          <w:b/>
+          <w:color w:val="406E8C" w:themeColor="accent6" w:themeShade="BF"/>
+        </w:rPr>
+        <w:fldChar w:fldCharType="end"/>
+      </w:r>
+      <w:r>
+        <w:t>.</w:t>
+      </w:r>
+    </w:p>
+    <w:p>
+      <w:pPr>
+        <w:pStyle w:val="Prrafodelista"/>
+        <w:rPr>
+          <w:del w:id="152" w:author="Guillermo" w:date="2011-03-06T16:31:00Z"/>
+        </w:rPr>
+        <w:pPrChange w:id="153" w:author="Guillermo" w:date="2011-03-06T16:32:00Z">
+          <w:pPr>
+            <w:shd w:val="clear" w:color="auto" w:fill="FFFFFF" w:themeFill="background1"/>
+            <w:tabs>
+              <w:tab w:val="left" w:pos="2679"/>
+            </w:tabs>
+          </w:pPr>
+        </w:pPrChange>
+      </w:pPr>
+      <w:del w:id="154" w:author="Guillermo" w:date="2011-03-06T16:32:00Z">
+        <w:r>
+          <w:delText xml:space="preserve"> </w:delText>
+        </w:r>
+      </w:del>
+      <w:r>
+        <w:t xml:space="preserve">Hilo oficial en EOL: </w:t>
+      </w:r>
+      <w:r>
+        <w:fldChar w:fldCharType="begin"/>
+      </w:r>
+      <w:r>
+        <w:instrText xml:space="preserve"> HYPERLINK "http://www.elotrolado.net/hilo_softmodii_1357121" </w:instrText>
+      </w:r>
+      <w:r>
+        <w:fldChar w:fldCharType="separate"/>
+      </w:r>
+      <w:r>
+        <w:rPr>
+          <w:rStyle w:val="Hipervnculo"/>
+          <w:color w:val="406E8C" w:themeColor="accent6" w:themeShade="BF"/>
+          <w:rPrChange w:id="155" w:author="Guillermo" w:date="2011-03-06T16:32:00Z">
+            <w:rPr>
+              <w:rStyle w:val="Hipervnculo"/>
+              <w:color w:val="406E8C" w:themeColor="accent6" w:themeShade="BF"/>
+            </w:rPr>
+          </w:rPrChange>
+        </w:rPr>
+        <w:t>http://www.elotrolado.net/hilo_softmodii_1357121</w:t>
+      </w:r>
+      <w:r>
+        <w:rPr>
+          <w:rStyle w:val="Hipervnculo"/>
+          <w:color w:val="406E8C" w:themeColor="accent6" w:themeShade="BF"/>
+          <w:rPrChange w:id="156" w:author="Guillermo" w:date="2011-03-06T16:32:00Z">
+            <w:rPr>
+              <w:rStyle w:val="Hipervnculo"/>
+              <w:color w:val="406E8C" w:themeColor="accent6" w:themeShade="BF"/>
+            </w:rPr>
+          </w:rPrChange>
+        </w:rPr>
+        <w:fldChar w:fldCharType="end"/>
+      </w:r>
+      <w:ins w:id="157" w:author="Guillermo" w:date="2011-03-06T16:31:00Z">
+        <w:r>
+          <w:t>.</w:t>
+        </w:r>
+      </w:ins>
+    </w:p>
+    <w:p>
+      <w:pPr>
+        <w:pStyle w:val="Prrafodelista"/>
+        <w:numPr>
+          <w:ilvl w:val="0"/>
+          <w:numId w:val="25"/>
+        </w:numPr>
+        <w:rPr>
+          <w:ins w:id="158" w:author="Guillermo" w:date="2011-03-06T16:32:00Z"/>
+        </w:rPr>
+        <w:pPrChange w:id="159" w:author="Guillermo" w:date="2011-03-06T16:32:00Z">
+          <w:pPr>
+            <w:shd w:val="clear" w:color="auto" w:fill="FFFFFF" w:themeFill="background1"/>
+            <w:tabs>
+              <w:tab w:val="left" w:pos="2679"/>
+            </w:tabs>
+          </w:pPr>
+        </w:pPrChange>
+      </w:pPr>
+    </w:p>
+    <w:p>
+      <w:pPr>
+        <w:pStyle w:val="Prrafodelista"/>
+        <w:numPr>
+          <w:ilvl w:val="0"/>
+          <w:numId w:val="25"/>
+        </w:numPr>
+        <w:rPr>
+          <w:ins w:id="160" w:author="Guillermo" w:date="2011-03-06T16:32:00Z"/>
+        </w:rPr>
+        <w:pPrChange w:id="161" w:author="Guillermo" w:date="2011-03-06T16:32:00Z">
+          <w:pPr>
+            <w:shd w:val="clear" w:color="auto" w:fill="FFFFFF" w:themeFill="background1"/>
+            <w:tabs>
+              <w:tab w:val="left" w:pos="2679"/>
+            </w:tabs>
+          </w:pPr>
+        </w:pPrChange>
+      </w:pPr>
+      <w:ins w:id="162" w:author="Guillermo" w:date="2011-03-06T16:32:00Z">
+        <w:r>
+          <w:t xml:space="preserve">Página en Google Code: </w:t>
+        </w:r>
+      </w:ins>
+      <w:ins w:id="163" w:author="Guillermo" w:date="2011-03-06T16:33:00Z">
+        <w:r>
+          <w:rPr>
             <w:color w:val="406E8C" w:themeColor="accent6" w:themeShade="BF"/>
-          </w:rPr>
-          <w:t>IsmaelWii</w:t>
-        </w:r>
-      </w:hyperlink>
-      <w:r>
-        <w:rPr>
-          <w:color w:val="406E8C" w:themeColor="accent6" w:themeShade="BF"/>
-        </w:rPr>
-        <w:t xml:space="preserve"> </w:t>
-      </w:r>
-      <w:r>
-        <w:t xml:space="preserve">y </w:t>
-      </w:r>
-      <w:hyperlink r:id="rId74" w:history="1">
-        <w:r>
-          <w:rPr>
-            <w:rStyle w:val="Hipervnculo"/>
-            <w:b/>
+            <w:rPrChange w:id="164" w:author="Guillermo" w:date="2011-03-06T16:33:00Z">
+              <w:rPr/>
+            </w:rPrChange>
+          </w:rPr>
+          <w:fldChar w:fldCharType="begin"/>
+        </w:r>
+        <w:r>
+          <w:rPr>
             <w:color w:val="406E8C" w:themeColor="accent6" w:themeShade="BF"/>
-          </w:rPr>
-          <w:t>victory144</w:t>
-        </w:r>
-      </w:hyperlink>
-      <w:r>
-        <w:t xml:space="preserve">; versión </w:t>
-      </w:r>
-      <w:r>
-        <w:t xml:space="preserve">de Softmodii </w:t>
-      </w:r>
-      <w:r>
-        <w:t xml:space="preserve">en PDF realizada por </w:t>
-      </w:r>
-      <w:hyperlink r:id="rId75" w:history="1">
-        <w:r>
-          <w:rPr>
-            <w:rStyle w:val="Hipervnculo"/>
-            <w:b/>
+            <w:rPrChange w:id="165" w:author="Guillermo" w:date="2011-03-06T16:33:00Z">
+              <w:rPr/>
+            </w:rPrChange>
+          </w:rPr>
+          <w:instrText xml:space="preserve"> HYPERLINK "http://code.google.com/p/softmodii-eol" </w:instrText>
+        </w:r>
+        <w:r>
+          <w:rPr>
             <w:color w:val="406E8C" w:themeColor="accent6" w:themeShade="BF"/>
-          </w:rPr>
-          <w:t>Pajariyo</w:t>
-        </w:r>
-      </w:hyperlink>
-      <w:r>
-        <w:t>.</w:t>
-      </w:r>
-      <w:r>
-        <w:t xml:space="preserve"> </w:t>
-      </w:r>
-      <w:r>
-        <w:t xml:space="preserve">Hilo oficial en EOL: </w:t>
-      </w:r>
-      <w:hyperlink r:id="rId76" w:history="1">
+            <w:rPrChange w:id="166" w:author="Guillermo" w:date="2011-03-06T16:33:00Z">
+              <w:rPr/>
+            </w:rPrChange>
+          </w:rPr>
+        </w:r>
+        <w:r>
+          <w:rPr>
+            <w:color w:val="406E8C" w:themeColor="accent6" w:themeShade="BF"/>
+            <w:rPrChange w:id="167" w:author="Guillermo" w:date="2011-03-06T16:33:00Z">
+              <w:rPr/>
+            </w:rPrChange>
+          </w:rPr>
+          <w:fldChar w:fldCharType="separate"/>
+        </w:r>
         <w:r>
           <w:rPr>
             <w:rStyle w:val="Hipervnculo"/>
             <w:color w:val="406E8C" w:themeColor="accent6" w:themeShade="BF"/>
-          </w:rPr>
-          <w:t>http://www.elotrolado.net/hilo_softmodii_1357121</w:t>
-        </w:r>
-      </w:hyperlink>
+            <w:rPrChange w:id="168" w:author="Guillermo" w:date="2011-03-06T16:33:00Z">
+              <w:rPr>
+                <w:rStyle w:val="Hipervnculo"/>
+              </w:rPr>
+            </w:rPrChange>
+          </w:rPr>
+          <w:t>http://code.google.com/p/softmodii-eol</w:t>
+        </w:r>
+        <w:r>
+          <w:rPr>
+            <w:color w:val="406E8C" w:themeColor="accent6" w:themeShade="BF"/>
+            <w:rPrChange w:id="169" w:author="Guillermo" w:date="2011-03-06T16:33:00Z">
+              <w:rPr/>
+            </w:rPrChange>
+          </w:rPr>
+          <w:fldChar w:fldCharType="end"/>
+        </w:r>
+      </w:ins>
+    </w:p>
+    <w:p>
+      <w:pPr>
+        <w:pStyle w:val="Prrafodelista"/>
+        <w:rPr>
+          <w:del w:id="170" w:author="Guillermo" w:date="2011-03-06T16:33:00Z"/>
+        </w:rPr>
+        <w:pPrChange w:id="171" w:author="Guillermo" w:date="2011-03-06T16:32:00Z">
+          <w:pPr>
+            <w:shd w:val="clear" w:color="auto" w:fill="FFFFFF" w:themeFill="background1"/>
+            <w:tabs>
+              <w:tab w:val="left" w:pos="2679"/>
+            </w:tabs>
+          </w:pPr>
+        </w:pPrChange>
+      </w:pPr>
     </w:p>
     <w:p>
       <w:pPr>
@@ -10666,21 +10882,13 @@
           <w:tab w:val="left" w:pos="2679"/>
         </w:tabs>
       </w:pPr>
-    </w:p>
-    <w:p>
-      <w:pPr>
-        <w:shd w:val="clear" w:color="auto" w:fill="FFFFFF" w:themeFill="background1"/>
-        <w:tabs>
-          <w:tab w:val="left" w:pos="2679"/>
-        </w:tabs>
-      </w:pPr>
       <w:r>
         <w:t xml:space="preserve">Para cualquier pregunta o comentario acerca de este tutorial, </w:t>
       </w:r>
       <w:r>
         <w:t xml:space="preserve">en primer lugar busca si ya está contestada en la </w:t>
       </w:r>
-      <w:hyperlink r:id="rId77" w:history="1">
+      <w:hyperlink r:id="rId73" w:history="1">
         <w:r>
           <w:rPr>
             <w:rStyle w:val="Hipervnculo"/>
@@ -10697,9 +10905,14 @@
         <w:t>déjanos un mensaje en el hilo oficial en EOL y te contestaremos lo antes posible.</w:t>
       </w:r>
       <w:r>
-        <w:t xml:space="preserve"> Si quieres mantenerte actualizado de las novedades de la Scene puedes seguirnos en nuestras páginas de </w:t>
-      </w:r>
-      <w:hyperlink r:id="rId78" w:history="1">
+        <w:t xml:space="preserve"> Si quieres m</w:t>
+      </w:r>
+      <w:bookmarkStart w:id="172" w:name="_GoBack"/>
+      <w:bookmarkEnd w:id="172"/>
+      <w:r>
+        <w:t xml:space="preserve">antenerte actualizado de las novedades de la Scene puedes seguirnos en nuestras páginas de </w:t>
+      </w:r>
+      <w:hyperlink r:id="rId74" w:history="1">
         <w:r>
           <w:rPr>
             <w:rStyle w:val="Hipervnculo"/>
@@ -10718,7 +10931,7 @@
       <w:r>
         <w:t xml:space="preserve">y </w:t>
       </w:r>
-      <w:hyperlink r:id="rId79" w:history="1">
+      <w:hyperlink r:id="rId75" w:history="1">
         <w:r>
           <w:rPr>
             <w:rStyle w:val="Hipervnculo"/>
@@ -10838,7 +11051,7 @@
       <w:r>
         <w:t xml:space="preserve"> gracias al </w:t>
       </w:r>
-      <w:hyperlink r:id="rId80" w:history="1">
+      <w:hyperlink r:id="rId76" w:history="1">
         <w:r>
           <w:rPr>
             <w:rStyle w:val="Hipervnculo"/>
@@ -10876,7 +11089,7 @@
       <w:r>
         <w:t xml:space="preserve">Para ello, envía un correo electrónico a la dirección </w:t>
       </w:r>
-      <w:hyperlink r:id="rId81" w:history="1">
+      <w:hyperlink r:id="rId77" w:history="1">
         <w:r>
           <w:rPr>
             <w:rStyle w:val="Hipervnculo"/>
@@ -10952,7 +11165,7 @@
           <w:numId w:val="19"/>
         </w:numPr>
         <w:rPr>
-          <w:ins w:id="154" w:author="Guillermo" w:date="2011-03-03T13:21:00Z"/>
+          <w:ins w:id="173" w:author="Guillermo" w:date="2011-03-03T13:21:00Z"/>
         </w:rPr>
       </w:pPr>
       <w:r>
@@ -10961,7 +11174,7 @@
         </w:rPr>
         <w:t>BannerBomB</w:t>
       </w:r>
-      <w:del w:id="155" w:author="Guillermo" w:date="2011-03-03T13:21:00Z">
+      <w:del w:id="174" w:author="Guillermo" w:date="2011-03-03T13:21:00Z">
         <w:r>
           <w:rPr>
             <w:u w:val="single"/>
@@ -10981,17 +11194,17 @@
         </w:numPr>
         <w:rPr>
           <w:lang w:val="en-US"/>
-          <w:rPrChange w:id="156" w:author="Guillermo" w:date="2011-03-03T13:22:00Z">
+          <w:rPrChange w:id="175" w:author="Guillermo" w:date="2011-03-03T13:22:00Z">
             <w:rPr/>
           </w:rPrChange>
         </w:rPr>
       </w:pPr>
-      <w:ins w:id="157" w:author="Guillermo" w:date="2011-03-03T13:21:00Z">
+      <w:ins w:id="176" w:author="Guillermo" w:date="2011-03-03T13:21:00Z">
         <w:r>
           <w:rPr>
             <w:u w:val="single"/>
             <w:lang w:val="en-US"/>
-            <w:rPrChange w:id="158" w:author="Guillermo" w:date="2011-03-03T13:22:00Z">
+            <w:rPrChange w:id="177" w:author="Guillermo" w:date="2011-03-03T13:22:00Z">
               <w:rPr>
                 <w:rFonts w:asciiTheme="majorHAnsi" w:hAnsiTheme="majorHAnsi"/>
                 <w:color w:val="438086" w:themeColor="accent2"/>
@@ -11006,7 +11219,7 @@
         <w:r>
           <w:rPr>
             <w:lang w:val="en-US"/>
-            <w:rPrChange w:id="159" w:author="Guillermo" w:date="2011-03-03T13:22:00Z">
+            <w:rPrChange w:id="178" w:author="Guillermo" w:date="2011-03-03T13:22:00Z">
               <w:rPr>
                 <w:rFonts w:asciiTheme="majorHAnsi" w:hAnsiTheme="majorHAnsi"/>
                 <w:color w:val="438086" w:themeColor="accent2"/>
@@ -11019,11 +11232,11 @@
           <w:t>:</w:t>
         </w:r>
       </w:ins>
-      <w:ins w:id="160" w:author="Guillermo" w:date="2011-03-03T13:22:00Z">
+      <w:ins w:id="179" w:author="Guillermo" w:date="2011-03-03T13:22:00Z">
         <w:r>
           <w:rPr>
             <w:lang w:val="en-US"/>
-            <w:rPrChange w:id="161" w:author="Guillermo" w:date="2011-03-03T13:22:00Z">
+            <w:rPrChange w:id="180" w:author="Guillermo" w:date="2011-03-03T13:22:00Z">
               <w:rPr>
                 <w:rFonts w:asciiTheme="majorHAnsi" w:hAnsiTheme="majorHAnsi"/>
                 <w:color w:val="438086" w:themeColor="accent2"/>
@@ -11362,12 +11575,12 @@
       <w:r>
         <w:t>/</w:t>
       </w:r>
-      <w:ins w:id="162" w:author="Guillermo" w:date="2011-03-03T13:23:00Z">
+      <w:ins w:id="181" w:author="Guillermo" w:date="2011-03-03T13:23:00Z">
         <w:r>
           <w:t>3</w:t>
         </w:r>
       </w:ins>
-      <w:del w:id="163" w:author="Guillermo" w:date="2011-03-03T13:23:00Z">
+      <w:del w:id="182" w:author="Guillermo" w:date="2011-03-03T13:23:00Z">
         <w:r>
           <w:delText>2</w:delText>
         </w:r>
@@ -11375,12 +11588,12 @@
       <w:r>
         <w:t xml:space="preserve">/2011 rev8: Añadidos gran cantidad de enlaces nuevos a vídeos y wiki de EOL. </w:t>
       </w:r>
-      <w:ins w:id="164" w:author="Guillermo" w:date="2011-03-04T19:49:00Z">
+      <w:ins w:id="183" w:author="Guillermo" w:date="2011-03-04T19:49:00Z">
         <w:r>
           <w:t xml:space="preserve">Cambiados enlaces de descarga a Google Code. </w:t>
         </w:r>
       </w:ins>
-      <w:ins w:id="165" w:author="Guillermo" w:date="2011-03-03T13:22:00Z">
+      <w:ins w:id="184" w:author="Guillermo" w:date="2011-03-03T13:22:00Z">
         <w:r>
           <w:t xml:space="preserve">Actualizado el exploit Indiana Pwns a la versión 1.2.1. Añadida versión PAL del exploit Smash Stack. </w:t>
         </w:r>
@@ -11401,7 +11614,7 @@
           <w:b/>
           <w:u w:val="single"/>
           <w:lang w:val="en-US"/>
-          <w:rPrChange w:id="166" w:author="Guillermo" w:date="2011-03-04T03:16:00Z">
+          <w:rPrChange w:id="185" w:author="Guillermo" w:date="2011-03-04T03:16:00Z">
             <w:rPr>
               <w:rFonts w:asciiTheme="majorHAnsi" w:hAnsiTheme="majorHAnsi"/>
               <w:b/>
@@ -11420,7 +11633,7 @@
           <w:b/>
           <w:u w:val="single"/>
           <w:lang w:val="en-US"/>
-          <w:rPrChange w:id="167" w:author="Guillermo" w:date="2011-03-04T03:16:00Z">
+          <w:rPrChange w:id="186" w:author="Guillermo" w:date="2011-03-04T03:16:00Z">
             <w:rPr>
               <w:rFonts w:asciiTheme="majorHAnsi" w:hAnsiTheme="majorHAnsi"/>
               <w:b/>
@@ -11437,7 +11650,7 @@
       <w:r>
         <w:rPr>
           <w:lang w:val="en-US"/>
-          <w:rPrChange w:id="168" w:author="Guillermo" w:date="2011-03-04T03:16:00Z">
+          <w:rPrChange w:id="187" w:author="Guillermo" w:date="2011-03-04T03:16:00Z">
             <w:rPr>
               <w:rFonts w:asciiTheme="majorHAnsi" w:hAnsiTheme="majorHAnsi"/>
               <w:color w:val="438086" w:themeColor="accent2"/>
@@ -11688,10 +11901,10 @@
       </w:r>
     </w:p>
     <w:sectPr>
-      <w:headerReference w:type="even" r:id="rId82"/>
-      <w:headerReference w:type="default" r:id="rId83"/>
-      <w:footerReference w:type="even" r:id="rId84"/>
-      <w:footerReference w:type="default" r:id="rId85"/>
+      <w:headerReference w:type="even" r:id="rId78"/>
+      <w:headerReference w:type="default" r:id="rId79"/>
+      <w:footerReference w:type="even" r:id="rId80"/>
+      <w:footerReference w:type="default" r:id="rId81"/>
       <w:pgSz w:w="11907" w:h="16839"/>
       <w:pgMar w:top="1440" w:right="1418" w:bottom="1440" w:left="1418" w:header="709" w:footer="709" w:gutter="0"/>
       <w:pgNumType w:start="1"/>
@@ -12157,7 +12370,7 @@
                               <w:color w:val="FFFFFF" w:themeColor="background1"/>
                               <w14:numForm w14:val="lining"/>
                             </w:rPr>
-                            <w:t>21</w:t>
+                            <w:t>20</w:t>
                           </w:r>
                           <w:r>
                             <w:rPr>
@@ -12224,7 +12437,7 @@
                         <w:color w:val="FFFFFF" w:themeColor="background1"/>
                         <w14:numForm w14:val="lining"/>
                       </w:rPr>
-                      <w:t>21</w:t>
+                      <w:t>20</w:t>
                     </w:r>
                     <w:r>
                       <w:rPr>
@@ -12259,6 +12472,119 @@
 <file path=word/numbering.xml><?xml version="1.0" encoding="utf-8"?>
 <w:numbering xmlns:wpc="http://schemas.microsoft.com/office/word/2010/wordprocessingCanvas" xmlns:mc="http://schemas.openxmlformats.org/markup-compatibility/2006" xmlns:o="urn:schemas-microsoft-com:office:office" xmlns:r="http://schemas.openxmlformats.org/officeDocument/2006/relationships" xmlns:m="http://schemas.openxmlformats.org/officeDocument/2006/math" xmlns:v="urn:schemas-microsoft-com:vml" xmlns:wp14="http://schemas.microsoft.com/office/word/2010/wordprocessingDrawing" xmlns:wp="http://schemas.openxmlformats.org/drawingml/2006/wordprocessingDrawing" xmlns:w10="urn:schemas-microsoft-com:office:word" xmlns:w="http://schemas.openxmlformats.org/wordprocessingml/2006/main" xmlns:w14="http://schemas.microsoft.com/office/word/2010/wordml" xmlns:wpg="http://schemas.microsoft.com/office/word/2010/wordprocessingGroup" xmlns:wpi="http://schemas.microsoft.com/office/word/2010/wordprocessingInk" xmlns:wne="http://schemas.microsoft.com/office/word/2006/wordml" xmlns:wps="http://schemas.microsoft.com/office/word/2010/wordprocessingShape" mc:Ignorable="w14 wp14">
   <w:abstractNum w:abstractNumId="0">
+    <w:nsid w:val="020061B7"/>
+    <w:multiLevelType w:val="hybridMultilevel"/>
+    <w:tmpl w:val="0FB27E9A"/>
+    <w:lvl w:ilvl="0" w:tplc="040A0001">
+      <w:start w:val="1"/>
+      <w:numFmt w:val="bullet"/>
+      <w:lvlText w:val=""/>
+      <w:lvlJc w:val="left"/>
+      <w:pPr>
+        <w:ind w:left="720" w:hanging="360"/>
+      </w:pPr>
+      <w:rPr>
+        <w:rFonts w:ascii="Symbol" w:hAnsi="Symbol" w:hint="default"/>
+      </w:rPr>
+    </w:lvl>
+    <w:lvl w:ilvl="1" w:tplc="040A0003" w:tentative="1">
+      <w:start w:val="1"/>
+      <w:numFmt w:val="bullet"/>
+      <w:lvlText w:val="o"/>
+      <w:lvlJc w:val="left"/>
+      <w:pPr>
+        <w:ind w:left="1440" w:hanging="360"/>
+      </w:pPr>
+      <w:rPr>
+        <w:rFonts w:ascii="Courier New" w:hAnsi="Courier New" w:cs="Courier New" w:hint="default"/>
+      </w:rPr>
+    </w:lvl>
+    <w:lvl w:ilvl="2" w:tplc="040A0005" w:tentative="1">
+      <w:start w:val="1"/>
+      <w:numFmt w:val="bullet"/>
+      <w:lvlText w:val=""/>
+      <w:lvlJc w:val="left"/>
+      <w:pPr>
+        <w:ind w:left="2160" w:hanging="360"/>
+      </w:pPr>
+      <w:rPr>
+        <w:rFonts w:ascii="Wingdings" w:hAnsi="Wingdings" w:hint="default"/>
+      </w:rPr>
+    </w:lvl>
+    <w:lvl w:ilvl="3" w:tplc="040A0001" w:tentative="1">
+      <w:start w:val="1"/>
+      <w:numFmt w:val="bullet"/>
+      <w:lvlText w:val=""/>
+      <w:lvlJc w:val="left"/>
+      <w:pPr>
+        <w:ind w:left="2880" w:hanging="360"/>
+      </w:pPr>
+      <w:rPr>
+        <w:rFonts w:ascii="Symbol" w:hAnsi="Symbol" w:hint="default"/>
+      </w:rPr>
+    </w:lvl>
+    <w:lvl w:ilvl="4" w:tplc="040A0003" w:tentative="1">
+      <w:start w:val="1"/>
+      <w:numFmt w:val="bullet"/>
+      <w:lvlText w:val="o"/>
+      <w:lvlJc w:val="left"/>
+      <w:pPr>
+        <w:ind w:left="3600" w:hanging="360"/>
+      </w:pPr>
+      <w:rPr>
+        <w:rFonts w:ascii="Courier New" w:hAnsi="Courier New" w:cs="Courier New" w:hint="default"/>
+      </w:rPr>
+    </w:lvl>
+    <w:lvl w:ilvl="5" w:tplc="040A0005" w:tentative="1">
+      <w:start w:val="1"/>
+      <w:numFmt w:val="bullet"/>
+      <w:lvlText w:val=""/>
+      <w:lvlJc w:val="left"/>
+      <w:pPr>
+        <w:ind w:left="4320" w:hanging="360"/>
+      </w:pPr>
+      <w:rPr>
+        <w:rFonts w:ascii="Wingdings" w:hAnsi="Wingdings" w:hint="default"/>
+      </w:rPr>
+    </w:lvl>
+    <w:lvl w:ilvl="6" w:tplc="040A0001" w:tentative="1">
+      <w:start w:val="1"/>
+      <w:numFmt w:val="bullet"/>
+      <w:lvlText w:val=""/>
+      <w:lvlJc w:val="left"/>
+      <w:pPr>
+        <w:ind w:left="5040" w:hanging="360"/>
+      </w:pPr>
+      <w:rPr>
+        <w:rFonts w:ascii="Symbol" w:hAnsi="Symbol" w:hint="default"/>
+      </w:rPr>
+    </w:lvl>
+    <w:lvl w:ilvl="7" w:tplc="040A0003" w:tentative="1">
+      <w:start w:val="1"/>
+      <w:numFmt w:val="bullet"/>
+      <w:lvlText w:val="o"/>
+      <w:lvlJc w:val="left"/>
+      <w:pPr>
+        <w:ind w:left="5760" w:hanging="360"/>
+      </w:pPr>
+      <w:rPr>
+        <w:rFonts w:ascii="Courier New" w:hAnsi="Courier New" w:cs="Courier New" w:hint="default"/>
+      </w:rPr>
+    </w:lvl>
+    <w:lvl w:ilvl="8" w:tplc="040A0005" w:tentative="1">
+      <w:start w:val="1"/>
+      <w:numFmt w:val="bullet"/>
+      <w:lvlText w:val=""/>
+      <w:lvlJc w:val="left"/>
+      <w:pPr>
+        <w:ind w:left="6480" w:hanging="360"/>
+      </w:pPr>
+      <w:rPr>
+        <w:rFonts w:ascii="Wingdings" w:hAnsi="Wingdings" w:hint="default"/>
+      </w:rPr>
+    </w:lvl>
+  </w:abstractNum>
+  <w:abstractNum w:abstractNumId="1">
     <w:nsid w:val="124B7CF1"/>
     <w:multiLevelType w:val="multilevel"/>
     <w:tmpl w:val="7AC6A14E"/>
@@ -12407,7 +12733,7 @@
       </w:rPr>
     </w:lvl>
   </w:abstractNum>
-  <w:abstractNum w:abstractNumId="1">
+  <w:abstractNum w:abstractNumId="2">
     <w:nsid w:val="22636B99"/>
     <w:multiLevelType w:val="hybridMultilevel"/>
     <w:tmpl w:val="2F66EC2A"/>
@@ -12520,7 +12846,7 @@
       </w:rPr>
     </w:lvl>
   </w:abstractNum>
-  <w:abstractNum w:abstractNumId="2">
+  <w:abstractNum w:abstractNumId="3">
     <w:nsid w:val="23996CA1"/>
     <w:multiLevelType w:val="hybridMultilevel"/>
     <w:tmpl w:val="493869DC"/>
@@ -12633,7 +12959,7 @@
       </w:rPr>
     </w:lvl>
   </w:abstractNum>
-  <w:abstractNum w:abstractNumId="3">
+  <w:abstractNum w:abstractNumId="4">
     <w:nsid w:val="23C03709"/>
     <w:multiLevelType w:val="hybridMultilevel"/>
     <w:tmpl w:val="4ADC5C58"/>
@@ -12746,7 +13072,7 @@
       </w:rPr>
     </w:lvl>
   </w:abstractNum>
-  <w:abstractNum w:abstractNumId="4">
+  <w:abstractNum w:abstractNumId="5">
     <w:nsid w:val="26293A2C"/>
     <w:multiLevelType w:val="hybridMultilevel"/>
     <w:tmpl w:val="D5BAF876"/>
@@ -12859,7 +13185,7 @@
       </w:rPr>
     </w:lvl>
   </w:abstractNum>
-  <w:abstractNum w:abstractNumId="5">
+  <w:abstractNum w:abstractNumId="6">
     <w:nsid w:val="27E12E9A"/>
     <w:multiLevelType w:val="hybridMultilevel"/>
     <w:tmpl w:val="016E283E"/>
@@ -12972,7 +13298,7 @@
       </w:rPr>
     </w:lvl>
   </w:abstractNum>
-  <w:abstractNum w:abstractNumId="6">
+  <w:abstractNum w:abstractNumId="7">
     <w:nsid w:val="2B3A0070"/>
     <w:multiLevelType w:val="hybridMultilevel"/>
     <w:tmpl w:val="E006E9EA"/>
@@ -13085,7 +13411,7 @@
       </w:rPr>
     </w:lvl>
   </w:abstractNum>
-  <w:abstractNum w:abstractNumId="7">
+  <w:abstractNum w:abstractNumId="8">
     <w:nsid w:val="30B83716"/>
     <w:multiLevelType w:val="hybridMultilevel"/>
     <w:tmpl w:val="12023658"/>
@@ -13198,7 +13524,7 @@
       </w:rPr>
     </w:lvl>
   </w:abstractNum>
-  <w:abstractNum w:abstractNumId="8">
+  <w:abstractNum w:abstractNumId="9">
     <w:nsid w:val="33AC7C53"/>
     <w:multiLevelType w:val="hybridMultilevel"/>
     <w:tmpl w:val="7A9AE940"/>
@@ -13311,7 +13637,7 @@
       </w:rPr>
     </w:lvl>
   </w:abstractNum>
-  <w:abstractNum w:abstractNumId="9">
+  <w:abstractNum w:abstractNumId="10">
     <w:nsid w:val="354F61EC"/>
     <w:multiLevelType w:val="hybridMultilevel"/>
     <w:tmpl w:val="E93412B6"/>
@@ -13424,7 +13750,7 @@
       </w:rPr>
     </w:lvl>
   </w:abstractNum>
-  <w:abstractNum w:abstractNumId="10">
+  <w:abstractNum w:abstractNumId="11">
     <w:nsid w:val="3A7678BF"/>
     <w:multiLevelType w:val="hybridMultilevel"/>
     <w:tmpl w:val="03D2F5D6"/>
@@ -13537,7 +13863,7 @@
       </w:rPr>
     </w:lvl>
   </w:abstractNum>
-  <w:abstractNum w:abstractNumId="11">
+  <w:abstractNum w:abstractNumId="12">
     <w:nsid w:val="3CE6144C"/>
     <w:multiLevelType w:val="hybridMultilevel"/>
     <w:tmpl w:val="D072612A"/>
@@ -13650,7 +13976,7 @@
       </w:rPr>
     </w:lvl>
   </w:abstractNum>
-  <w:abstractNum w:abstractNumId="12">
+  <w:abstractNum w:abstractNumId="13">
     <w:nsid w:val="3D9C46A3"/>
     <w:multiLevelType w:val="multilevel"/>
     <w:tmpl w:val="33B056D0"/>
@@ -13793,7 +14119,7 @@
       </w:rPr>
     </w:lvl>
   </w:abstractNum>
-  <w:abstractNum w:abstractNumId="13">
+  <w:abstractNum w:abstractNumId="14">
     <w:nsid w:val="3F9C770C"/>
     <w:multiLevelType w:val="hybridMultilevel"/>
     <w:tmpl w:val="B47A21F6"/>
@@ -13906,7 +14232,233 @@
       </w:rPr>
     </w:lvl>
   </w:abstractNum>
-  <w:abstractNum w:abstractNumId="14">
+  <w:abstractNum w:abstractNumId="15">
+    <w:nsid w:val="4C9E1F3C"/>
+    <w:multiLevelType w:val="hybridMultilevel"/>
+    <w:tmpl w:val="CD6E806A"/>
+    <w:lvl w:ilvl="0" w:tplc="040A0001">
+      <w:start w:val="1"/>
+      <w:numFmt w:val="bullet"/>
+      <w:lvlText w:val=""/>
+      <w:lvlJc w:val="left"/>
+      <w:pPr>
+        <w:ind w:left="1289" w:hanging="360"/>
+      </w:pPr>
+      <w:rPr>
+        <w:rFonts w:ascii="Symbol" w:hAnsi="Symbol" w:hint="default"/>
+      </w:rPr>
+    </w:lvl>
+    <w:lvl w:ilvl="1" w:tplc="040A0003" w:tentative="1">
+      <w:start w:val="1"/>
+      <w:numFmt w:val="bullet"/>
+      <w:lvlText w:val="o"/>
+      <w:lvlJc w:val="left"/>
+      <w:pPr>
+        <w:ind w:left="2009" w:hanging="360"/>
+      </w:pPr>
+      <w:rPr>
+        <w:rFonts w:ascii="Courier New" w:hAnsi="Courier New" w:cs="Courier New" w:hint="default"/>
+      </w:rPr>
+    </w:lvl>
+    <w:lvl w:ilvl="2" w:tplc="040A0005" w:tentative="1">
+      <w:start w:val="1"/>
+      <w:numFmt w:val="bullet"/>
+      <w:lvlText w:val=""/>
+      <w:lvlJc w:val="left"/>
+      <w:pPr>
+        <w:ind w:left="2729" w:hanging="360"/>
+      </w:pPr>
+      <w:rPr>
+        <w:rFonts w:ascii="Wingdings" w:hAnsi="Wingdings" w:hint="default"/>
+      </w:rPr>
+    </w:lvl>
+    <w:lvl w:ilvl="3" w:tplc="040A0001" w:tentative="1">
+      <w:start w:val="1"/>
+      <w:numFmt w:val="bullet"/>
+      <w:lvlText w:val=""/>
+      <w:lvlJc w:val="left"/>
+      <w:pPr>
+        <w:ind w:left="3449" w:hanging="360"/>
+      </w:pPr>
+      <w:rPr>
+        <w:rFonts w:ascii="Symbol" w:hAnsi="Symbol" w:hint="default"/>
+      </w:rPr>
+    </w:lvl>
+    <w:lvl w:ilvl="4" w:tplc="040A0003" w:tentative="1">
+      <w:start w:val="1"/>
+      <w:numFmt w:val="bullet"/>
+      <w:lvlText w:val="o"/>
+      <w:lvlJc w:val="left"/>
+      <w:pPr>
+        <w:ind w:left="4169" w:hanging="360"/>
+      </w:pPr>
+      <w:rPr>
+        <w:rFonts w:ascii="Courier New" w:hAnsi="Courier New" w:cs="Courier New" w:hint="default"/>
+      </w:rPr>
+    </w:lvl>
+    <w:lvl w:ilvl="5" w:tplc="040A0005" w:tentative="1">
+      <w:start w:val="1"/>
+      <w:numFmt w:val="bullet"/>
+      <w:lvlText w:val=""/>
+      <w:lvlJc w:val="left"/>
+      <w:pPr>
+        <w:ind w:left="4889" w:hanging="360"/>
+      </w:pPr>
+      <w:rPr>
+        <w:rFonts w:ascii="Wingdings" w:hAnsi="Wingdings" w:hint="default"/>
+      </w:rPr>
+    </w:lvl>
+    <w:lvl w:ilvl="6" w:tplc="040A0001" w:tentative="1">
+      <w:start w:val="1"/>
+      <w:numFmt w:val="bullet"/>
+      <w:lvlText w:val=""/>
+      <w:lvlJc w:val="left"/>
+      <w:pPr>
+        <w:ind w:left="5609" w:hanging="360"/>
+      </w:pPr>
+      <w:rPr>
+        <w:rFonts w:ascii="Symbol" w:hAnsi="Symbol" w:hint="default"/>
+      </w:rPr>
+    </w:lvl>
+    <w:lvl w:ilvl="7" w:tplc="040A0003" w:tentative="1">
+      <w:start w:val="1"/>
+      <w:numFmt w:val="bullet"/>
+      <w:lvlText w:val="o"/>
+      <w:lvlJc w:val="left"/>
+      <w:pPr>
+        <w:ind w:left="6329" w:hanging="360"/>
+      </w:pPr>
+      <w:rPr>
+        <w:rFonts w:ascii="Courier New" w:hAnsi="Courier New" w:cs="Courier New" w:hint="default"/>
+      </w:rPr>
+    </w:lvl>
+    <w:lvl w:ilvl="8" w:tplc="040A0005" w:tentative="1">
+      <w:start w:val="1"/>
+      <w:numFmt w:val="bullet"/>
+      <w:lvlText w:val=""/>
+      <w:lvlJc w:val="left"/>
+      <w:pPr>
+        <w:ind w:left="7049" w:hanging="360"/>
+      </w:pPr>
+      <w:rPr>
+        <w:rFonts w:ascii="Wingdings" w:hAnsi="Wingdings" w:hint="default"/>
+      </w:rPr>
+    </w:lvl>
+  </w:abstractNum>
+  <w:abstractNum w:abstractNumId="16">
+    <w:nsid w:val="58197D96"/>
+    <w:multiLevelType w:val="hybridMultilevel"/>
+    <w:tmpl w:val="8F6A731C"/>
+    <w:lvl w:ilvl="0" w:tplc="040A0001">
+      <w:start w:val="1"/>
+      <w:numFmt w:val="bullet"/>
+      <w:lvlText w:val=""/>
+      <w:lvlJc w:val="left"/>
+      <w:pPr>
+        <w:ind w:left="720" w:hanging="360"/>
+      </w:pPr>
+      <w:rPr>
+        <w:rFonts w:ascii="Symbol" w:hAnsi="Symbol" w:hint="default"/>
+      </w:rPr>
+    </w:lvl>
+    <w:lvl w:ilvl="1" w:tplc="040A0003" w:tentative="1">
+      <w:start w:val="1"/>
+      <w:numFmt w:val="bullet"/>
+      <w:lvlText w:val="o"/>
+      <w:lvlJc w:val="left"/>
+      <w:pPr>
+        <w:ind w:left="1440" w:hanging="360"/>
+      </w:pPr>
+      <w:rPr>
+        <w:rFonts w:ascii="Courier New" w:hAnsi="Courier New" w:cs="Courier New" w:hint="default"/>
+      </w:rPr>
+    </w:lvl>
+    <w:lvl w:ilvl="2" w:tplc="040A0005" w:tentative="1">
+      <w:start w:val="1"/>
+      <w:numFmt w:val="bullet"/>
+      <w:lvlText w:val=""/>
+      <w:lvlJc w:val="left"/>
+      <w:pPr>
+        <w:ind w:left="2160" w:hanging="360"/>
+      </w:pPr>
+      <w:rPr>
+        <w:rFonts w:ascii="Wingdings" w:hAnsi="Wingdings" w:hint="default"/>
+      </w:rPr>
+    </w:lvl>
+    <w:lvl w:ilvl="3" w:tplc="040A0001" w:tentative="1">
+      <w:start w:val="1"/>
+      <w:numFmt w:val="bullet"/>
+      <w:lvlText w:val=""/>
+      <w:lvlJc w:val="left"/>
+      <w:pPr>
+        <w:ind w:left="2880" w:hanging="360"/>
+      </w:pPr>
+      <w:rPr>
+        <w:rFonts w:ascii="Symbol" w:hAnsi="Symbol" w:hint="default"/>
+      </w:rPr>
+    </w:lvl>
+    <w:lvl w:ilvl="4" w:tplc="040A0003" w:tentative="1">
+      <w:start w:val="1"/>
+      <w:numFmt w:val="bullet"/>
+      <w:lvlText w:val="o"/>
+      <w:lvlJc w:val="left"/>
+      <w:pPr>
+        <w:ind w:left="3600" w:hanging="360"/>
+      </w:pPr>
+      <w:rPr>
+        <w:rFonts w:ascii="Courier New" w:hAnsi="Courier New" w:cs="Courier New" w:hint="default"/>
+      </w:rPr>
+    </w:lvl>
+    <w:lvl w:ilvl="5" w:tplc="040A0005" w:tentative="1">
+      <w:start w:val="1"/>
+      <w:numFmt w:val="bullet"/>
+      <w:lvlText w:val=""/>
+      <w:lvlJc w:val="left"/>
+      <w:pPr>
+        <w:ind w:left="4320" w:hanging="360"/>
+      </w:pPr>
+      <w:rPr>
+        <w:rFonts w:ascii="Wingdings" w:hAnsi="Wingdings" w:hint="default"/>
+      </w:rPr>
+    </w:lvl>
+    <w:lvl w:ilvl="6" w:tplc="040A0001" w:tentative="1">
+      <w:start w:val="1"/>
+      <w:numFmt w:val="bullet"/>
+      <w:lvlText w:val=""/>
+      <w:lvlJc w:val="left"/>
+      <w:pPr>
+        <w:ind w:left="5040" w:hanging="360"/>
+      </w:pPr>
+      <w:rPr>
+        <w:rFonts w:ascii="Symbol" w:hAnsi="Symbol" w:hint="default"/>
+      </w:rPr>
+    </w:lvl>
+    <w:lvl w:ilvl="7" w:tplc="040A0003" w:tentative="1">
+      <w:start w:val="1"/>
+      <w:numFmt w:val="bullet"/>
+      <w:lvlText w:val="o"/>
+      <w:lvlJc w:val="left"/>
+      <w:pPr>
+        <w:ind w:left="5760" w:hanging="360"/>
+      </w:pPr>
+      <w:rPr>
+        <w:rFonts w:ascii="Courier New" w:hAnsi="Courier New" w:cs="Courier New" w:hint="default"/>
+      </w:rPr>
+    </w:lvl>
+    <w:lvl w:ilvl="8" w:tplc="040A0005" w:tentative="1">
+      <w:start w:val="1"/>
+      <w:numFmt w:val="bullet"/>
+      <w:lvlText w:val=""/>
+      <w:lvlJc w:val="left"/>
+      <w:pPr>
+        <w:ind w:left="6480" w:hanging="360"/>
+      </w:pPr>
+      <w:rPr>
+        <w:rFonts w:ascii="Wingdings" w:hAnsi="Wingdings" w:hint="default"/>
+      </w:rPr>
+    </w:lvl>
+  </w:abstractNum>
+  <w:abstractNum w:abstractNumId="17">
     <w:nsid w:val="59A55893"/>
     <w:multiLevelType w:val="hybridMultilevel"/>
     <w:tmpl w:val="A656DF8C"/>
@@ -14019,7 +14571,7 @@
       </w:rPr>
     </w:lvl>
   </w:abstractNum>
-  <w:abstractNum w:abstractNumId="15">
+  <w:abstractNum w:abstractNumId="18">
     <w:nsid w:val="5AB63249"/>
     <w:multiLevelType w:val="hybridMultilevel"/>
     <w:tmpl w:val="7BF4C016"/>
@@ -14132,7 +14684,7 @@
       </w:rPr>
     </w:lvl>
   </w:abstractNum>
-  <w:abstractNum w:abstractNumId="16">
+  <w:abstractNum w:abstractNumId="19">
     <w:nsid w:val="5FF222BB"/>
     <w:multiLevelType w:val="hybridMultilevel"/>
     <w:tmpl w:val="2DEC37C4"/>
@@ -14245,7 +14797,7 @@
       </w:rPr>
     </w:lvl>
   </w:abstractNum>
-  <w:abstractNum w:abstractNumId="17">
+  <w:abstractNum w:abstractNumId="20">
     <w:nsid w:val="607375C8"/>
     <w:multiLevelType w:val="hybridMultilevel"/>
     <w:tmpl w:val="9BD6DBC0"/>
@@ -14358,7 +14910,7 @@
       </w:rPr>
     </w:lvl>
   </w:abstractNum>
-  <w:abstractNum w:abstractNumId="18">
+  <w:abstractNum w:abstractNumId="21">
     <w:nsid w:val="672B177A"/>
     <w:multiLevelType w:val="hybridMultilevel"/>
     <w:tmpl w:val="9ED610F6"/>
@@ -14471,7 +15023,7 @@
       </w:rPr>
     </w:lvl>
   </w:abstractNum>
-  <w:abstractNum w:abstractNumId="19">
+  <w:abstractNum w:abstractNumId="22">
     <w:nsid w:val="702335BE"/>
     <w:multiLevelType w:val="hybridMultilevel"/>
     <w:tmpl w:val="E83ABC04"/>
@@ -14584,7 +15136,7 @@
       </w:rPr>
     </w:lvl>
   </w:abstractNum>
-  <w:abstractNum w:abstractNumId="20">
+  <w:abstractNum w:abstractNumId="23">
     <w:nsid w:val="7BF420B8"/>
     <w:multiLevelType w:val="hybridMultilevel"/>
     <w:tmpl w:val="E1E4AD3C"/>
@@ -14698,70 +15250,79 @@
     </w:lvl>
   </w:abstractNum>
   <w:num w:numId="1">
+    <w:abstractNumId w:val="13"/>
+  </w:num>
+  <w:num w:numId="2">
+    <w:abstractNumId w:val="1"/>
+  </w:num>
+  <w:num w:numId="3">
+    <w:abstractNumId w:val="13"/>
+  </w:num>
+  <w:num w:numId="4">
+    <w:abstractNumId w:val="14"/>
+  </w:num>
+  <w:num w:numId="5">
+    <w:abstractNumId w:val="5"/>
+  </w:num>
+  <w:num w:numId="6">
+    <w:abstractNumId w:val="21"/>
+  </w:num>
+  <w:num w:numId="7">
+    <w:abstractNumId w:val="8"/>
+  </w:num>
+  <w:num w:numId="8">
+    <w:abstractNumId w:val="11"/>
+  </w:num>
+  <w:num w:numId="9">
+    <w:abstractNumId w:val="22"/>
+  </w:num>
+  <w:num w:numId="10">
+    <w:abstractNumId w:val="7"/>
+  </w:num>
+  <w:num w:numId="11">
+    <w:abstractNumId w:val="19"/>
+  </w:num>
+  <w:num w:numId="12">
+    <w:abstractNumId w:val="18"/>
+  </w:num>
+  <w:num w:numId="13">
+    <w:abstractNumId w:val="2"/>
+  </w:num>
+  <w:num w:numId="14">
+    <w:abstractNumId w:val="9"/>
+  </w:num>
+  <w:num w:numId="15">
+    <w:abstractNumId w:val="6"/>
+  </w:num>
+  <w:num w:numId="16">
+    <w:abstractNumId w:val="20"/>
+  </w:num>
+  <w:num w:numId="17">
     <w:abstractNumId w:val="12"/>
   </w:num>
-  <w:num w:numId="2">
+  <w:num w:numId="18">
+    <w:abstractNumId w:val="4"/>
+  </w:num>
+  <w:num w:numId="19">
+    <w:abstractNumId w:val="10"/>
+  </w:num>
+  <w:num w:numId="20">
+    <w:abstractNumId w:val="17"/>
+  </w:num>
+  <w:num w:numId="21">
+    <w:abstractNumId w:val="3"/>
+  </w:num>
+  <w:num w:numId="22">
+    <w:abstractNumId w:val="23"/>
+  </w:num>
+  <w:num w:numId="23">
     <w:abstractNumId w:val="0"/>
   </w:num>
-  <w:num w:numId="3">
-    <w:abstractNumId w:val="12"/>
-  </w:num>
-  <w:num w:numId="4">
-    <w:abstractNumId w:val="13"/>
-  </w:num>
-  <w:num w:numId="5">
-    <w:abstractNumId w:val="4"/>
-  </w:num>
-  <w:num w:numId="6">
-    <w:abstractNumId w:val="18"/>
-  </w:num>
-  <w:num w:numId="7">
-    <w:abstractNumId w:val="7"/>
-  </w:num>
-  <w:num w:numId="8">
-    <w:abstractNumId w:val="10"/>
-  </w:num>
-  <w:num w:numId="9">
-    <w:abstractNumId w:val="19"/>
-  </w:num>
-  <w:num w:numId="10">
-    <w:abstractNumId w:val="6"/>
-  </w:num>
-  <w:num w:numId="11">
+  <w:num w:numId="24">
     <w:abstractNumId w:val="16"/>
   </w:num>
-  <w:num w:numId="12">
+  <w:num w:numId="25">
     <w:abstractNumId w:val="15"/>
-  </w:num>
-  <w:num w:numId="13">
-    <w:abstractNumId w:val="1"/>
-  </w:num>
-  <w:num w:numId="14">
-    <w:abstractNumId w:val="8"/>
-  </w:num>
-  <w:num w:numId="15">
-    <w:abstractNumId w:val="5"/>
-  </w:num>
-  <w:num w:numId="16">
-    <w:abstractNumId w:val="17"/>
-  </w:num>
-  <w:num w:numId="17">
-    <w:abstractNumId w:val="11"/>
-  </w:num>
-  <w:num w:numId="18">
-    <w:abstractNumId w:val="3"/>
-  </w:num>
-  <w:num w:numId="19">
-    <w:abstractNumId w:val="9"/>
-  </w:num>
-  <w:num w:numId="20">
-    <w:abstractNumId w:val="14"/>
-  </w:num>
-  <w:num w:numId="21">
-    <w:abstractNumId w:val="2"/>
-  </w:num>
-  <w:num w:numId="22">
-    <w:abstractNumId w:val="20"/>
   </w:num>
   <w:numIdMacAtCleanup w:val="16"/>
 </w:numbering>
@@ -17312,7 +17873,7 @@
 </file>
 
 <file path=customXml/itemProps2.xml><?xml version="1.0" encoding="utf-8"?>
-<ds:datastoreItem xmlns:ds="http://schemas.openxmlformats.org/officeDocument/2006/customXml" ds:itemID="{7D68A622-D0EF-4863-A253-6A6E778BD648}">
+<ds:datastoreItem xmlns:ds="http://schemas.openxmlformats.org/officeDocument/2006/customXml" ds:itemID="{924C325D-BD6E-4C16-8742-8EDBB0FCEDB4}">
   <ds:schemaRefs>
     <ds:schemaRef ds:uri="http://schemas.openxmlformats.org/officeDocument/2006/bibliography"/>
   </ds:schemaRefs>

</xml_diff>

<commit_message>
Softmodii PDF rev8 Final
</commit_message>
<xml_diff>
--- a/Softmodii PDF - source.docx
+++ b/Softmodii PDF - source.docx
@@ -293,7 +293,7 @@
                   <w:sdtPr>
                     <w:alias w:val="Fecha"/>
                     <w:id w:val="91901241"/>
-                    <w:date w:fullDate="2011-03-06T00:00:00Z">
+                    <w:date w:fullDate="2011-03-13T00:00:00Z">
                       <w:dateFormat w:val="dd/MM/yyyy"/>
                       <w:lid w:val="es-ES"/>
                       <w:storeMappedDataAs w:val="dateTime"/>
@@ -310,12 +310,12 @@
                         <w:delText>04/02/2011</w:delText>
                       </w:r>
                     </w:del>
-                    <w:ins w:id="1" w:author="Guillermo" w:date="2011-03-06T13:51:00Z">
+                    <w:ins w:id="1" w:author="Guillermo" w:date="2011-03-12T16:43:00Z">
                       <w:r>
                         <w:rPr>
                           <w:lang w:val="es-ES"/>
                         </w:rPr>
-                        <w:t>06/03/2011</w:t>
+                        <w:t>13/03/2011</w:t>
                       </w:r>
                     </w:ins>
                   </w:sdtContent>
@@ -367,7 +367,7 @@
               <w:lang w:eastAsia="es-ES_tradnl"/>
             </w:rPr>
             <w:drawing>
-              <wp:anchor distT="0" distB="0" distL="114300" distR="114300" simplePos="0" relativeHeight="251658240" behindDoc="0" locked="0" layoutInCell="1" allowOverlap="1" wp14:anchorId="5A6F3C0C" wp14:editId="785F715F">
+              <wp:anchor distT="0" distB="0" distL="114300" distR="114300" simplePos="0" relativeHeight="251658240" behindDoc="0" locked="0" layoutInCell="1" allowOverlap="1" wp14:anchorId="6FBA64ED" wp14:editId="5CBED3F4">
                 <wp:simplePos x="0" y="0"/>
                 <wp:positionH relativeFrom="column">
                   <wp:posOffset>83820</wp:posOffset>
@@ -443,7 +443,7 @@
               <w:lang w:eastAsia="es-ES_tradnl"/>
             </w:rPr>
             <w:drawing>
-              <wp:anchor distT="0" distB="0" distL="114300" distR="114300" simplePos="0" relativeHeight="251669504" behindDoc="0" locked="0" layoutInCell="1" allowOverlap="1" wp14:anchorId="008D41A0" wp14:editId="461B5132">
+              <wp:anchor distT="0" distB="0" distL="114300" distR="114300" simplePos="0" relativeHeight="251669504" behindDoc="0" locked="0" layoutInCell="1" allowOverlap="1" wp14:anchorId="1FD61B39" wp14:editId="73DF1C8A">
                 <wp:simplePos x="0" y="0"/>
                 <wp:positionH relativeFrom="column">
                   <wp:posOffset>1362710</wp:posOffset>
@@ -10728,12 +10728,6 @@
         <w:rPr>
           <w:rStyle w:val="Hipervnculo"/>
           <w:color w:val="406E8C" w:themeColor="accent6" w:themeShade="BF"/>
-          <w:rPrChange w:id="155" w:author="Guillermo" w:date="2011-03-06T16:32:00Z">
-            <w:rPr>
-              <w:rStyle w:val="Hipervnculo"/>
-              <w:color w:val="406E8C" w:themeColor="accent6" w:themeShade="BF"/>
-            </w:rPr>
-          </w:rPrChange>
         </w:rPr>
         <w:t>http://www.elotrolado.net/hilo_softmodii_1357121</w:t>
       </w:r>
@@ -10741,20 +10735,34 @@
         <w:rPr>
           <w:rStyle w:val="Hipervnculo"/>
           <w:color w:val="406E8C" w:themeColor="accent6" w:themeShade="BF"/>
-          <w:rPrChange w:id="156" w:author="Guillermo" w:date="2011-03-06T16:32:00Z">
-            <w:rPr>
-              <w:rStyle w:val="Hipervnculo"/>
-              <w:color w:val="406E8C" w:themeColor="accent6" w:themeShade="BF"/>
-            </w:rPr>
-          </w:rPrChange>
         </w:rPr>
         <w:fldChar w:fldCharType="end"/>
       </w:r>
-      <w:ins w:id="157" w:author="Guillermo" w:date="2011-03-06T16:31:00Z">
+      <w:ins w:id="155" w:author="Guillermo" w:date="2011-03-06T16:31:00Z">
         <w:r>
           <w:t>.</w:t>
         </w:r>
       </w:ins>
+    </w:p>
+    <w:p>
+      <w:pPr>
+        <w:pStyle w:val="Prrafodelista"/>
+        <w:numPr>
+          <w:ilvl w:val="0"/>
+          <w:numId w:val="25"/>
+        </w:numPr>
+        <w:rPr>
+          <w:ins w:id="156" w:author="Guillermo" w:date="2011-03-06T16:32:00Z"/>
+        </w:rPr>
+        <w:pPrChange w:id="157" w:author="Guillermo" w:date="2011-03-06T16:32:00Z">
+          <w:pPr>
+            <w:shd w:val="clear" w:color="auto" w:fill="FFFFFF" w:themeFill="background1"/>
+            <w:tabs>
+              <w:tab w:val="left" w:pos="2679"/>
+            </w:tabs>
+          </w:pPr>
+        </w:pPrChange>
+      </w:pPr>
     </w:p>
     <w:p>
       <w:pPr>
@@ -10775,18 +10783,69 @@
           </w:pPr>
         </w:pPrChange>
       </w:pPr>
+      <w:ins w:id="160" w:author="Guillermo" w:date="2011-03-06T16:32:00Z">
+        <w:r>
+          <w:t xml:space="preserve">Página en Google Code: </w:t>
+        </w:r>
+      </w:ins>
+      <w:ins w:id="161" w:author="Guillermo" w:date="2011-03-06T16:33:00Z">
+        <w:r>
+          <w:rPr>
+            <w:color w:val="406E8C" w:themeColor="accent6" w:themeShade="BF"/>
+            <w:rPrChange w:id="162" w:author="Guillermo" w:date="2011-03-06T16:33:00Z">
+              <w:rPr/>
+            </w:rPrChange>
+          </w:rPr>
+          <w:fldChar w:fldCharType="begin"/>
+        </w:r>
+        <w:r>
+          <w:rPr>
+            <w:color w:val="406E8C" w:themeColor="accent6" w:themeShade="BF"/>
+            <w:rPrChange w:id="163" w:author="Guillermo" w:date="2011-03-06T16:33:00Z">
+              <w:rPr/>
+            </w:rPrChange>
+          </w:rPr>
+          <w:instrText xml:space="preserve"> HYPERLINK "http://code.google.com/p/softmodii-eol" </w:instrText>
+        </w:r>
+        <w:r>
+          <w:rPr>
+            <w:color w:val="406E8C" w:themeColor="accent6" w:themeShade="BF"/>
+            <w:rPrChange w:id="164" w:author="Guillermo" w:date="2011-03-06T16:33:00Z">
+              <w:rPr/>
+            </w:rPrChange>
+          </w:rPr>
+          <w:fldChar w:fldCharType="separate"/>
+        </w:r>
+        <w:r>
+          <w:rPr>
+            <w:rStyle w:val="Hipervnculo"/>
+            <w:color w:val="406E8C" w:themeColor="accent6" w:themeShade="BF"/>
+            <w:rPrChange w:id="165" w:author="Guillermo" w:date="2011-03-06T16:33:00Z">
+              <w:rPr>
+                <w:rStyle w:val="Hipervnculo"/>
+              </w:rPr>
+            </w:rPrChange>
+          </w:rPr>
+          <w:t>http://code.google.com/p/softmodii-eol</w:t>
+        </w:r>
+        <w:r>
+          <w:rPr>
+            <w:color w:val="406E8C" w:themeColor="accent6" w:themeShade="BF"/>
+            <w:rPrChange w:id="166" w:author="Guillermo" w:date="2011-03-06T16:33:00Z">
+              <w:rPr/>
+            </w:rPrChange>
+          </w:rPr>
+          <w:fldChar w:fldCharType="end"/>
+        </w:r>
+      </w:ins>
     </w:p>
     <w:p>
       <w:pPr>
         <w:pStyle w:val="Prrafodelista"/>
-        <w:numPr>
-          <w:ilvl w:val="0"/>
-          <w:numId w:val="25"/>
-        </w:numPr>
-        <w:rPr>
-          <w:ins w:id="160" w:author="Guillermo" w:date="2011-03-06T16:32:00Z"/>
-        </w:rPr>
-        <w:pPrChange w:id="161" w:author="Guillermo" w:date="2011-03-06T16:32:00Z">
+        <w:rPr>
+          <w:del w:id="167" w:author="Guillermo" w:date="2011-03-06T16:33:00Z"/>
+        </w:rPr>
+        <w:pPrChange w:id="168" w:author="Guillermo" w:date="2011-03-06T16:32:00Z">
           <w:pPr>
             <w:shd w:val="clear" w:color="auto" w:fill="FFFFFF" w:themeFill="background1"/>
             <w:tabs>
@@ -10795,85 +10854,6 @@
           </w:pPr>
         </w:pPrChange>
       </w:pPr>
-      <w:ins w:id="162" w:author="Guillermo" w:date="2011-03-06T16:32:00Z">
-        <w:r>
-          <w:t xml:space="preserve">Página en Google Code: </w:t>
-        </w:r>
-      </w:ins>
-      <w:ins w:id="163" w:author="Guillermo" w:date="2011-03-06T16:33:00Z">
-        <w:r>
-          <w:rPr>
-            <w:color w:val="406E8C" w:themeColor="accent6" w:themeShade="BF"/>
-            <w:rPrChange w:id="164" w:author="Guillermo" w:date="2011-03-06T16:33:00Z">
-              <w:rPr/>
-            </w:rPrChange>
-          </w:rPr>
-          <w:fldChar w:fldCharType="begin"/>
-        </w:r>
-        <w:r>
-          <w:rPr>
-            <w:color w:val="406E8C" w:themeColor="accent6" w:themeShade="BF"/>
-            <w:rPrChange w:id="165" w:author="Guillermo" w:date="2011-03-06T16:33:00Z">
-              <w:rPr/>
-            </w:rPrChange>
-          </w:rPr>
-          <w:instrText xml:space="preserve"> HYPERLINK "http://code.google.com/p/softmodii-eol" </w:instrText>
-        </w:r>
-        <w:r>
-          <w:rPr>
-            <w:color w:val="406E8C" w:themeColor="accent6" w:themeShade="BF"/>
-            <w:rPrChange w:id="166" w:author="Guillermo" w:date="2011-03-06T16:33:00Z">
-              <w:rPr/>
-            </w:rPrChange>
-          </w:rPr>
-        </w:r>
-        <w:r>
-          <w:rPr>
-            <w:color w:val="406E8C" w:themeColor="accent6" w:themeShade="BF"/>
-            <w:rPrChange w:id="167" w:author="Guillermo" w:date="2011-03-06T16:33:00Z">
-              <w:rPr/>
-            </w:rPrChange>
-          </w:rPr>
-          <w:fldChar w:fldCharType="separate"/>
-        </w:r>
-        <w:r>
-          <w:rPr>
-            <w:rStyle w:val="Hipervnculo"/>
-            <w:color w:val="406E8C" w:themeColor="accent6" w:themeShade="BF"/>
-            <w:rPrChange w:id="168" w:author="Guillermo" w:date="2011-03-06T16:33:00Z">
-              <w:rPr>
-                <w:rStyle w:val="Hipervnculo"/>
-              </w:rPr>
-            </w:rPrChange>
-          </w:rPr>
-          <w:t>http://code.google.com/p/softmodii-eol</w:t>
-        </w:r>
-        <w:r>
-          <w:rPr>
-            <w:color w:val="406E8C" w:themeColor="accent6" w:themeShade="BF"/>
-            <w:rPrChange w:id="169" w:author="Guillermo" w:date="2011-03-06T16:33:00Z">
-              <w:rPr/>
-            </w:rPrChange>
-          </w:rPr>
-          <w:fldChar w:fldCharType="end"/>
-        </w:r>
-      </w:ins>
-    </w:p>
-    <w:p>
-      <w:pPr>
-        <w:pStyle w:val="Prrafodelista"/>
-        <w:rPr>
-          <w:del w:id="170" w:author="Guillermo" w:date="2011-03-06T16:33:00Z"/>
-        </w:rPr>
-        <w:pPrChange w:id="171" w:author="Guillermo" w:date="2011-03-06T16:32:00Z">
-          <w:pPr>
-            <w:shd w:val="clear" w:color="auto" w:fill="FFFFFF" w:themeFill="background1"/>
-            <w:tabs>
-              <w:tab w:val="left" w:pos="2679"/>
-            </w:tabs>
-          </w:pPr>
-        </w:pPrChange>
-      </w:pPr>
     </w:p>
     <w:p>
       <w:pPr>
@@ -10905,12 +10885,7 @@
         <w:t>déjanos un mensaje en el hilo oficial en EOL y te contestaremos lo antes posible.</w:t>
       </w:r>
       <w:r>
-        <w:t xml:space="preserve"> Si quieres m</w:t>
-      </w:r>
-      <w:bookmarkStart w:id="172" w:name="_GoBack"/>
-      <w:bookmarkEnd w:id="172"/>
-      <w:r>
-        <w:t xml:space="preserve">antenerte actualizado de las novedades de la Scene puedes seguirnos en nuestras páginas de </w:t>
+        <w:t xml:space="preserve"> Si quieres mantenerte actualizado de las novedades de la Scene puedes seguirnos en nuestras páginas de </w:t>
       </w:r>
       <w:hyperlink r:id="rId74" w:history="1">
         <w:r>
@@ -11165,7 +11140,7 @@
           <w:numId w:val="19"/>
         </w:numPr>
         <w:rPr>
-          <w:ins w:id="173" w:author="Guillermo" w:date="2011-03-03T13:21:00Z"/>
+          <w:ins w:id="169" w:author="Guillermo" w:date="2011-03-03T13:21:00Z"/>
         </w:rPr>
       </w:pPr>
       <w:r>
@@ -11174,7 +11149,7 @@
         </w:rPr>
         <w:t>BannerBomB</w:t>
       </w:r>
-      <w:del w:id="174" w:author="Guillermo" w:date="2011-03-03T13:21:00Z">
+      <w:del w:id="170" w:author="Guillermo" w:date="2011-03-03T13:21:00Z">
         <w:r>
           <w:rPr>
             <w:u w:val="single"/>
@@ -11194,17 +11169,17 @@
         </w:numPr>
         <w:rPr>
           <w:lang w:val="en-US"/>
-          <w:rPrChange w:id="175" w:author="Guillermo" w:date="2011-03-03T13:22:00Z">
+          <w:rPrChange w:id="171" w:author="Guillermo" w:date="2011-03-03T13:22:00Z">
             <w:rPr/>
           </w:rPrChange>
         </w:rPr>
       </w:pPr>
-      <w:ins w:id="176" w:author="Guillermo" w:date="2011-03-03T13:21:00Z">
+      <w:ins w:id="172" w:author="Guillermo" w:date="2011-03-03T13:21:00Z">
         <w:r>
           <w:rPr>
             <w:u w:val="single"/>
             <w:lang w:val="en-US"/>
-            <w:rPrChange w:id="177" w:author="Guillermo" w:date="2011-03-03T13:22:00Z">
+            <w:rPrChange w:id="173" w:author="Guillermo" w:date="2011-03-03T13:22:00Z">
               <w:rPr>
                 <w:rFonts w:asciiTheme="majorHAnsi" w:hAnsiTheme="majorHAnsi"/>
                 <w:color w:val="438086" w:themeColor="accent2"/>
@@ -11219,7 +11194,7 @@
         <w:r>
           <w:rPr>
             <w:lang w:val="en-US"/>
-            <w:rPrChange w:id="178" w:author="Guillermo" w:date="2011-03-03T13:22:00Z">
+            <w:rPrChange w:id="174" w:author="Guillermo" w:date="2011-03-03T13:22:00Z">
               <w:rPr>
                 <w:rFonts w:asciiTheme="majorHAnsi" w:hAnsiTheme="majorHAnsi"/>
                 <w:color w:val="438086" w:themeColor="accent2"/>
@@ -11232,11 +11207,11 @@
           <w:t>:</w:t>
         </w:r>
       </w:ins>
-      <w:ins w:id="179" w:author="Guillermo" w:date="2011-03-03T13:22:00Z">
+      <w:ins w:id="175" w:author="Guillermo" w:date="2011-03-03T13:22:00Z">
         <w:r>
           <w:rPr>
             <w:lang w:val="en-US"/>
-            <w:rPrChange w:id="180" w:author="Guillermo" w:date="2011-03-03T13:22:00Z">
+            <w:rPrChange w:id="176" w:author="Guillermo" w:date="2011-03-03T13:22:00Z">
               <w:rPr>
                 <w:rFonts w:asciiTheme="majorHAnsi" w:hAnsiTheme="majorHAnsi"/>
                 <w:color w:val="438086" w:themeColor="accent2"/>
@@ -11308,6 +11283,7 @@
           <w:u w:val="single"/>
           <w:lang w:val="en-US"/>
         </w:rPr>
+        <w:lastRenderedPageBreak/>
         <w:t>Return of the Jodi</w:t>
       </w:r>
       <w:r>
@@ -11328,7 +11304,6 @@
         <w:rPr>
           <w:u w:val="single"/>
         </w:rPr>
-        <w:lastRenderedPageBreak/>
         <w:t>Yu-Gi-OWNED!</w:t>
       </w:r>
       <w:r>
@@ -11572,35 +11547,112 @@
           <w:numId w:val="20"/>
         </w:numPr>
       </w:pPr>
-      <w:r>
+      <w:ins w:id="177" w:author="Guillermo" w:date="2011-03-12T16:49:00Z">
+        <w:r>
+          <w:rPr>
+            <w:b/>
+            <w:u w:val="single"/>
+          </w:rPr>
+          <w:t>13</w:t>
+        </w:r>
+      </w:ins>
+      <w:r>
+        <w:rPr>
+          <w:b/>
+          <w:u w:val="single"/>
+          <w:rPrChange w:id="178" w:author="Guillermo" w:date="2011-03-06T17:39:00Z">
+            <w:rPr/>
+          </w:rPrChange>
+        </w:rPr>
         <w:t>/</w:t>
       </w:r>
-      <w:ins w:id="181" w:author="Guillermo" w:date="2011-03-03T13:23:00Z">
-        <w:r>
+      <w:ins w:id="179" w:author="Guillermo" w:date="2011-03-03T13:23:00Z">
+        <w:r>
+          <w:rPr>
+            <w:b/>
+            <w:u w:val="single"/>
+            <w:rPrChange w:id="180" w:author="Guillermo" w:date="2011-03-06T17:39:00Z">
+              <w:rPr/>
+            </w:rPrChange>
+          </w:rPr>
           <w:t>3</w:t>
         </w:r>
       </w:ins>
-      <w:del w:id="182" w:author="Guillermo" w:date="2011-03-03T13:23:00Z">
-        <w:r>
+      <w:del w:id="181" w:author="Guillermo" w:date="2011-03-03T13:23:00Z">
+        <w:r>
+          <w:rPr>
+            <w:b/>
+            <w:u w:val="single"/>
+            <w:rPrChange w:id="182" w:author="Guillermo" w:date="2011-03-06T17:39:00Z">
+              <w:rPr/>
+            </w:rPrChange>
+          </w:rPr>
           <w:delText>2</w:delText>
         </w:r>
       </w:del>
       <w:r>
-        <w:t xml:space="preserve">/2011 rev8: Añadidos gran cantidad de enlaces nuevos a vídeos y wiki de EOL. </w:t>
-      </w:r>
-      <w:ins w:id="183" w:author="Guillermo" w:date="2011-03-04T19:49:00Z">
-        <w:r>
-          <w:t xml:space="preserve">Cambiados enlaces de descarga a Google Code. </w:t>
+        <w:rPr>
+          <w:b/>
+          <w:u w:val="single"/>
+          <w:rPrChange w:id="183" w:author="Guillermo" w:date="2011-03-06T17:39:00Z">
+            <w:rPr/>
+          </w:rPrChange>
+        </w:rPr>
+        <w:t>/2011 rev8</w:t>
+      </w:r>
+      <w:ins w:id="184" w:author="Guillermo" w:date="2011-03-12T17:02:00Z">
+        <w:r>
+          <w:rPr>
+            <w:b/>
+            <w:u w:val="single"/>
+          </w:rPr>
+          <w:t xml:space="preserve"> (Softmodii v4.2)</w:t>
         </w:r>
       </w:ins>
-      <w:ins w:id="184" w:author="Guillermo" w:date="2011-03-03T13:22:00Z">
+      <w:r>
+        <w:t>: Añadidos gran cantidad de enlaces nuevos a vídeos</w:t>
+      </w:r>
+      <w:ins w:id="185" w:author="Guillermo" w:date="2011-03-06T17:37:00Z">
+        <w:r>
+          <w:t xml:space="preserve">, Google Code </w:t>
+        </w:r>
+      </w:ins>
+      <w:del w:id="186" w:author="Guillermo" w:date="2011-03-06T17:37:00Z">
+        <w:r>
+          <w:delText xml:space="preserve"> </w:delText>
+        </w:r>
+      </w:del>
+      <w:r>
+        <w:t xml:space="preserve">y wiki de EOL. </w:t>
+      </w:r>
+      <w:ins w:id="187" w:author="Guillermo" w:date="2011-03-04T19:49:00Z">
+        <w:r>
+          <w:t>Cambiados enlaces de descarga</w:t>
+        </w:r>
+        <w:bookmarkStart w:id="188" w:name="_GoBack"/>
+        <w:bookmarkEnd w:id="188"/>
+        <w:r>
+          <w:t xml:space="preserve"> a Google Code. </w:t>
+        </w:r>
+      </w:ins>
+      <w:ins w:id="189" w:author="Guillermo" w:date="2011-03-03T13:22:00Z">
         <w:r>
           <w:t xml:space="preserve">Actualizado el exploit Indiana Pwns a la versión 1.2.1. Añadida versión PAL del exploit Smash Stack. </w:t>
         </w:r>
       </w:ins>
+      <w:ins w:id="190" w:author="Guillermo" w:date="2011-03-12T16:48:00Z">
+        <w:r>
+          <w:t xml:space="preserve">Modificado paso 4. Actualizado Wii Backup Manager a la versión 0.3.8 build 61. </w:t>
+        </w:r>
+      </w:ins>
       <w:r>
         <w:t>Correcciones de formato.</w:t>
       </w:r>
+      <w:ins w:id="191" w:author="Guillermo" w:date="2011-03-06T17:37:00Z">
+        <w:r>
+          <w:t xml:space="preserve"> “Código fuente” liberado.</w:t>
+        </w:r>
+      </w:ins>
     </w:p>
     <w:p>
       <w:pPr>
@@ -11614,7 +11666,7 @@
           <w:b/>
           <w:u w:val="single"/>
           <w:lang w:val="en-US"/>
-          <w:rPrChange w:id="185" w:author="Guillermo" w:date="2011-03-04T03:16:00Z">
+          <w:rPrChange w:id="192" w:author="Guillermo" w:date="2011-03-04T03:16:00Z">
             <w:rPr>
               <w:rFonts w:asciiTheme="majorHAnsi" w:hAnsiTheme="majorHAnsi"/>
               <w:b/>
@@ -11633,7 +11685,7 @@
           <w:b/>
           <w:u w:val="single"/>
           <w:lang w:val="en-US"/>
-          <w:rPrChange w:id="186" w:author="Guillermo" w:date="2011-03-04T03:16:00Z">
+          <w:rPrChange w:id="193" w:author="Guillermo" w:date="2011-03-04T03:16:00Z">
             <w:rPr>
               <w:rFonts w:asciiTheme="majorHAnsi" w:hAnsiTheme="majorHAnsi"/>
               <w:b/>
@@ -11650,7 +11702,7 @@
       <w:r>
         <w:rPr>
           <w:lang w:val="en-US"/>
-          <w:rPrChange w:id="187" w:author="Guillermo" w:date="2011-03-04T03:16:00Z">
+          <w:rPrChange w:id="194" w:author="Guillermo" w:date="2011-03-04T03:16:00Z">
             <w:rPr>
               <w:rFonts w:asciiTheme="majorHAnsi" w:hAnsiTheme="majorHAnsi"/>
               <w:color w:val="438086" w:themeColor="accent2"/>
@@ -11745,7 +11797,11 @@
         <w:t xml:space="preserve">Ahora se incluye CSD para descargar automáticamente los IOS necesarios. </w:t>
       </w:r>
       <w:r>
-        <w:t xml:space="preserve">Añadido instalador desatendido del IOS236. </w:t>
+        <w:t xml:space="preserve">Añadido instalador </w:t>
+      </w:r>
+      <w:r>
+        <w:lastRenderedPageBreak/>
+        <w:t xml:space="preserve">desatendido del IOS236. </w:t>
       </w:r>
       <w:r>
         <w:t>Revertido</w:t>
@@ -11760,7 +11816,6 @@
         <w:t xml:space="preserve"> original de Hermes. La instalación de cIOS se hace offline por la obligatoriedad de usar </w:t>
       </w:r>
       <w:r>
-        <w:lastRenderedPageBreak/>
         <w:t>.wad</w:t>
       </w:r>
       <w:r>
@@ -17873,7 +17928,7 @@
 </file>
 
 <file path=customXml/itemProps2.xml><?xml version="1.0" encoding="utf-8"?>
-<ds:datastoreItem xmlns:ds="http://schemas.openxmlformats.org/officeDocument/2006/customXml" ds:itemID="{924C325D-BD6E-4C16-8742-8EDBB0FCEDB4}">
+<ds:datastoreItem xmlns:ds="http://schemas.openxmlformats.org/officeDocument/2006/customXml" ds:itemID="{BB692343-57E9-415A-BE63-C367DBEB852B}">
   <ds:schemaRefs>
     <ds:schemaRef ds:uri="http://schemas.openxmlformats.org/officeDocument/2006/bibliography"/>
   </ds:schemaRefs>

</xml_diff>

<commit_message>
Softmodii PDF - rev9 Final (9/4/2011)
</commit_message>
<xml_diff>
--- a/Softmodii PDF - source.docx
+++ b/Softmodii PDF - source.docx
@@ -111,7 +111,6 @@
                     <w:dataBinding w:prefixMappings="xmlns:ns0='http://schemas.openxmlformats.org/package/2006/metadata/core-properties' xmlns:ns1='http://purl.org/dc/elements/1.1/'" w:xpath="/ns0:coreProperties[1]/ns1:title[1]" w:storeItemID="{6C3C8BC8-F283-45AE-878A-BAB7291924A1}"/>
                     <w:text/>
                   </w:sdtPr>
-                  <w:sdtEndPr/>
                   <w:sdtContent>
                     <w:r>
                       <w:rPr>
@@ -155,72 +154,27 @@
                     <w:dataBinding w:prefixMappings="xmlns:ns0='http://schemas.openxmlformats.org/package/2006/metadata/core-properties' xmlns:ns1='http://purl.org/dc/elements/1.1/'" w:xpath="/ns0:coreProperties[1]/ns1:subject[1]" w:storeItemID="{6C3C8BC8-F283-45AE-878A-BAB7291924A1}"/>
                     <w:text/>
                   </w:sdtPr>
-                  <w:sdtEndPr/>
                   <w:sdtContent>
-                    <w:r>
-                      <w:rPr>
-                        <w:rFonts w:asciiTheme="majorHAnsi" w:eastAsiaTheme="majorEastAsia" w:hAnsiTheme="majorHAnsi" w:cstheme="majorBidi"/>
-                        <w:sz w:val="36"/>
-                        <w:szCs w:val="36"/>
-                      </w:rPr>
-                      <w:t>Libera tu Wii</w:t>
-                    </w:r>
-                    <w:r>
-                      <w:rPr>
-                        <w:rFonts w:asciiTheme="majorHAnsi" w:eastAsiaTheme="majorEastAsia" w:hAnsiTheme="majorHAnsi" w:cstheme="majorBidi"/>
-                        <w:sz w:val="36"/>
-                        <w:szCs w:val="36"/>
-                      </w:rPr>
-                      <w:t xml:space="preserve"> – v</w:t>
-                    </w:r>
-                    <w:r>
-                      <w:rPr>
-                        <w:rFonts w:asciiTheme="majorHAnsi" w:eastAsiaTheme="majorEastAsia" w:hAnsiTheme="majorHAnsi" w:cstheme="majorBidi"/>
-                        <w:sz w:val="36"/>
-                        <w:szCs w:val="36"/>
-                      </w:rPr>
-                      <w:t>4.</w:t>
-                    </w:r>
-                    <w:r>
-                      <w:rPr>
-                        <w:rFonts w:asciiTheme="majorHAnsi" w:eastAsiaTheme="majorEastAsia" w:hAnsiTheme="majorHAnsi" w:cstheme="majorBidi"/>
-                        <w:sz w:val="36"/>
-                        <w:szCs w:val="36"/>
-                      </w:rPr>
-                      <w:t>2</w:t>
-                    </w:r>
-                    <w:r>
-                      <w:rPr>
-                        <w:rFonts w:asciiTheme="majorHAnsi" w:eastAsiaTheme="majorEastAsia" w:hAnsiTheme="majorHAnsi" w:cstheme="majorBidi"/>
-                        <w:sz w:val="36"/>
-                        <w:szCs w:val="36"/>
-                      </w:rPr>
-                      <w:t xml:space="preserve"> </w:t>
-                    </w:r>
-                    <w:r>
-                      <w:rPr>
-                        <w:rFonts w:asciiTheme="majorHAnsi" w:eastAsiaTheme="majorEastAsia" w:hAnsiTheme="majorHAnsi" w:cstheme="majorBidi"/>
-                        <w:sz w:val="36"/>
-                        <w:szCs w:val="36"/>
-                      </w:rPr>
-                      <w:t xml:space="preserve">(rev </w:t>
-                    </w:r>
-                    <w:r>
-                      <w:rPr>
-                        <w:rFonts w:asciiTheme="majorHAnsi" w:eastAsiaTheme="majorEastAsia" w:hAnsiTheme="majorHAnsi" w:cstheme="majorBidi"/>
-                        <w:sz w:val="36"/>
-                        <w:szCs w:val="36"/>
-                      </w:rPr>
-                      <w:t>8</w:t>
-                    </w:r>
-                    <w:r>
-                      <w:rPr>
-                        <w:rFonts w:asciiTheme="majorHAnsi" w:eastAsiaTheme="majorEastAsia" w:hAnsiTheme="majorHAnsi" w:cstheme="majorBidi"/>
-                        <w:sz w:val="36"/>
-                        <w:szCs w:val="36"/>
-                      </w:rPr>
-                      <w:t>)</w:t>
-                    </w:r>
+                    <w:del w:id="0" w:author="Guillermo" w:date="2011-04-09T00:48:00Z">
+                      <w:r>
+                        <w:rPr>
+                          <w:rFonts w:asciiTheme="majorHAnsi" w:eastAsiaTheme="majorEastAsia" w:hAnsiTheme="majorHAnsi" w:cstheme="majorBidi"/>
+                          <w:sz w:val="36"/>
+                          <w:szCs w:val="36"/>
+                        </w:rPr>
+                        <w:delText>Libera tu Wii – v4.2 (rev 8)</w:delText>
+                      </w:r>
+                    </w:del>
+                    <w:ins w:id="1" w:author="Guillermo" w:date="2011-04-09T01:38:00Z">
+                      <w:r>
+                        <w:rPr>
+                          <w:rFonts w:asciiTheme="majorHAnsi" w:eastAsiaTheme="majorEastAsia" w:hAnsiTheme="majorHAnsi" w:cstheme="majorBidi"/>
+                          <w:sz w:val="36"/>
+                          <w:szCs w:val="36"/>
+                        </w:rPr>
+                        <w:t>Libera tu Wii – v4.2 (rev 9)</w:t>
+                      </w:r>
+                    </w:ins>
                   </w:sdtContent>
                 </w:sdt>
               </w:p>
@@ -243,7 +197,6 @@
                     <w:dataBinding w:prefixMappings="xmlns:ns0='http://schemas.openxmlformats.org/package/2006/metadata/core-properties' xmlns:ns1='http://purl.org/dc/elements/1.1/'" w:xpath="/ns0:coreProperties[1]/ns1:creator[1]" w:storeItemID="{6C3C8BC8-F283-45AE-878A-BAB7291924A1}"/>
                     <w:text/>
                   </w:sdtPr>
-                  <w:sdtEndPr/>
                   <w:sdtContent>
                     <w:r>
                       <w:rPr>
@@ -293,16 +246,15 @@
                   <w:sdtPr>
                     <w:alias w:val="Fecha"/>
                     <w:id w:val="91901241"/>
-                    <w:date w:fullDate="2011-03-13T00:00:00Z">
+                    <w:date w:fullDate="2011-04-09T00:00:00Z">
                       <w:dateFormat w:val="dd/MM/yyyy"/>
                       <w:lid w:val="es-ES"/>
                       <w:storeMappedDataAs w:val="dateTime"/>
                       <w:calendar w:val="gregorian"/>
                     </w:date>
                   </w:sdtPr>
-                  <w:sdtEndPr/>
                   <w:sdtContent>
-                    <w:del w:id="0" w:author="Guillermo" w:date="2011-03-04T03:35:00Z">
+                    <w:del w:id="2" w:author="Guillermo" w:date="2011-03-04T03:35:00Z">
                       <w:r>
                         <w:rPr>
                           <w:lang w:val="es-ES"/>
@@ -310,12 +262,12 @@
                         <w:delText>04/02/2011</w:delText>
                       </w:r>
                     </w:del>
-                    <w:ins w:id="1" w:author="Guillermo" w:date="2011-03-12T16:43:00Z">
+                    <w:ins w:id="3" w:author="Guillermo" w:date="2011-04-09T00:48:00Z">
                       <w:r>
                         <w:rPr>
                           <w:lang w:val="es-ES"/>
                         </w:rPr>
-                        <w:t>13/03/2011</w:t>
+                        <w:t>09/04/2011</w:t>
                       </w:r>
                     </w:ins>
                   </w:sdtContent>
@@ -367,7 +319,7 @@
               <w:lang w:eastAsia="es-ES_tradnl"/>
             </w:rPr>
             <w:drawing>
-              <wp:anchor distT="0" distB="0" distL="114300" distR="114300" simplePos="0" relativeHeight="251658240" behindDoc="0" locked="0" layoutInCell="1" allowOverlap="1" wp14:anchorId="6FBA64ED" wp14:editId="5CBED3F4">
+              <wp:anchor distT="0" distB="0" distL="114300" distR="114300" simplePos="0" relativeHeight="251658240" behindDoc="0" locked="0" layoutInCell="1" allowOverlap="1" wp14:anchorId="205932DE" wp14:editId="19013216">
                 <wp:simplePos x="0" y="0"/>
                 <wp:positionH relativeFrom="column">
                   <wp:posOffset>83820</wp:posOffset>
@@ -443,7 +395,7 @@
               <w:lang w:eastAsia="es-ES_tradnl"/>
             </w:rPr>
             <w:drawing>
-              <wp:anchor distT="0" distB="0" distL="114300" distR="114300" simplePos="0" relativeHeight="251669504" behindDoc="0" locked="0" layoutInCell="1" allowOverlap="1" wp14:anchorId="1FD61B39" wp14:editId="73DF1C8A">
+              <wp:anchor distT="0" distB="0" distL="114300" distR="114300" simplePos="0" relativeHeight="251669504" behindDoc="0" locked="0" layoutInCell="1" allowOverlap="1" wp14:anchorId="5DEB3BC0" wp14:editId="246012B6">
                 <wp:simplePos x="0" y="0"/>
                 <wp:positionH relativeFrom="column">
                   <wp:posOffset>1362710</wp:posOffset>
@@ -535,20 +487,20 @@
         <w:pStyle w:val="Ttulo1"/>
         <w:jc w:val="center"/>
       </w:pPr>
-      <w:bookmarkStart w:id="2" w:name="_Toc275617576"/>
-      <w:bookmarkStart w:id="3" w:name="_Toc277291980"/>
-      <w:bookmarkStart w:id="4" w:name="_Toc277292081"/>
-      <w:bookmarkStart w:id="5" w:name="_Toc281778168"/>
-      <w:bookmarkStart w:id="6" w:name="_Toc285987381"/>
+      <w:bookmarkStart w:id="4" w:name="_Toc275617576"/>
+      <w:bookmarkStart w:id="5" w:name="_Toc277291980"/>
+      <w:bookmarkStart w:id="6" w:name="_Toc277292081"/>
+      <w:bookmarkStart w:id="7" w:name="_Toc281778168"/>
+      <w:bookmarkStart w:id="8" w:name="_Toc285987381"/>
       <w:r>
         <w:lastRenderedPageBreak/>
         <w:t>Índice</w:t>
       </w:r>
-      <w:bookmarkEnd w:id="2"/>
-      <w:bookmarkEnd w:id="3"/>
       <w:bookmarkEnd w:id="4"/>
       <w:bookmarkEnd w:id="5"/>
       <w:bookmarkEnd w:id="6"/>
+      <w:bookmarkEnd w:id="7"/>
+      <w:bookmarkEnd w:id="8"/>
     </w:p>
     <w:p>
       <w:pPr>
@@ -625,7 +577,7 @@
         </w:rPr>
         <w:fldChar w:fldCharType="separate"/>
       </w:r>
-      <w:ins w:id="7" w:author="Guillermo" w:date="2011-03-04T03:31:00Z">
+      <w:ins w:id="9" w:author="Guillermo" w:date="2011-04-09T01:24:00Z">
         <w:r>
           <w:rPr>
             <w:webHidden/>
@@ -633,7 +585,7 @@
           <w:t>3</w:t>
         </w:r>
       </w:ins>
-      <w:del w:id="8" w:author="Guillermo" w:date="2011-03-04T03:31:00Z">
+      <w:del w:id="10" w:author="Guillermo" w:date="2011-03-04T03:31:00Z">
         <w:r>
           <w:rPr>
             <w:webHidden/>
@@ -1057,55 +1009,75 @@
           <w:lang w:eastAsia="es-ES_tradnl"/>
         </w:rPr>
       </w:pPr>
-      <w:hyperlink w:anchor="_Toc285987389" w:history="1">
-        <w:r>
-          <w:rPr>
-            <w:rStyle w:val="Hipervnculo"/>
-          </w:rPr>
-          <w:t>Proceso de instalación</w:t>
-        </w:r>
+      <w:r>
+        <w:fldChar w:fldCharType="begin"/>
+      </w:r>
+      <w:r>
+        <w:instrText xml:space="preserve"> HYPERLINK \l "_Toc285987389" </w:instrText>
+      </w:r>
+      <w:r>
+        <w:fldChar w:fldCharType="separate"/>
+      </w:r>
+      <w:r>
+        <w:rPr>
+          <w:rStyle w:val="Hipervnculo"/>
+        </w:rPr>
+        <w:t>Proceso de instalación</w:t>
+      </w:r>
+      <w:r>
+        <w:rPr>
+          <w:webHidden/>
+        </w:rPr>
+        <w:tab/>
+      </w:r>
+      <w:r>
+        <w:rPr>
+          <w:webHidden/>
+        </w:rPr>
+        <w:fldChar w:fldCharType="begin"/>
+      </w:r>
+      <w:r>
+        <w:rPr>
+          <w:webHidden/>
+        </w:rPr>
+        <w:instrText xml:space="preserve"> PAGEREF _Toc285987389 \h </w:instrText>
+      </w:r>
+      <w:r>
+        <w:rPr>
+          <w:webHidden/>
+        </w:rPr>
+      </w:r>
+      <w:r>
+        <w:rPr>
+          <w:webHidden/>
+        </w:rPr>
+        <w:fldChar w:fldCharType="separate"/>
+      </w:r>
+      <w:ins w:id="11" w:author="Guillermo" w:date="2011-04-09T01:24:00Z">
         <w:r>
           <w:rPr>
             <w:webHidden/>
           </w:rPr>
-          <w:tab/>
-        </w:r>
+          <w:t>11</w:t>
+        </w:r>
+      </w:ins>
+      <w:del w:id="12" w:author="Guillermo" w:date="2011-04-09T01:24:00Z">
         <w:r>
           <w:rPr>
             <w:webHidden/>
           </w:rPr>
-          <w:fldChar w:fldCharType="begin"/>
-        </w:r>
-        <w:r>
-          <w:rPr>
-            <w:webHidden/>
-          </w:rPr>
-          <w:instrText xml:space="preserve"> PAGEREF _Toc285987389 \h </w:instrText>
-        </w:r>
-        <w:r>
-          <w:rPr>
-            <w:webHidden/>
-          </w:rPr>
-        </w:r>
-        <w:r>
-          <w:rPr>
-            <w:webHidden/>
-          </w:rPr>
-          <w:fldChar w:fldCharType="separate"/>
-        </w:r>
-        <w:r>
-          <w:rPr>
-            <w:webHidden/>
-          </w:rPr>
-          <w:t>10</w:t>
-        </w:r>
-        <w:r>
-          <w:rPr>
-            <w:webHidden/>
-          </w:rPr>
-          <w:fldChar w:fldCharType="end"/>
-        </w:r>
-      </w:hyperlink>
+          <w:delText>10</w:delText>
+        </w:r>
+      </w:del>
+      <w:r>
+        <w:rPr>
+          <w:webHidden/>
+        </w:rPr>
+        <w:fldChar w:fldCharType="end"/>
+      </w:r>
+      <w:r>
+        <w:fldChar w:fldCharType="end"/>
+      </w:r>
     </w:p>
     <w:p>
       <w:pPr>
@@ -1872,7 +1844,7 @@
         </w:rPr>
         <w:fldChar w:fldCharType="separate"/>
       </w:r>
-      <w:ins w:id="9" w:author="Guillermo" w:date="2011-03-04T03:31:00Z">
+      <w:ins w:id="13" w:author="Guillermo" w:date="2011-04-09T01:24:00Z">
         <w:r>
           <w:rPr>
             <w:webHidden/>
@@ -1880,7 +1852,7 @@
           <w:t>19</w:t>
         </w:r>
       </w:ins>
-      <w:del w:id="10" w:author="Guillermo" w:date="2011-03-04T03:31:00Z">
+      <w:del w:id="14" w:author="Guillermo" w:date="2011-03-04T03:31:00Z">
         <w:r>
           <w:rPr>
             <w:webHidden/>
@@ -1956,7 +1928,7 @@
         </w:rPr>
         <w:fldChar w:fldCharType="separate"/>
       </w:r>
-      <w:ins w:id="11" w:author="Guillermo" w:date="2011-03-04T03:31:00Z">
+      <w:ins w:id="15" w:author="Guillermo" w:date="2011-04-09T01:24:00Z">
         <w:r>
           <w:rPr>
             <w:webHidden/>
@@ -1964,7 +1936,7 @@
           <w:t>19</w:t>
         </w:r>
       </w:ins>
-      <w:del w:id="12" w:author="Guillermo" w:date="2011-03-04T03:31:00Z">
+      <w:del w:id="16" w:author="Guillermo" w:date="2011-03-04T03:31:00Z">
         <w:r>
           <w:rPr>
             <w:webHidden/>
@@ -2036,7 +2008,7 @@
         </w:rPr>
         <w:fldChar w:fldCharType="separate"/>
       </w:r>
-      <w:ins w:id="13" w:author="Guillermo" w:date="2011-03-04T03:31:00Z">
+      <w:ins w:id="17" w:author="Guillermo" w:date="2011-04-09T01:24:00Z">
         <w:r>
           <w:rPr>
             <w:webHidden/>
@@ -2044,7 +2016,7 @@
           <w:t>19</w:t>
         </w:r>
       </w:ins>
-      <w:del w:id="14" w:author="Guillermo" w:date="2011-03-04T03:31:00Z">
+      <w:del w:id="18" w:author="Guillermo" w:date="2011-03-04T03:31:00Z">
         <w:r>
           <w:rPr>
             <w:webHidden/>
@@ -2076,11 +2048,11 @@
         <w:lastRenderedPageBreak/>
         <w:fldChar w:fldCharType="end"/>
       </w:r>
-      <w:bookmarkStart w:id="15" w:name="_Toc285987382"/>
+      <w:bookmarkStart w:id="19" w:name="_Toc285987382"/>
       <w:r>
         <w:t>Introducción</w:t>
       </w:r>
-      <w:bookmarkEnd w:id="15"/>
+      <w:bookmarkEnd w:id="19"/>
     </w:p>
     <w:p/>
     <w:p>
@@ -2702,7 +2674,7 @@
         <w:pStyle w:val="Ttulo1"/>
         <w:jc w:val="center"/>
       </w:pPr>
-      <w:bookmarkStart w:id="16" w:name="_Toc285987383"/>
+      <w:bookmarkStart w:id="20" w:name="_Toc285987383"/>
       <w:r>
         <w:lastRenderedPageBreak/>
         <w:t xml:space="preserve">Paso 0: ¿Qué </w:t>
@@ -2713,18 +2685,18 @@
       <w:r>
         <w:t xml:space="preserve"> antes de empezar?</w:t>
       </w:r>
-      <w:bookmarkEnd w:id="16"/>
+      <w:bookmarkEnd w:id="20"/>
     </w:p>
     <w:p/>
     <w:p>
       <w:pPr>
         <w:pStyle w:val="Ttulo2"/>
       </w:pPr>
-      <w:bookmarkStart w:id="17" w:name="_Toc285987384"/>
+      <w:bookmarkStart w:id="21" w:name="_Toc285987384"/>
       <w:r>
         <w:t>Requisitos</w:t>
       </w:r>
-      <w:bookmarkEnd w:id="17"/>
+      <w:bookmarkEnd w:id="21"/>
     </w:p>
     <w:p>
       <w:pPr>
@@ -2906,12 +2878,12 @@
       <w:r>
         <w:fldChar w:fldCharType="begin"/>
       </w:r>
-      <w:ins w:id="18" w:author="Guillermo" w:date="2011-03-04T19:45:00Z">
+      <w:ins w:id="22" w:author="Guillermo" w:date="2011-03-04T19:45:00Z">
         <w:r>
           <w:instrText>HYPERLINK "http://www.sdcard.org/consumers/formatter_3/SDFormatterv3.0.zip"</w:instrText>
         </w:r>
       </w:ins>
-      <w:del w:id="19" w:author="Guillermo" w:date="2011-03-04T19:45:00Z">
+      <w:del w:id="23" w:author="Guillermo" w:date="2011-03-04T19:45:00Z">
         <w:r>
           <w:delInstrText xml:space="preserve"> HYPERLINK "http://www.mediafire.com/?pf5a3gndn5n79l1" </w:delInstrText>
         </w:r>
@@ -3139,11 +3111,11 @@
       <w:pPr>
         <w:pStyle w:val="Ttulo2"/>
       </w:pPr>
-      <w:bookmarkStart w:id="20" w:name="_Toc285987385"/>
+      <w:bookmarkStart w:id="24" w:name="_Toc285987385"/>
       <w:r>
         <w:t>Comprobar versión de la consola Wii</w:t>
       </w:r>
-      <w:bookmarkEnd w:id="20"/>
+      <w:bookmarkEnd w:id="24"/>
     </w:p>
     <w:p>
       <w:r>
@@ -3271,12 +3243,12 @@
       <w:pPr>
         <w:pStyle w:val="Ttulo2"/>
       </w:pPr>
-      <w:bookmarkStart w:id="21" w:name="_Toc285987386"/>
+      <w:bookmarkStart w:id="25" w:name="_Toc285987386"/>
       <w:r>
         <w:lastRenderedPageBreak/>
         <w:t>Conectar la consola Wii a Internet</w:t>
       </w:r>
-      <w:bookmarkEnd w:id="21"/>
+      <w:bookmarkEnd w:id="25"/>
     </w:p>
     <w:p/>
     <w:p>
@@ -3349,7 +3321,7 @@
       <w:r>
         <w:t xml:space="preserve"> Si conectas tu consola Wii a Internet y no tienes instalada la última versión (4.3</w:t>
       </w:r>
-      <w:ins w:id="22" w:author="Guillermo" w:date="2011-03-04T03:37:00Z">
+      <w:ins w:id="26" w:author="Guillermo" w:date="2011-03-04T03:37:00Z">
         <w:r>
           <w:t>v2</w:t>
         </w:r>
@@ -3384,7 +3356,7 @@
       <w:r>
         <w:t>sin perder nada con Pimp My Wii o de forma oficial.</w:t>
       </w:r>
-      <w:ins w:id="23" w:author="Guillermo" w:date="2011-03-04T03:37:00Z">
+      <w:ins w:id="27" w:author="Guillermo" w:date="2011-03-04T03:37:00Z">
         <w:r>
           <w:t xml:space="preserve"> </w:t>
         </w:r>
@@ -3392,7 +3364,7 @@
           <w:rPr>
             <w:b/>
             <w:u w:val="single"/>
-            <w:rPrChange w:id="24" w:author="Guillermo" w:date="2011-03-04T03:37:00Z">
+            <w:rPrChange w:id="28" w:author="Guillermo" w:date="2011-03-04T03:37:00Z">
               <w:rPr/>
             </w:rPrChange>
           </w:rPr>
@@ -3467,12 +3439,12 @@
         <w:pStyle w:val="Ttulo1"/>
         <w:jc w:val="center"/>
       </w:pPr>
-      <w:bookmarkStart w:id="25" w:name="_Toc285987387"/>
+      <w:bookmarkStart w:id="29" w:name="_Toc285987387"/>
       <w:r>
         <w:lastRenderedPageBreak/>
         <w:t>Paso 1: Instalando el Canal Homebrew</w:t>
       </w:r>
-      <w:bookmarkEnd w:id="25"/>
+      <w:bookmarkEnd w:id="29"/>
     </w:p>
     <w:p/>
     <w:p>
@@ -3578,7 +3550,7 @@
         </w:rPr>
         <w:t>Si tu versión es 4.3</w:t>
       </w:r>
-      <w:del w:id="26" w:author="Guillermo" w:date="2011-03-03T13:14:00Z">
+      <w:del w:id="30" w:author="Guillermo" w:date="2011-03-03T13:14:00Z">
         <w:r>
           <w:rPr>
             <w:u w:val="single"/>
@@ -3592,7 +3564,7 @@
         </w:rPr>
         <w:t xml:space="preserve"> (</w:t>
       </w:r>
-      <w:del w:id="27" w:author="Guillermo" w:date="2011-03-03T13:13:00Z">
+      <w:del w:id="31" w:author="Guillermo" w:date="2011-03-03T13:13:00Z">
         <w:r>
           <w:rPr>
             <w:u w:val="single"/>
@@ -3600,7 +3572,7 @@
           <w:delText>PAL</w:delText>
         </w:r>
       </w:del>
-      <w:ins w:id="28" w:author="Guillermo" w:date="2011-03-03T13:13:00Z">
+      <w:ins w:id="32" w:author="Guillermo" w:date="2011-03-03T13:13:00Z">
         <w:r>
           <w:rPr>
             <w:u w:val="single"/>
@@ -3617,14 +3589,14 @@
       <w:r>
         <w:t>:</w:t>
       </w:r>
-      <w:ins w:id="29" w:author="Guillermo" w:date="2011-03-03T13:14:00Z">
+      <w:ins w:id="33" w:author="Guillermo" w:date="2011-03-03T13:14:00Z">
         <w:r>
           <w:t xml:space="preserve"> </w:t>
         </w:r>
         <w:r>
           <w:rPr>
             <w:b/>
-            <w:rPrChange w:id="30" w:author="Guillermo" w:date="2011-03-03T13:14:00Z">
+            <w:rPrChange w:id="34" w:author="Guillermo" w:date="2011-03-03T13:14:00Z">
               <w:rPr/>
             </w:rPrChange>
           </w:rPr>
@@ -3658,21 +3630,40 @@
       <w:r>
         <w:t>,</w:t>
       </w:r>
-      <w:r>
-        <w:t xml:space="preserve"> </w:t>
-      </w:r>
+      <w:ins w:id="35" w:author="Guillermo" w:date="2011-04-09T01:39:00Z">
+        <w:r>
+          <w:t xml:space="preserve"> </w:t>
+        </w:r>
+        <w:r>
+          <w:rPr>
+            <w:b/>
+            <w:rPrChange w:id="36" w:author="Guillermo" w:date="2011-04-09T01:40:00Z">
+              <w:rPr/>
+            </w:rPrChange>
+          </w:rPr>
+          <w:t>Eri HaKawai</w:t>
+        </w:r>
+        <w:r>
+          <w:t xml:space="preserve">, </w:t>
+        </w:r>
+      </w:ins>
+      <w:del w:id="37" w:author="Guillermo" w:date="2011-04-09T01:40:00Z">
+        <w:r>
+          <w:delText xml:space="preserve"> </w:delText>
+        </w:r>
+      </w:del>
       <w:r>
         <w:rPr>
           <w:b/>
         </w:rPr>
         <w:t>Bathaxx</w:t>
       </w:r>
-      <w:del w:id="31" w:author="Guillermo" w:date="2011-03-03T13:13:00Z">
+      <w:del w:id="38" w:author="Guillermo" w:date="2011-03-03T13:13:00Z">
         <w:r>
           <w:delText xml:space="preserve"> </w:delText>
         </w:r>
       </w:del>
-      <w:ins w:id="32" w:author="Guillermo" w:date="2011-03-03T13:13:00Z">
+      <w:ins w:id="39" w:author="Guillermo" w:date="2011-03-03T13:13:00Z">
         <w:r>
           <w:t xml:space="preserve"> </w:t>
         </w:r>
@@ -3680,7 +3671,7 @@
       <w:r>
         <w:t>o</w:t>
       </w:r>
-      <w:del w:id="33" w:author="Guillermo" w:date="2011-03-03T13:13:00Z">
+      <w:del w:id="40" w:author="Guillermo" w:date="2011-03-03T13:13:00Z">
         <w:r>
           <w:delText xml:space="preserve"> </w:delText>
         </w:r>
@@ -3688,7 +3679,7 @@
           <w:br/>
         </w:r>
       </w:del>
-      <w:ins w:id="34" w:author="Guillermo" w:date="2011-03-03T13:13:00Z">
+      <w:ins w:id="41" w:author="Guillermo" w:date="2011-03-03T13:13:00Z">
         <w:r>
           <w:rPr>
             <w:b/>
@@ -3708,7 +3699,7 @@
         </w:rPr>
         <w:t>!</w:t>
       </w:r>
-      <w:ins w:id="35" w:author="Guillermo" w:date="2011-03-03T13:13:00Z">
+      <w:ins w:id="42" w:author="Guillermo" w:date="2011-03-03T13:13:00Z">
         <w:r>
           <w:rPr>
             <w:b/>
@@ -3716,7 +3707,7 @@
           <w:t xml:space="preserve"> / Yu-Gi-Vah</w:t>
         </w:r>
       </w:ins>
-      <w:ins w:id="36" w:author="Guillermo" w:date="2011-03-03T13:14:00Z">
+      <w:ins w:id="43" w:author="Guillermo" w:date="2011-03-03T13:14:00Z">
         <w:r>
           <w:t>.</w:t>
         </w:r>
@@ -3730,10 +3721,10 @@
           <w:numId w:val="8"/>
         </w:numPr>
         <w:rPr>
-          <w:del w:id="37" w:author="Guillermo" w:date="2011-03-03T13:14:00Z"/>
-        </w:rPr>
-      </w:pPr>
-      <w:del w:id="38" w:author="Guillermo" w:date="2011-03-03T13:14:00Z">
+          <w:del w:id="44" w:author="Guillermo" w:date="2011-03-03T13:14:00Z"/>
+        </w:rPr>
+      </w:pPr>
+      <w:del w:id="45" w:author="Guillermo" w:date="2011-03-03T13:14:00Z">
         <w:r>
           <w:rPr>
             <w:u w:val="single"/>
@@ -3808,21 +3799,21 @@
       <w:pPr>
         <w:pStyle w:val="Ttulo2"/>
         <w:rPr>
-          <w:ins w:id="39" w:author="Guillermo" w:date="2011-03-03T13:20:00Z"/>
-        </w:rPr>
-      </w:pPr>
-      <w:bookmarkStart w:id="40" w:name="_Toc285987388"/>
+          <w:ins w:id="46" w:author="Guillermo" w:date="2011-03-03T13:20:00Z"/>
+        </w:rPr>
+      </w:pPr>
+      <w:bookmarkStart w:id="47" w:name="_Toc285987388"/>
       <w:r>
         <w:t>Ejecutando el HackMii Installer</w:t>
       </w:r>
-      <w:bookmarkEnd w:id="40"/>
-    </w:p>
-    <w:p>
-      <w:pPr>
-        <w:rPr>
-          <w:del w:id="41" w:author="Guillermo" w:date="2011-03-03T13:20:00Z"/>
-        </w:rPr>
-        <w:pPrChange w:id="42" w:author="Guillermo" w:date="2011-03-03T13:20:00Z">
+      <w:bookmarkEnd w:id="47"/>
+    </w:p>
+    <w:p>
+      <w:pPr>
+        <w:rPr>
+          <w:del w:id="48" w:author="Guillermo" w:date="2011-03-03T13:20:00Z"/>
+        </w:rPr>
+        <w:pPrChange w:id="49" w:author="Guillermo" w:date="2011-03-03T13:20:00Z">
           <w:pPr>
             <w:pStyle w:val="Ttulo2"/>
           </w:pPr>
@@ -3940,11 +3931,11 @@
           <w:numId w:val="9"/>
         </w:numPr>
       </w:pPr>
-      <w:ins w:id="43" w:author="Guillermo" w:date="2011-03-03T13:20:00Z">
+      <w:ins w:id="50" w:author="Guillermo" w:date="2011-03-03T13:20:00Z">
         <w:r>
           <w:rPr>
             <w:lang w:eastAsia="es-ES_tradnl"/>
-            <w:rPrChange w:id="44">
+            <w:rPrChange w:id="51" w:author="Unknown">
               <w:rPr>
                 <w:rFonts w:asciiTheme="majorHAnsi" w:hAnsiTheme="majorHAnsi"/>
                 <w:color w:val="438086" w:themeColor="accent2"/>
@@ -4030,7 +4021,11 @@
         </w:r>
       </w:hyperlink>
       <w:r>
-        <w:t xml:space="preserve"> (o superior, si hay una nueva versión</w:t>
+        <w:t xml:space="preserve"> (o superior, si hay una nueva </w:t>
+      </w:r>
+      <w:r>
+        <w:lastRenderedPageBreak/>
+        <w:t>versión</w:t>
       </w:r>
       <w:r>
         <w:t xml:space="preserve"> cuando hagas el tutorial</w:t>
@@ -4073,7 +4068,7 @@
       <w:r>
         <w:t>.</w:t>
       </w:r>
-      <w:ins w:id="45" w:author="Guillermo" w:date="2011-03-03T13:20:00Z">
+      <w:ins w:id="52" w:author="Guillermo" w:date="2011-03-03T13:20:00Z">
         <w:r>
           <w:rPr>
             <w:lang w:eastAsia="es-ES_tradnl"/>
@@ -4084,7 +4079,6 @@
     </w:p>
     <w:p>
       <w:r>
-        <w:lastRenderedPageBreak/>
         <w:t>El siguiente paso es diferente según la versión de BannerBomB:</w:t>
       </w:r>
     </w:p>
@@ -4232,11 +4226,11 @@
       </w:r>
     </w:p>
     <w:p>
-      <w:ins w:id="46" w:author="Guillermo" w:date="2011-03-04T18:55:00Z">
+      <w:ins w:id="53" w:author="Guillermo" w:date="2011-03-04T18:55:00Z">
         <w:r>
           <w:rPr>
             <w:lang w:eastAsia="es-ES_tradnl"/>
-            <w:rPrChange w:id="47">
+            <w:rPrChange w:id="54" w:author="Unknown">
               <w:rPr>
                 <w:rFonts w:asciiTheme="majorHAnsi" w:hAnsiTheme="majorHAnsi"/>
                 <w:color w:val="438086" w:themeColor="accent2"/>
@@ -4250,13 +4244,13 @@
             <wp:anchor distT="0" distB="0" distL="114300" distR="114300" simplePos="0" relativeHeight="251673600" behindDoc="0" locked="0" layoutInCell="1" allowOverlap="1" wp14:anchorId="3613B9BA" wp14:editId="2DC8D78F">
               <wp:simplePos x="0" y="0"/>
               <wp:positionH relativeFrom="column">
-                <wp:posOffset>3394710</wp:posOffset>
+                <wp:posOffset>3791585</wp:posOffset>
               </wp:positionH>
               <wp:positionV relativeFrom="paragraph">
-                <wp:posOffset>17780</wp:posOffset>
+                <wp:posOffset>19050</wp:posOffset>
               </wp:positionV>
-              <wp:extent cx="3157855" cy="2019935"/>
-              <wp:effectExtent l="0" t="0" r="4445" b="0"/>
+              <wp:extent cx="2702560" cy="2019935"/>
+              <wp:effectExtent l="0" t="0" r="2540" b="0"/>
               <wp:wrapSquare wrapText="bothSides"/>
               <wp:docPr id="18" name="Imagen 18"/>
               <wp:cNvGraphicFramePr>
@@ -4284,7 +4278,7 @@
                     <pic:spPr>
                       <a:xfrm>
                         <a:off x="0" y="0"/>
-                        <a:ext cx="3157855" cy="2019935"/>
+                        <a:ext cx="2702560" cy="2019935"/>
                       </a:xfrm>
                       <a:prstGeom prst="rect">
                         <a:avLst/>
@@ -4303,11 +4297,11 @@
           </w:drawing>
         </w:r>
       </w:ins>
-      <w:del w:id="48" w:author="Guillermo" w:date="2011-03-04T18:55:00Z">
+      <w:del w:id="55" w:author="Guillermo" w:date="2011-03-04T18:55:00Z">
         <w:r>
           <w:rPr>
             <w:lang w:eastAsia="es-ES_tradnl"/>
-            <w:rPrChange w:id="49">
+            <w:rPrChange w:id="56" w:author="Unknown">
               <w:rPr>
                 <w:rFonts w:asciiTheme="majorHAnsi" w:hAnsiTheme="majorHAnsi"/>
                 <w:color w:val="438086" w:themeColor="accent2"/>
@@ -4437,10 +4431,10 @@
           <w:numId w:val="11"/>
         </w:numPr>
         <w:rPr>
-          <w:ins w:id="50" w:author="Guillermo" w:date="2011-03-03T13:15:00Z"/>
-        </w:rPr>
-      </w:pPr>
-      <w:ins w:id="51" w:author="Guillermo" w:date="2011-03-03T13:15:00Z">
+          <w:ins w:id="57" w:author="Guillermo" w:date="2011-03-03T13:15:00Z"/>
+        </w:rPr>
+      </w:pPr>
+      <w:ins w:id="58" w:author="Guillermo" w:date="2011-03-03T13:15:00Z">
         <w:r>
           <w:rPr>
             <w:u w:val="single"/>
@@ -4492,7 +4486,7 @@
           <w:fldChar w:fldCharType="end"/>
         </w:r>
         <w:r>
-          <w:t xml:space="preserve"> PAL o NTSC.</w:t>
+          <w:t>.</w:t>
         </w:r>
       </w:ins>
     </w:p>
@@ -4523,8 +4517,13 @@
           <w:t>LEGO Indiana Jones: La Trilogía Original</w:t>
         </w:r>
       </w:hyperlink>
-      <w:r>
-        <w:t xml:space="preserve"> PAL o NTSC.</w:t>
+      <w:del w:id="59" w:author="Guillermo" w:date="2011-04-09T00:50:00Z">
+        <w:r>
+          <w:delText xml:space="preserve"> PAL o NTSC</w:delText>
+        </w:r>
+      </w:del>
+      <w:r>
+        <w:t>.</w:t>
       </w:r>
     </w:p>
     <w:p>
@@ -4557,7 +4556,7 @@
       <w:r>
         <w:rPr>
           <w:lang w:val="en-US"/>
-          <w:rPrChange w:id="52" w:author="Guillermo" w:date="2011-02-28T01:42:00Z">
+          <w:rPrChange w:id="60" w:author="Guillermo" w:date="2011-02-28T01:42:00Z">
             <w:rPr>
               <w:rFonts w:asciiTheme="majorHAnsi" w:hAnsiTheme="majorHAnsi"/>
               <w:color w:val="438086" w:themeColor="accent2"/>
@@ -4589,11 +4588,19 @@
         </w:rPr>
         <w:fldChar w:fldCharType="end"/>
       </w:r>
+      <w:del w:id="61" w:author="Guillermo" w:date="2011-04-09T00:50:00Z">
+        <w:r>
+          <w:rPr>
+            <w:lang w:val="en-US"/>
+          </w:rPr>
+          <w:delText xml:space="preserve"> PAL o NTSC</w:delText>
+        </w:r>
+      </w:del>
       <w:r>
         <w:rPr>
           <w:lang w:val="en-US"/>
         </w:rPr>
-        <w:t xml:space="preserve"> PAL o NTSC.</w:t>
+        <w:t>.</w:t>
       </w:r>
     </w:p>
     <w:p>
@@ -4603,6 +4610,9 @@
           <w:ilvl w:val="0"/>
           <w:numId w:val="11"/>
         </w:numPr>
+        <w:rPr>
+          <w:ins w:id="62" w:author="Guillermo" w:date="2011-04-09T00:50:00Z"/>
+        </w:rPr>
       </w:pPr>
       <w:r>
         <w:rPr>
@@ -4626,8 +4636,13 @@
           <w:t>LEGO Batman: El Videojuego</w:t>
         </w:r>
       </w:hyperlink>
-      <w:r>
-        <w:t xml:space="preserve"> PAL o NTSC.</w:t>
+      <w:del w:id="63" w:author="Guillermo" w:date="2011-04-09T00:50:00Z">
+        <w:r>
+          <w:delText xml:space="preserve"> PAL o NTSC</w:delText>
+        </w:r>
+      </w:del>
+      <w:r>
+        <w:t>.</w:t>
       </w:r>
     </w:p>
     <w:p>
@@ -4637,6 +4652,155 @@
           <w:ilvl w:val="0"/>
           <w:numId w:val="11"/>
         </w:numPr>
+        <w:rPr>
+          <w:lang w:val="en-US"/>
+          <w:rPrChange w:id="64" w:author="Guillermo" w:date="2011-04-09T00:51:00Z">
+            <w:rPr/>
+          </w:rPrChange>
+        </w:rPr>
+      </w:pPr>
+      <w:ins w:id="65" w:author="Guillermo" w:date="2011-04-09T00:50:00Z">
+        <w:r>
+          <w:rPr>
+            <w:u w:val="single"/>
+            <w:lang w:val="en-US"/>
+            <w:rPrChange w:id="66" w:author="Guillermo" w:date="2011-04-09T00:51:00Z">
+              <w:rPr>
+                <w:rFonts w:asciiTheme="majorHAnsi" w:hAnsiTheme="majorHAnsi"/>
+                <w:color w:val="438086" w:themeColor="accent2"/>
+                <w:sz w:val="28"/>
+                <w:szCs w:val="28"/>
+                <w:u w:val="single"/>
+              </w:rPr>
+            </w:rPrChange>
+          </w:rPr>
+          <w:t>Eri HaKawai</w:t>
+        </w:r>
+        <w:r>
+          <w:rPr>
+            <w:lang w:val="en-US"/>
+            <w:rPrChange w:id="67" w:author="Guillermo" w:date="2011-04-09T00:51:00Z">
+              <w:rPr>
+                <w:rFonts w:asciiTheme="majorHAnsi" w:hAnsiTheme="majorHAnsi"/>
+                <w:color w:val="438086" w:themeColor="accent2"/>
+                <w:sz w:val="28"/>
+                <w:szCs w:val="28"/>
+                <w:u w:val="single"/>
+              </w:rPr>
+            </w:rPrChange>
+          </w:rPr>
+          <w:t xml:space="preserve">: </w:t>
+        </w:r>
+      </w:ins>
+      <w:ins w:id="68" w:author="Guillermo" w:date="2011-04-09T00:51:00Z">
+        <w:r>
+          <w:rPr>
+            <w:b/>
+            <w:color w:val="406E8C" w:themeColor="accent6" w:themeShade="BF"/>
+            <w:lang w:val="en-US"/>
+            <w:rPrChange w:id="69" w:author="Guillermo" w:date="2011-04-09T00:51:00Z">
+              <w:rPr>
+                <w:rFonts w:asciiTheme="majorHAnsi" w:hAnsiTheme="majorHAnsi"/>
+                <w:color w:val="438086" w:themeColor="accent2"/>
+                <w:sz w:val="28"/>
+                <w:szCs w:val="28"/>
+                <w:lang w:val="en-US"/>
+              </w:rPr>
+            </w:rPrChange>
+          </w:rPr>
+          <w:fldChar w:fldCharType="begin"/>
+        </w:r>
+        <w:r>
+          <w:rPr>
+            <w:b/>
+            <w:color w:val="406E8C" w:themeColor="accent6" w:themeShade="BF"/>
+            <w:lang w:val="en-US"/>
+            <w:rPrChange w:id="70" w:author="Guillermo" w:date="2011-04-09T00:51:00Z">
+              <w:rPr>
+                <w:rFonts w:asciiTheme="majorHAnsi" w:hAnsiTheme="majorHAnsi"/>
+                <w:color w:val="438086" w:themeColor="accent2"/>
+                <w:sz w:val="28"/>
+                <w:szCs w:val="28"/>
+                <w:lang w:val="en-US"/>
+              </w:rPr>
+            </w:rPrChange>
+          </w:rPr>
+          <w:instrText xml:space="preserve"> HYPERLINK "http://www.nintendo.com/games/detail/dFcvWJKv6eSn5U_oRyh6RvgKUZ83ZmlF" </w:instrText>
+        </w:r>
+        <w:r>
+          <w:rPr>
+            <w:b/>
+            <w:color w:val="406E8C" w:themeColor="accent6" w:themeShade="BF"/>
+            <w:lang w:val="en-US"/>
+            <w:rPrChange w:id="71" w:author="Guillermo" w:date="2011-04-09T00:51:00Z">
+              <w:rPr>
+                <w:rFonts w:asciiTheme="majorHAnsi" w:hAnsiTheme="majorHAnsi"/>
+                <w:color w:val="438086" w:themeColor="accent2"/>
+                <w:sz w:val="28"/>
+                <w:szCs w:val="28"/>
+                <w:lang w:val="en-US"/>
+              </w:rPr>
+            </w:rPrChange>
+          </w:rPr>
+          <w:fldChar w:fldCharType="separate"/>
+        </w:r>
+        <w:r>
+          <w:rPr>
+            <w:rStyle w:val="Hipervnculo"/>
+            <w:b/>
+            <w:color w:val="406E8C" w:themeColor="accent6" w:themeShade="BF"/>
+            <w:lang w:val="en-US"/>
+            <w:rPrChange w:id="72" w:author="Guillermo" w:date="2011-04-09T00:51:00Z">
+              <w:rPr>
+                <w:rFonts w:asciiTheme="majorHAnsi" w:hAnsiTheme="majorHAnsi"/>
+                <w:color w:val="438086" w:themeColor="accent2"/>
+                <w:sz w:val="28"/>
+                <w:szCs w:val="28"/>
+              </w:rPr>
+            </w:rPrChange>
+          </w:rPr>
+          <w:t>Tales of Symphonia: Dawn of the New World</w:t>
+        </w:r>
+        <w:r>
+          <w:rPr>
+            <w:b/>
+            <w:color w:val="406E8C" w:themeColor="accent6" w:themeShade="BF"/>
+            <w:lang w:val="en-US"/>
+            <w:rPrChange w:id="73" w:author="Guillermo" w:date="2011-04-09T00:51:00Z">
+              <w:rPr>
+                <w:rFonts w:asciiTheme="majorHAnsi" w:hAnsiTheme="majorHAnsi"/>
+                <w:color w:val="438086" w:themeColor="accent2"/>
+                <w:sz w:val="28"/>
+                <w:szCs w:val="28"/>
+                <w:lang w:val="en-US"/>
+              </w:rPr>
+            </w:rPrChange>
+          </w:rPr>
+          <w:fldChar w:fldCharType="end"/>
+        </w:r>
+        <w:r>
+          <w:rPr>
+            <w:lang w:val="en-US"/>
+            <w:rPrChange w:id="74" w:author="Guillermo" w:date="2011-04-09T00:51:00Z">
+              <w:rPr>
+                <w:rFonts w:asciiTheme="majorHAnsi" w:hAnsiTheme="majorHAnsi"/>
+                <w:color w:val="438086" w:themeColor="accent2"/>
+                <w:sz w:val="28"/>
+                <w:szCs w:val="28"/>
+              </w:rPr>
+            </w:rPrChange>
+          </w:rPr>
+          <w:t>.</w:t>
+        </w:r>
+      </w:ins>
+    </w:p>
+    <w:p>
+      <w:pPr>
+        <w:pStyle w:val="Prrafodelista"/>
+        <w:numPr>
+          <w:ilvl w:val="0"/>
+          <w:numId w:val="11"/>
+        </w:numPr>
       </w:pPr>
       <w:r>
         <w:rPr>
@@ -4664,7 +4828,7 @@
       <w:r>
         <w:rPr>
           <w:lang w:val="en-US"/>
-          <w:rPrChange w:id="53" w:author="Guillermo" w:date="2011-02-28T01:42:00Z">
+          <w:rPrChange w:id="75" w:author="Guillermo" w:date="2011-02-28T01:42:00Z">
             <w:rPr>
               <w:rFonts w:asciiTheme="majorHAnsi" w:hAnsiTheme="majorHAnsi"/>
               <w:color w:val="438086" w:themeColor="accent2"/>
@@ -4748,10 +4912,10 @@
           <w:numId w:val="11"/>
         </w:numPr>
         <w:rPr>
-          <w:del w:id="54" w:author="Guillermo" w:date="2011-03-03T13:15:00Z"/>
-        </w:rPr>
-      </w:pPr>
-      <w:del w:id="55" w:author="Guillermo" w:date="2011-03-03T13:15:00Z">
+          <w:del w:id="76" w:author="Guillermo" w:date="2011-03-03T13:15:00Z"/>
+        </w:rPr>
+      </w:pPr>
+      <w:del w:id="77" w:author="Guillermo" w:date="2011-03-03T13:15:00Z">
         <w:r>
           <w:rPr>
             <w:u w:val="single"/>
@@ -4771,7 +4935,7 @@
         <w:r>
           <w:rPr>
             <w:lang w:val="en-US"/>
-            <w:rPrChange w:id="56" w:author="Guillermo" w:date="2011-02-28T01:42:00Z">
+            <w:rPrChange w:id="78" w:author="Guillermo" w:date="2011-02-28T01:42:00Z">
               <w:rPr>
                 <w:rFonts w:asciiTheme="majorHAnsi" w:hAnsiTheme="majorHAnsi"/>
                 <w:color w:val="438086" w:themeColor="accent2"/>
@@ -4845,7 +5009,7 @@
       <w:r>
         <w:rPr>
           <w:lang w:val="en-US"/>
-          <w:rPrChange w:id="57" w:author="Guillermo" w:date="2011-02-28T01:42:00Z">
+          <w:rPrChange w:id="79" w:author="Guillermo" w:date="2011-02-28T01:42:00Z">
             <w:rPr>
               <w:rFonts w:asciiTheme="majorHAnsi" w:hAnsiTheme="majorHAnsi"/>
               <w:color w:val="438086" w:themeColor="accent2"/>
@@ -4893,6 +5057,7 @@
     </w:p>
     <w:p>
       <w:r>
+        <w:lastRenderedPageBreak/>
         <w:t xml:space="preserve">Necesitarás en su caso el </w:t>
       </w:r>
       <w:r>
@@ -4998,12 +5163,12 @@
       <w:r>
         <w:fldChar w:fldCharType="begin"/>
       </w:r>
-      <w:ins w:id="58" w:author="Guillermo" w:date="2011-03-04T19:46:00Z">
-        <w:r>
-          <w:instrText>HYPERLINK "http://code.google.com/p/softmodii-eol/downloads/detail?name=Exploits%20Wii%20v4.zip&amp;can=2&amp;q="</w:instrText>
+      <w:ins w:id="80" w:author="Guillermo" w:date="2011-04-09T01:19:00Z">
+        <w:r>
+          <w:instrText>HYPERLINK "http://code.google.com/p/softmodii-eol/downloads/detail?name=Exploits%20Wii%20v5.zip&amp;can=2&amp;q="</w:instrText>
         </w:r>
       </w:ins>
-      <w:del w:id="59" w:author="Guillermo" w:date="2011-03-04T19:46:00Z">
+      <w:del w:id="81" w:author="Guillermo" w:date="2011-03-04T19:46:00Z">
         <w:r>
           <w:delInstrText xml:space="preserve"> HYPERLINK "http://www.mediafire.com/?pw22zvdgmjm8p07" </w:delInstrText>
         </w:r>
@@ -5029,8 +5194,12 @@
       </w:r>
     </w:p>
     <w:p>
-      <w:r>
-        <w:lastRenderedPageBreak/>
+      <w:pPr>
+        <w:rPr>
+          <w:ins w:id="82" w:author="Guillermo" w:date="2011-04-09T00:53:00Z"/>
+        </w:rPr>
+      </w:pPr>
+      <w:r>
         <w:t xml:space="preserve">En primer lugar, si tienes una partida guardada del juego que vas a utilizar deberías transferirla a la SD y de ahí al PC para no perderla (es la carpeta “private”). </w:t>
       </w:r>
       <w:r>
@@ -5057,7 +5226,20 @@
         <w:t xml:space="preserve">” del HackMii Installer. </w:t>
       </w:r>
       <w:r>
-        <w:t xml:space="preserve">Sea cual sea el exploit escogido, en primer lugar hay que </w:t>
+        <w:t>Sea cual sea el exploit escogido</w:t>
+      </w:r>
+      <w:ins w:id="83" w:author="Guillermo" w:date="2011-04-09T00:55:00Z">
+        <w:r>
+          <w:t xml:space="preserve"> (salvo el Smash Stack, ver siguiente párrafo)</w:t>
+        </w:r>
+      </w:ins>
+      <w:del w:id="84" w:author="Guillermo" w:date="2011-04-09T00:55:00Z">
+        <w:r>
+          <w:delText>,</w:delText>
+        </w:r>
+      </w:del>
+      <w:r>
+        <w:t xml:space="preserve"> en primer lugar hay que </w:t>
       </w:r>
       <w:r>
         <w:rPr>
@@ -5091,7 +5273,17 @@
         <w:t xml:space="preserve"> (no es necesario empezar una partida</w:t>
       </w:r>
       <w:r>
-        <w:t xml:space="preserve">). El caso del </w:t>
+        <w:t>).</w:t>
+      </w:r>
+    </w:p>
+    <w:p>
+      <w:del w:id="85" w:author="Guillermo" w:date="2011-04-09T00:53:00Z">
+        <w:r>
+          <w:delText xml:space="preserve"> </w:delText>
+        </w:r>
+      </w:del>
+      <w:r>
+        <w:t xml:space="preserve">El caso del </w:t>
       </w:r>
       <w:r>
         <w:rPr>
@@ -5101,8 +5293,51 @@
         <w:t>Smash Stack es diferente</w:t>
       </w:r>
       <w:r>
-        <w:t>, ya que es preciso tener una partida creada y borrar todos los escenarios predefinidos y descargados.</w:t>
-      </w:r>
+        <w:t xml:space="preserve">, ya que </w:t>
+      </w:r>
+      <w:ins w:id="86" w:author="Guillermo" w:date="2011-04-09T00:53:00Z">
+        <w:r>
+          <w:t xml:space="preserve">puedes elegir cargar el exploit directamente sin tener una partida creada ni haber </w:t>
+        </w:r>
+      </w:ins>
+      <w:ins w:id="87" w:author="Guillermo" w:date="2011-04-09T00:54:00Z">
+        <w:r>
+          <w:t xml:space="preserve">ejecutado el juego. Si ya tienes una partida </w:t>
+        </w:r>
+      </w:ins>
+      <w:r>
+        <w:t xml:space="preserve">es preciso </w:t>
+      </w:r>
+      <w:del w:id="88" w:author="Guillermo" w:date="2011-04-09T00:54:00Z">
+        <w:r>
+          <w:delText xml:space="preserve">tener una partida creada y </w:delText>
+        </w:r>
+      </w:del>
+      <w:r>
+        <w:t>borrar todos los escenarios predefinidos</w:t>
+      </w:r>
+      <w:ins w:id="89" w:author="Guillermo" w:date="2011-04-09T00:55:00Z">
+        <w:r>
+          <w:t xml:space="preserve"> antes de copiar el exploit.</w:t>
+        </w:r>
+      </w:ins>
+      <w:del w:id="90" w:author="Guillermo" w:date="2011-04-09T00:54:00Z">
+        <w:r>
+          <w:delText xml:space="preserve"> y descargados</w:delText>
+        </w:r>
+      </w:del>
+      <w:del w:id="91" w:author="Guillermo" w:date="2011-04-09T00:52:00Z">
+        <w:r>
+          <w:delText>.</w:delText>
+        </w:r>
+      </w:del>
+    </w:p>
+    <w:p>
+      <w:pPr>
+        <w:rPr>
+          <w:ins w:id="92" w:author="Guillermo" w:date="2011-04-09T00:58:00Z"/>
+        </w:rPr>
+      </w:pPr>
     </w:p>
     <w:p>
       <w:r>
@@ -5224,11 +5459,11 @@
           <w:numId w:val="12"/>
         </w:numPr>
         <w:rPr>
-          <w:ins w:id="60" w:author="Guillermo" w:date="2011-03-03T13:17:00Z"/>
+          <w:ins w:id="93" w:author="Guillermo" w:date="2011-03-03T13:17:00Z"/>
           <w:color w:val="406E8C" w:themeColor="accent6" w:themeShade="BF"/>
         </w:rPr>
       </w:pPr>
-      <w:ins w:id="61" w:author="Guillermo" w:date="2011-03-03T13:17:00Z">
+      <w:ins w:id="94" w:author="Guillermo" w:date="2011-03-03T13:17:00Z">
         <w:r>
           <w:fldChar w:fldCharType="begin"/>
         </w:r>
@@ -5253,7 +5488,22 @@
           <w:fldChar w:fldCharType="end"/>
         </w:r>
         <w:r>
-          <w:t>: Entra en “</w:t>
+          <w:t xml:space="preserve">: </w:t>
+        </w:r>
+      </w:ins>
+      <w:ins w:id="95" w:author="Guillermo" w:date="2011-04-09T01:23:00Z">
+        <w:r>
+          <w:t xml:space="preserve">Si usas el exploit sin partida guardada asegúrate de seleccionar </w:t>
+        </w:r>
+      </w:ins>
+      <w:ins w:id="96" w:author="Guillermo" w:date="2011-04-09T01:24:00Z">
+        <w:r>
+          <w:t xml:space="preserve">“Continuar sin guardar” al ejecutar el juego por primera vez. </w:t>
+        </w:r>
+      </w:ins>
+      <w:ins w:id="97" w:author="Guillermo" w:date="2011-03-03T13:17:00Z">
+        <w:r>
+          <w:t>Entra en “</w:t>
         </w:r>
         <w:r>
           <w:rPr>
@@ -5442,12 +5692,13 @@
         </w:rPr>
       </w:pPr>
       <w:r>
+        <w:lastRenderedPageBreak/>
         <w:fldChar w:fldCharType="begin"/>
       </w:r>
       <w:r>
         <w:rPr>
           <w:lang w:val="en-US"/>
-          <w:rPrChange w:id="62" w:author="Guillermo" w:date="2011-02-28T01:42:00Z">
+          <w:rPrChange w:id="98" w:author="Guillermo" w:date="2011-02-28T01:42:00Z">
             <w:rPr>
               <w:rFonts w:asciiTheme="majorHAnsi" w:hAnsiTheme="majorHAnsi"/>
               <w:color w:val="438086" w:themeColor="accent2"/>
@@ -5546,7 +5797,13 @@
           <w:numId w:val="12"/>
         </w:numPr>
         <w:rPr>
+          <w:ins w:id="99" w:author="Guillermo" w:date="2011-04-09T00:56:00Z"/>
           <w:color w:val="406E8C" w:themeColor="accent6" w:themeShade="BF"/>
+          <w:rPrChange w:id="100" w:author="Guillermo" w:date="2011-04-09T00:56:00Z">
+            <w:rPr>
+              <w:ins w:id="101" w:author="Guillermo" w:date="2011-04-09T00:56:00Z"/>
+            </w:rPr>
+          </w:rPrChange>
         </w:rPr>
       </w:pPr>
       <w:hyperlink r:id="rId45" w:history="1">
@@ -5598,6 +5855,206 @@
       <w:r>
         <w:t>.</w:t>
       </w:r>
+    </w:p>
+    <w:p>
+      <w:pPr>
+        <w:pStyle w:val="Prrafodelista"/>
+        <w:numPr>
+          <w:ilvl w:val="0"/>
+          <w:numId w:val="12"/>
+        </w:numPr>
+        <w:rPr>
+          <w:color w:val="406E8C" w:themeColor="accent6" w:themeShade="BF"/>
+        </w:rPr>
+      </w:pPr>
+      <w:ins w:id="102" w:author="Guillermo" w:date="2011-04-09T00:58:00Z">
+        <w:r>
+          <w:rPr>
+            <w:color w:val="406E8C" w:themeColor="accent6" w:themeShade="BF"/>
+            <w:rPrChange w:id="103" w:author="Guillermo" w:date="2011-04-09T00:58:00Z">
+              <w:rPr>
+                <w:rFonts w:asciiTheme="majorHAnsi" w:hAnsiTheme="majorHAnsi"/>
+                <w:color w:val="438086" w:themeColor="accent2"/>
+                <w:sz w:val="28"/>
+                <w:szCs w:val="28"/>
+              </w:rPr>
+            </w:rPrChange>
+          </w:rPr>
+          <w:fldChar w:fldCharType="begin"/>
+        </w:r>
+        <w:r>
+          <w:rPr>
+            <w:color w:val="406E8C" w:themeColor="accent6" w:themeShade="BF"/>
+            <w:rPrChange w:id="104" w:author="Guillermo" w:date="2011-04-09T00:58:00Z">
+              <w:rPr>
+                <w:rFonts w:asciiTheme="majorHAnsi" w:hAnsiTheme="majorHAnsi"/>
+                <w:color w:val="438086" w:themeColor="accent2"/>
+                <w:sz w:val="28"/>
+                <w:szCs w:val="28"/>
+              </w:rPr>
+            </w:rPrChange>
+          </w:rPr>
+          <w:instrText xml:space="preserve"> HYPERLINK "http://www.elotrolado.net/wiki/Eri_HaKawai" </w:instrText>
+        </w:r>
+        <w:r>
+          <w:rPr>
+            <w:color w:val="406E8C" w:themeColor="accent6" w:themeShade="BF"/>
+            <w:rPrChange w:id="105" w:author="Guillermo" w:date="2011-04-09T00:58:00Z">
+              <w:rPr>
+                <w:rFonts w:asciiTheme="majorHAnsi" w:hAnsiTheme="majorHAnsi"/>
+                <w:color w:val="438086" w:themeColor="accent2"/>
+                <w:sz w:val="28"/>
+                <w:szCs w:val="28"/>
+              </w:rPr>
+            </w:rPrChange>
+          </w:rPr>
+          <w:fldChar w:fldCharType="separate"/>
+        </w:r>
+        <w:r>
+          <w:rPr>
+            <w:rStyle w:val="Hipervnculo"/>
+            <w:color w:val="406E8C" w:themeColor="accent6" w:themeShade="BF"/>
+            <w:rPrChange w:id="106" w:author="Guillermo" w:date="2011-04-09T00:58:00Z">
+              <w:rPr>
+                <w:rStyle w:val="Hipervnculo"/>
+                <w:rFonts w:asciiTheme="majorHAnsi" w:hAnsiTheme="majorHAnsi"/>
+                <w:sz w:val="28"/>
+                <w:szCs w:val="28"/>
+              </w:rPr>
+            </w:rPrChange>
+          </w:rPr>
+          <w:t>Eri HaKawai</w:t>
+        </w:r>
+        <w:r>
+          <w:rPr>
+            <w:color w:val="406E8C" w:themeColor="accent6" w:themeShade="BF"/>
+            <w:rPrChange w:id="107" w:author="Guillermo" w:date="2011-04-09T00:58:00Z">
+              <w:rPr>
+                <w:rFonts w:asciiTheme="majorHAnsi" w:hAnsiTheme="majorHAnsi"/>
+                <w:color w:val="438086" w:themeColor="accent2"/>
+                <w:sz w:val="28"/>
+                <w:szCs w:val="28"/>
+              </w:rPr>
+            </w:rPrChange>
+          </w:rPr>
+          <w:fldChar w:fldCharType="end"/>
+        </w:r>
+      </w:ins>
+      <w:ins w:id="108" w:author="Guillermo" w:date="2011-04-09T00:56:00Z">
+        <w:r>
+          <w:t>: Carga la partida 1 y selecciona el personaje “</w:t>
+        </w:r>
+        <w:r>
+          <w:rPr>
+            <w:b/>
+            <w:rPrChange w:id="109" w:author="Guillermo" w:date="2011-04-09T02:21:00Z">
+              <w:rPr/>
+            </w:rPrChange>
+          </w:rPr>
+          <w:t>Eri HaKawai</w:t>
+        </w:r>
+      </w:ins>
+      <w:ins w:id="110" w:author="Guillermo" w:date="2011-04-09T00:57:00Z">
+        <w:r>
+          <w:t>” en versiones PAL o “</w:t>
+        </w:r>
+        <w:r>
+          <w:rPr>
+            <w:b/>
+            <w:rPrChange w:id="111" w:author="Guillermo" w:date="2011-04-09T02:21:00Z">
+              <w:rPr/>
+            </w:rPrChange>
+          </w:rPr>
+          <w:t>Giantpune</w:t>
+        </w:r>
+        <w:r>
+          <w:t xml:space="preserve">” en </w:t>
+        </w:r>
+        <w:bookmarkStart w:id="112" w:name="_GoBack"/>
+        <w:bookmarkEnd w:id="112"/>
+        <w:r>
+          <w:t xml:space="preserve">NTSC. Puedes verlo </w:t>
+        </w:r>
+        <w:r>
+          <w:rPr>
+            <w:b/>
+            <w:color w:val="406E8C" w:themeColor="accent6" w:themeShade="BF"/>
+            <w:rPrChange w:id="113" w:author="Guillermo" w:date="2011-04-09T00:57:00Z">
+              <w:rPr>
+                <w:rFonts w:asciiTheme="majorHAnsi" w:hAnsiTheme="majorHAnsi"/>
+                <w:color w:val="438086" w:themeColor="accent2"/>
+                <w:sz w:val="28"/>
+                <w:szCs w:val="28"/>
+              </w:rPr>
+            </w:rPrChange>
+          </w:rPr>
+          <w:fldChar w:fldCharType="begin"/>
+        </w:r>
+        <w:r>
+          <w:rPr>
+            <w:b/>
+            <w:color w:val="406E8C" w:themeColor="accent6" w:themeShade="BF"/>
+            <w:rPrChange w:id="114" w:author="Guillermo" w:date="2011-04-09T00:57:00Z">
+              <w:rPr>
+                <w:rFonts w:asciiTheme="majorHAnsi" w:hAnsiTheme="majorHAnsi"/>
+                <w:color w:val="438086" w:themeColor="accent2"/>
+                <w:sz w:val="28"/>
+                <w:szCs w:val="28"/>
+              </w:rPr>
+            </w:rPrChange>
+          </w:rPr>
+          <w:instrText xml:space="preserve"> HYPERLINK "http://www.youtube.com/watch?v=oAYooTzQIqU" </w:instrText>
+        </w:r>
+        <w:r>
+          <w:rPr>
+            <w:b/>
+            <w:color w:val="406E8C" w:themeColor="accent6" w:themeShade="BF"/>
+            <w:rPrChange w:id="115" w:author="Guillermo" w:date="2011-04-09T00:57:00Z">
+              <w:rPr>
+                <w:rFonts w:asciiTheme="majorHAnsi" w:hAnsiTheme="majorHAnsi"/>
+                <w:color w:val="438086" w:themeColor="accent2"/>
+                <w:sz w:val="28"/>
+                <w:szCs w:val="28"/>
+              </w:rPr>
+            </w:rPrChange>
+          </w:rPr>
+          <w:fldChar w:fldCharType="separate"/>
+        </w:r>
+        <w:r>
+          <w:rPr>
+            <w:rStyle w:val="Hipervnculo"/>
+            <w:b/>
+            <w:color w:val="406E8C" w:themeColor="accent6" w:themeShade="BF"/>
+            <w:rPrChange w:id="116" w:author="Guillermo" w:date="2011-04-09T00:57:00Z">
+              <w:rPr>
+                <w:rStyle w:val="Hipervnculo"/>
+                <w:rFonts w:asciiTheme="majorHAnsi" w:hAnsiTheme="majorHAnsi"/>
+                <w:sz w:val="28"/>
+                <w:szCs w:val="28"/>
+              </w:rPr>
+            </w:rPrChange>
+          </w:rPr>
+          <w:t>en este vídeo</w:t>
+        </w:r>
+        <w:r>
+          <w:rPr>
+            <w:b/>
+            <w:color w:val="406E8C" w:themeColor="accent6" w:themeShade="BF"/>
+            <w:rPrChange w:id="117" w:author="Guillermo" w:date="2011-04-09T00:57:00Z">
+              <w:rPr>
+                <w:rFonts w:asciiTheme="majorHAnsi" w:hAnsiTheme="majorHAnsi"/>
+                <w:color w:val="438086" w:themeColor="accent2"/>
+                <w:sz w:val="28"/>
+                <w:szCs w:val="28"/>
+              </w:rPr>
+            </w:rPrChange>
+          </w:rPr>
+          <w:fldChar w:fldCharType="end"/>
+        </w:r>
+        <w:r>
+          <w:t>.</w:t>
+        </w:r>
+      </w:ins>
     </w:p>
     <w:p>
       <w:pPr>
@@ -5744,11 +6201,11 @@
           <w:numId w:val="12"/>
         </w:numPr>
         <w:rPr>
-          <w:del w:id="63" w:author="Guillermo" w:date="2011-03-03T13:17:00Z"/>
+          <w:del w:id="118" w:author="Guillermo" w:date="2011-03-03T13:17:00Z"/>
           <w:color w:val="406E8C" w:themeColor="accent6" w:themeShade="BF"/>
         </w:rPr>
       </w:pPr>
-      <w:del w:id="64" w:author="Guillermo" w:date="2011-03-03T13:17:00Z">
+      <w:del w:id="119" w:author="Guillermo" w:date="2011-03-03T13:17:00Z">
         <w:r>
           <w:fldChar w:fldCharType="begin"/>
         </w:r>
@@ -5794,12 +6251,12 @@
           <w:delText xml:space="preserve">”, </w:delText>
         </w:r>
       </w:del>
-      <w:del w:id="65" w:author="Guillermo" w:date="2011-03-03T13:16:00Z">
+      <w:del w:id="120" w:author="Guillermo" w:date="2011-03-03T13:16:00Z">
         <w:r>
           <w:delText xml:space="preserve">inmediatamente </w:delText>
         </w:r>
       </w:del>
-      <w:del w:id="66" w:author="Guillermo" w:date="2011-03-03T13:17:00Z">
+      <w:del w:id="121" w:author="Guillermo" w:date="2011-03-03T13:17:00Z">
         <w:r>
           <w:delText>se lanzará el exploit.</w:delText>
         </w:r>
@@ -5855,18 +6312,24 @@
     <w:p>
       <w:pPr>
         <w:rPr>
-          <w:ins w:id="67" w:author="Guillermo" w:date="2011-03-03T13:18:00Z"/>
+          <w:ins w:id="122" w:author="Guillermo" w:date="2011-03-03T13:18:00Z"/>
         </w:rPr>
       </w:pPr>
       <w:r>
         <w:t>A partir de este punto el proceso es común independientemente del exploit utilizado.</w:t>
       </w:r>
     </w:p>
-    <w:p/>
-    <w:p>
-      <w:pPr>
-        <w:rPr>
-          <w:del w:id="68" w:author="Guillermo" w:date="2011-03-03T13:18:00Z"/>
+    <w:p>
+      <w:pPr>
+        <w:rPr>
+          <w:del w:id="123" w:author="Guillermo" w:date="2011-04-09T01:24:00Z"/>
+        </w:rPr>
+      </w:pPr>
+    </w:p>
+    <w:p>
+      <w:pPr>
+        <w:rPr>
+          <w:del w:id="124" w:author="Guillermo" w:date="2011-03-03T13:18:00Z"/>
         </w:rPr>
       </w:pPr>
     </w:p>
@@ -5874,11 +6337,11 @@
       <w:pPr>
         <w:pStyle w:val="Ttulo2"/>
       </w:pPr>
-      <w:bookmarkStart w:id="69" w:name="_Toc285987389"/>
+      <w:bookmarkStart w:id="125" w:name="_Toc285987389"/>
       <w:r>
         <w:t>Proceso de instalación</w:t>
       </w:r>
-      <w:bookmarkEnd w:id="69"/>
+      <w:bookmarkEnd w:id="125"/>
     </w:p>
     <w:p>
       <w:r>
@@ -6019,74 +6482,84 @@
       </w:r>
     </w:p>
     <w:p>
-      <w:r>
-        <w:rPr>
-          <w:lang w:eastAsia="es-ES_tradnl"/>
-        </w:rPr>
-        <w:lastRenderedPageBreak/>
-        <w:drawing>
-          <wp:anchor distT="0" distB="0" distL="114300" distR="114300" simplePos="0" relativeHeight="251663360" behindDoc="0" locked="0" layoutInCell="1" allowOverlap="1" wp14:anchorId="17F6672F" wp14:editId="62E139E2">
-            <wp:simplePos x="0" y="0"/>
-            <wp:positionH relativeFrom="column">
-              <wp:posOffset>3437255</wp:posOffset>
-            </wp:positionH>
-            <wp:positionV relativeFrom="paragraph">
-              <wp:posOffset>743585</wp:posOffset>
-            </wp:positionV>
-            <wp:extent cx="3011170" cy="2209800"/>
-            <wp:effectExtent l="0" t="0" r="0" b="0"/>
-            <wp:wrapSquare wrapText="bothSides"/>
-            <wp:docPr id="6" name="Imagen 6" descr="E:\Wii\capt\(Unknown) - Imagen fija 033.jpg"/>
-            <wp:cNvGraphicFramePr>
-              <a:graphicFrameLocks xmlns:a="http://schemas.openxmlformats.org/drawingml/2006/main" noChangeAspect="1"/>
-            </wp:cNvGraphicFramePr>
-            <a:graphic xmlns:a="http://schemas.openxmlformats.org/drawingml/2006/main">
-              <a:graphicData uri="http://schemas.openxmlformats.org/drawingml/2006/picture">
-                <pic:pic xmlns:pic="http://schemas.openxmlformats.org/drawingml/2006/picture">
-                  <pic:nvPicPr>
-                    <pic:cNvPr id="0" name="Picture 4" descr="E:\Wii\capt\(Unknown) - Imagen fija 033.jpg"/>
-                    <pic:cNvPicPr>
-                      <a:picLocks noChangeAspect="1" noChangeArrowheads="1"/>
-                    </pic:cNvPicPr>
-                  </pic:nvPicPr>
-                  <pic:blipFill>
-                    <a:blip r:embed="rId53" cstate="print">
-                      <a:extLst>
-                        <a:ext uri="{28A0092B-C50C-407E-A947-70E740481C1C}">
-                          <a14:useLocalDpi xmlns:a14="http://schemas.microsoft.com/office/drawing/2010/main" val="0"/>
-                        </a:ext>
-                      </a:extLst>
-                    </a:blip>
-                    <a:srcRect/>
-                    <a:stretch>
-                      <a:fillRect/>
-                    </a:stretch>
-                  </pic:blipFill>
-                  <pic:spPr bwMode="auto">
-                    <a:xfrm>
-                      <a:off x="0" y="0"/>
-                      <a:ext cx="3011170" cy="2209800"/>
-                    </a:xfrm>
-                    <a:prstGeom prst="rect">
-                      <a:avLst/>
-                    </a:prstGeom>
-                    <a:noFill/>
-                    <a:ln>
+      <w:del w:id="126" w:author="Guillermo" w:date="2011-04-09T00:53:00Z">
+        <w:r>
+          <w:rPr>
+            <w:lang w:eastAsia="es-ES_tradnl"/>
+            <w:rPrChange w:id="127" w:author="Unknown">
+              <w:rPr>
+                <w:rFonts w:asciiTheme="majorHAnsi" w:hAnsiTheme="majorHAnsi"/>
+                <w:color w:val="438086" w:themeColor="accent2"/>
+                <w:sz w:val="28"/>
+                <w:szCs w:val="28"/>
+                <w:lang w:eastAsia="es-ES_tradnl"/>
+              </w:rPr>
+            </w:rPrChange>
+          </w:rPr>
+          <w:drawing>
+            <wp:anchor distT="0" distB="0" distL="114300" distR="114300" simplePos="0" relativeHeight="251663360" behindDoc="0" locked="0" layoutInCell="1" allowOverlap="1" wp14:anchorId="4C774A7B" wp14:editId="177136BD">
+              <wp:simplePos x="0" y="0"/>
+              <wp:positionH relativeFrom="column">
+                <wp:posOffset>3437255</wp:posOffset>
+              </wp:positionH>
+              <wp:positionV relativeFrom="paragraph">
+                <wp:posOffset>743585</wp:posOffset>
+              </wp:positionV>
+              <wp:extent cx="3011170" cy="2209800"/>
+              <wp:effectExtent l="0" t="0" r="0" b="0"/>
+              <wp:wrapSquare wrapText="bothSides"/>
+              <wp:docPr id="6" name="Imagen 6" descr="E:\Wii\capt\(Unknown) - Imagen fija 033.jpg"/>
+              <wp:cNvGraphicFramePr>
+                <a:graphicFrameLocks xmlns:a="http://schemas.openxmlformats.org/drawingml/2006/main" noChangeAspect="1"/>
+              </wp:cNvGraphicFramePr>
+              <a:graphic xmlns:a="http://schemas.openxmlformats.org/drawingml/2006/main">
+                <a:graphicData uri="http://schemas.openxmlformats.org/drawingml/2006/picture">
+                  <pic:pic xmlns:pic="http://schemas.openxmlformats.org/drawingml/2006/picture">
+                    <pic:nvPicPr>
+                      <pic:cNvPr id="0" name="Picture 4" descr="E:\Wii\capt\(Unknown) - Imagen fija 033.jpg"/>
+                      <pic:cNvPicPr>
+                        <a:picLocks noChangeAspect="1" noChangeArrowheads="1"/>
+                      </pic:cNvPicPr>
+                    </pic:nvPicPr>
+                    <pic:blipFill>
+                      <a:blip r:embed="rId53" cstate="print">
+                        <a:extLst>
+                          <a:ext uri="{28A0092B-C50C-407E-A947-70E740481C1C}">
+                            <a14:useLocalDpi xmlns:a14="http://schemas.microsoft.com/office/drawing/2010/main" val="0"/>
+                          </a:ext>
+                        </a:extLst>
+                      </a:blip>
+                      <a:srcRect/>
+                      <a:stretch>
+                        <a:fillRect/>
+                      </a:stretch>
+                    </pic:blipFill>
+                    <pic:spPr bwMode="auto">
+                      <a:xfrm>
+                        <a:off x="0" y="0"/>
+                        <a:ext cx="3011170" cy="2209800"/>
+                      </a:xfrm>
+                      <a:prstGeom prst="rect">
+                        <a:avLst/>
+                      </a:prstGeom>
                       <a:noFill/>
-                    </a:ln>
-                  </pic:spPr>
-                </pic:pic>
-              </a:graphicData>
-            </a:graphic>
-            <wp14:sizeRelH relativeFrom="page">
-              <wp14:pctWidth>0</wp14:pctWidth>
-            </wp14:sizeRelH>
-            <wp14:sizeRelV relativeFrom="page">
-              <wp14:pctHeight>0</wp14:pctHeight>
-            </wp14:sizeRelV>
-          </wp:anchor>
-        </w:drawing>
-      </w:r>
+                      <a:ln>
+                        <a:noFill/>
+                      </a:ln>
+                    </pic:spPr>
+                  </pic:pic>
+                </a:graphicData>
+              </a:graphic>
+              <wp14:sizeRelH relativeFrom="page">
+                <wp14:pctWidth>0</wp14:pctWidth>
+              </wp14:sizeRelH>
+              <wp14:sizeRelV relativeFrom="page">
+                <wp14:pctHeight>0</wp14:pctHeight>
+              </wp14:sizeRelV>
+            </wp:anchor>
+          </w:drawing>
+        </w:r>
+      </w:del>
       <w:r>
         <w:t xml:space="preserve">En </w:t>
       </w:r>
@@ -6324,6 +6797,7 @@
           <w:b/>
           <w:u w:val="single"/>
         </w:rPr>
+        <w:lastRenderedPageBreak/>
         <w:t>Install BootMii as IOS</w:t>
       </w:r>
       <w:r>
@@ -6384,38 +6858,232 @@
     <w:p/>
     <w:p>
       <w:r>
-        <w:t xml:space="preserve">Si tienes dudas sobre este proceso puedes consultar la wiki del HackMii Installer en EOL </w:t>
-      </w:r>
-      <w:hyperlink r:id="rId54" w:history="1">
+        <w:t xml:space="preserve">Si tienes dudas sobre este proceso puedes consultar la </w:t>
+      </w:r>
+      <w:ins w:id="128" w:author="Guillermo" w:date="2011-04-09T00:59:00Z">
+        <w:r>
+          <w:rPr>
+            <w:b/>
+            <w:color w:val="406E8C" w:themeColor="accent6" w:themeShade="BF"/>
+            <w:rPrChange w:id="129" w:author="Guillermo" w:date="2011-04-09T00:59:00Z">
+              <w:rPr>
+                <w:rFonts w:asciiTheme="majorHAnsi" w:hAnsiTheme="majorHAnsi"/>
+                <w:color w:val="438086" w:themeColor="accent2"/>
+                <w:sz w:val="28"/>
+                <w:szCs w:val="28"/>
+              </w:rPr>
+            </w:rPrChange>
+          </w:rPr>
+          <w:fldChar w:fldCharType="begin"/>
+        </w:r>
+        <w:r>
+          <w:rPr>
+            <w:b/>
+            <w:color w:val="406E8C" w:themeColor="accent6" w:themeShade="BF"/>
+            <w:rPrChange w:id="130" w:author="Guillermo" w:date="2011-04-09T00:59:00Z">
+              <w:rPr>
+                <w:rFonts w:asciiTheme="majorHAnsi" w:hAnsiTheme="majorHAnsi"/>
+                <w:color w:val="438086" w:themeColor="accent2"/>
+                <w:sz w:val="28"/>
+                <w:szCs w:val="28"/>
+              </w:rPr>
+            </w:rPrChange>
+          </w:rPr>
+          <w:instrText xml:space="preserve"> HYPERLINK "http://www.elotrolado.net/wiki/HackMii_Installer" </w:instrText>
+        </w:r>
+        <w:r>
+          <w:rPr>
+            <w:b/>
+            <w:color w:val="406E8C" w:themeColor="accent6" w:themeShade="BF"/>
+            <w:rPrChange w:id="131" w:author="Guillermo" w:date="2011-04-09T00:59:00Z">
+              <w:rPr>
+                <w:rFonts w:asciiTheme="majorHAnsi" w:hAnsiTheme="majorHAnsi"/>
+                <w:color w:val="438086" w:themeColor="accent2"/>
+                <w:sz w:val="28"/>
+                <w:szCs w:val="28"/>
+              </w:rPr>
+            </w:rPrChange>
+          </w:rPr>
+          <w:fldChar w:fldCharType="separate"/>
+        </w:r>
+        <w:r>
+          <w:rPr>
+            <w:rStyle w:val="Hipervnculo"/>
+            <w:b/>
+            <w:color w:val="406E8C" w:themeColor="accent6" w:themeShade="BF"/>
+            <w:rPrChange w:id="132" w:author="Guillermo" w:date="2011-04-09T00:59:00Z">
+              <w:rPr>
+                <w:rStyle w:val="Hipervnculo"/>
+                <w:rFonts w:asciiTheme="majorHAnsi" w:hAnsiTheme="majorHAnsi"/>
+                <w:sz w:val="28"/>
+                <w:szCs w:val="28"/>
+              </w:rPr>
+            </w:rPrChange>
+          </w:rPr>
+          <w:t>wiki del HackMii Installer en EOL</w:t>
+        </w:r>
+        <w:r>
+          <w:rPr>
+            <w:b/>
+            <w:color w:val="406E8C" w:themeColor="accent6" w:themeShade="BF"/>
+            <w:rPrChange w:id="133" w:author="Guillermo" w:date="2011-04-09T00:59:00Z">
+              <w:rPr>
+                <w:rFonts w:asciiTheme="majorHAnsi" w:hAnsiTheme="majorHAnsi"/>
+                <w:color w:val="438086" w:themeColor="accent2"/>
+                <w:sz w:val="28"/>
+                <w:szCs w:val="28"/>
+              </w:rPr>
+            </w:rPrChange>
+          </w:rPr>
+          <w:fldChar w:fldCharType="end"/>
+        </w:r>
+      </w:ins>
+      <w:del w:id="134" w:author="Guillermo" w:date="2011-04-09T00:58:00Z">
+        <w:r>
+          <w:delText xml:space="preserve"> </w:delText>
+        </w:r>
+        <w:r>
+          <w:fldChar w:fldCharType="begin"/>
+        </w:r>
+        <w:r>
+          <w:delInstrText xml:space="preserve"> HYPERLINK "http://www.elotrolado.net/wiki/HackMii_Installer" </w:delInstrText>
+        </w:r>
+        <w:r>
+          <w:fldChar w:fldCharType="separate"/>
+        </w:r>
         <w:r>
           <w:rPr>
             <w:rStyle w:val="Hipervnculo"/>
             <w:color w:val="406E8C" w:themeColor="accent6" w:themeShade="BF"/>
           </w:rPr>
-          <w:t>http://www.elotrolado.net/wiki/HackMii_Installer</w:t>
-        </w:r>
-      </w:hyperlink>
-      <w:r>
-        <w:t>.</w:t>
-      </w:r>
-      <w:r>
-        <w:t xml:space="preserve"> También puedes visitar la wiki del Canal Homebrew en EOL </w:t>
-      </w:r>
-      <w:hyperlink r:id="rId55" w:history="1">
+          <w:delText>http://www.elotrolado.net/wiki/HackMii_Installer</w:delText>
+        </w:r>
         <w:r>
           <w:rPr>
             <w:rStyle w:val="Hipervnculo"/>
             <w:color w:val="406E8C" w:themeColor="accent6" w:themeShade="BF"/>
           </w:rPr>
-          <w:t>http://www.elotrolado.net/wiki/Homebrew_Channel</w:t>
-        </w:r>
-      </w:hyperlink>
-      <w:r>
-        <w:rPr>
-          <w:color w:val="406E8C" w:themeColor="accent6" w:themeShade="BF"/>
-        </w:rPr>
+          <w:fldChar w:fldCharType="end"/>
+        </w:r>
+      </w:del>
+      <w:r>
+        <w:t>.</w:t>
+      </w:r>
+      <w:r>
+        <w:t xml:space="preserve"> También puedes visitar la </w:t>
+      </w:r>
+      <w:ins w:id="135" w:author="Guillermo" w:date="2011-04-09T00:59:00Z">
+        <w:r>
+          <w:rPr>
+            <w:b/>
+            <w:color w:val="406E8C" w:themeColor="accent6" w:themeShade="BF"/>
+            <w:rPrChange w:id="136" w:author="Guillermo" w:date="2011-04-09T00:59:00Z">
+              <w:rPr>
+                <w:rFonts w:asciiTheme="majorHAnsi" w:hAnsiTheme="majorHAnsi"/>
+                <w:color w:val="438086" w:themeColor="accent2"/>
+                <w:sz w:val="28"/>
+                <w:szCs w:val="28"/>
+              </w:rPr>
+            </w:rPrChange>
+          </w:rPr>
+          <w:fldChar w:fldCharType="begin"/>
+        </w:r>
+        <w:r>
+          <w:rPr>
+            <w:b/>
+            <w:color w:val="406E8C" w:themeColor="accent6" w:themeShade="BF"/>
+            <w:rPrChange w:id="137" w:author="Guillermo" w:date="2011-04-09T00:59:00Z">
+              <w:rPr>
+                <w:rFonts w:asciiTheme="majorHAnsi" w:hAnsiTheme="majorHAnsi"/>
+                <w:color w:val="438086" w:themeColor="accent2"/>
+                <w:sz w:val="28"/>
+                <w:szCs w:val="28"/>
+              </w:rPr>
+            </w:rPrChange>
+          </w:rPr>
+          <w:instrText xml:space="preserve"> HYPERLINK "http://www.elotrolado.net/wiki/Homebrew_Channel" </w:instrText>
+        </w:r>
+        <w:r>
+          <w:rPr>
+            <w:b/>
+            <w:color w:val="406E8C" w:themeColor="accent6" w:themeShade="BF"/>
+            <w:rPrChange w:id="138" w:author="Guillermo" w:date="2011-04-09T00:59:00Z">
+              <w:rPr>
+                <w:rFonts w:asciiTheme="majorHAnsi" w:hAnsiTheme="majorHAnsi"/>
+                <w:color w:val="438086" w:themeColor="accent2"/>
+                <w:sz w:val="28"/>
+                <w:szCs w:val="28"/>
+              </w:rPr>
+            </w:rPrChange>
+          </w:rPr>
+          <w:fldChar w:fldCharType="separate"/>
+        </w:r>
+        <w:r>
+          <w:rPr>
+            <w:rStyle w:val="Hipervnculo"/>
+            <w:b/>
+            <w:color w:val="406E8C" w:themeColor="accent6" w:themeShade="BF"/>
+            <w:rPrChange w:id="139" w:author="Guillermo" w:date="2011-04-09T00:59:00Z">
+              <w:rPr>
+                <w:rStyle w:val="Hipervnculo"/>
+                <w:rFonts w:asciiTheme="majorHAnsi" w:hAnsiTheme="majorHAnsi"/>
+                <w:sz w:val="28"/>
+                <w:szCs w:val="28"/>
+              </w:rPr>
+            </w:rPrChange>
+          </w:rPr>
+          <w:t>wiki del Canal Homebrew en EOL</w:t>
+        </w:r>
+        <w:r>
+          <w:rPr>
+            <w:b/>
+            <w:color w:val="406E8C" w:themeColor="accent6" w:themeShade="BF"/>
+            <w:rPrChange w:id="140" w:author="Guillermo" w:date="2011-04-09T00:59:00Z">
+              <w:rPr>
+                <w:rFonts w:asciiTheme="majorHAnsi" w:hAnsiTheme="majorHAnsi"/>
+                <w:color w:val="438086" w:themeColor="accent2"/>
+                <w:sz w:val="28"/>
+                <w:szCs w:val="28"/>
+              </w:rPr>
+            </w:rPrChange>
+          </w:rPr>
+          <w:fldChar w:fldCharType="end"/>
+        </w:r>
+      </w:ins>
+      <w:r>
         <w:t xml:space="preserve"> </w:t>
       </w:r>
+      <w:del w:id="141" w:author="Guillermo" w:date="2011-04-09T00:59:00Z">
+        <w:r>
+          <w:fldChar w:fldCharType="begin"/>
+        </w:r>
+        <w:r>
+          <w:delInstrText xml:space="preserve"> HYPERLINK "http://www.elotrolado.net/wiki/Homebrew_Channel" </w:delInstrText>
+        </w:r>
+        <w:r>
+          <w:fldChar w:fldCharType="separate"/>
+        </w:r>
+        <w:r>
+          <w:rPr>
+            <w:rStyle w:val="Hipervnculo"/>
+            <w:color w:val="406E8C" w:themeColor="accent6" w:themeShade="BF"/>
+          </w:rPr>
+          <w:delText>http://www.elotrolado.net/wiki/Homebrew_Channel</w:delText>
+        </w:r>
+        <w:r>
+          <w:rPr>
+            <w:rStyle w:val="Hipervnculo"/>
+            <w:color w:val="406E8C" w:themeColor="accent6" w:themeShade="BF"/>
+          </w:rPr>
+          <w:fldChar w:fldCharType="end"/>
+        </w:r>
+        <w:r>
+          <w:rPr>
+            <w:color w:val="406E8C" w:themeColor="accent6" w:themeShade="BF"/>
+          </w:rPr>
+          <w:delText xml:space="preserve"> </w:delText>
+        </w:r>
+      </w:del>
       <w:r>
         <w:t>si quieres ver cómo se utiliza antes de continuar con el proceso.</w:t>
       </w:r>
@@ -6424,11 +7092,11 @@
       <w:pPr>
         <w:pStyle w:val="Ttulo2"/>
       </w:pPr>
-      <w:bookmarkStart w:id="70" w:name="_Toc285987390"/>
+      <w:bookmarkStart w:id="142" w:name="_Toc285987390"/>
       <w:r>
         <w:t>Haciendo copia de la NAND con BootMii</w:t>
       </w:r>
-      <w:bookmarkEnd w:id="70"/>
+      <w:bookmarkEnd w:id="142"/>
     </w:p>
     <w:p/>
     <w:p>
@@ -6478,7 +7146,7 @@
                     </pic:cNvPicPr>
                   </pic:nvPicPr>
                   <pic:blipFill>
-                    <a:blip r:embed="rId56">
+                    <a:blip r:embed="rId54">
                       <a:extLst>
                         <a:ext uri="{28A0092B-C50C-407E-A947-70E740481C1C}">
                           <a14:useLocalDpi xmlns:a14="http://schemas.microsoft.com/office/drawing/2010/main" val="0"/>
@@ -6528,7 +7196,6 @@
     </w:p>
     <w:p>
       <w:r>
-        <w:lastRenderedPageBreak/>
         <w:t xml:space="preserve">Usa el pad del mando de GC </w:t>
       </w:r>
       <w:r>
@@ -6560,7 +7227,7 @@
                     <pic:cNvPicPr/>
                   </pic:nvPicPr>
                   <pic:blipFill>
-                    <a:blip r:embed="rId57"/>
+                    <a:blip r:embed="rId55"/>
                     <a:stretch>
                       <a:fillRect/>
                     </a:stretch>
@@ -6662,7 +7329,7 @@
                     <pic:cNvPicPr/>
                   </pic:nvPicPr>
                   <pic:blipFill>
-                    <a:blip r:embed="rId58"/>
+                    <a:blip r:embed="rId56"/>
                     <a:stretch>
                       <a:fillRect/>
                     </a:stretch>
@@ -6756,7 +7423,7 @@
       <w:r>
         <w:t xml:space="preserve"> </w:t>
       </w:r>
-      <w:hyperlink r:id="rId59" w:history="1">
+      <w:hyperlink r:id="rId57" w:history="1">
         <w:r>
           <w:rPr>
             <w:rStyle w:val="Hipervnculo"/>
@@ -6792,12 +7459,12 @@
         <w:pStyle w:val="Ttulo1"/>
         <w:jc w:val="center"/>
       </w:pPr>
-      <w:bookmarkStart w:id="71" w:name="_Toc285987391"/>
+      <w:bookmarkStart w:id="143" w:name="_Toc285987391"/>
       <w:r>
         <w:lastRenderedPageBreak/>
         <w:t>Paso 2: Instalando los cIOS</w:t>
       </w:r>
-      <w:bookmarkEnd w:id="71"/>
+      <w:bookmarkEnd w:id="143"/>
     </w:p>
     <w:p/>
     <w:p>
@@ -6867,12 +7534,12 @@
       <w:r>
         <w:fldChar w:fldCharType="begin"/>
       </w:r>
-      <w:ins w:id="72" w:author="Guillermo" w:date="2011-03-04T19:47:00Z">
+      <w:ins w:id="144" w:author="Guillermo" w:date="2011-03-04T19:47:00Z">
         <w:r>
           <w:instrText>HYPERLINK "http://code.google.com/p/softmodii-eol/downloads/detail?name=CSD%2C%20IOS236mod%20y%20cIOS.zip&amp;can=2&amp;q="</w:instrText>
         </w:r>
       </w:ins>
-      <w:del w:id="73" w:author="Guillermo" w:date="2011-03-04T19:47:00Z">
+      <w:del w:id="145" w:author="Guillermo" w:date="2011-03-04T19:47:00Z">
         <w:r>
           <w:delInstrText xml:space="preserve"> HYPERLINK "http://www.mediafire.com/?c3mq3cb314m5uor" </w:delInstrText>
         </w:r>
@@ -6978,12 +7645,12 @@
       <w:r>
         <w:fldChar w:fldCharType="begin"/>
       </w:r>
-      <w:ins w:id="74" w:author="Guillermo" w:date="2011-03-04T19:48:00Z">
+      <w:ins w:id="146" w:author="Guillermo" w:date="2011-03-04T19:48:00Z">
         <w:r>
           <w:instrText>HYPERLINK "http://code.google.com/p/softmodii-eol/downloads/detail?name=NUSD%201_5a.zip&amp;can=2&amp;q="</w:instrText>
         </w:r>
       </w:ins>
-      <w:del w:id="75" w:author="Guillermo" w:date="2011-03-04T19:48:00Z">
+      <w:del w:id="147" w:author="Guillermo" w:date="2011-03-04T19:48:00Z">
         <w:r>
           <w:delInstrText xml:space="preserve"> HYPERLINK "http://www.mediafire.com/?dux1wq9rdioclhw" </w:delInstrText>
         </w:r>
@@ -7016,7 +7683,7 @@
       <w:r>
         <w:t xml:space="preserve"> </w:t>
       </w:r>
-      <w:hyperlink r:id="rId60" w:history="1">
+      <w:hyperlink r:id="rId58" w:history="1">
         <w:r>
           <w:rPr>
             <w:rStyle w:val="Hipervnculo"/>
@@ -7435,12 +8102,12 @@
       <w:pPr>
         <w:pStyle w:val="Ttulo2"/>
       </w:pPr>
-      <w:bookmarkStart w:id="76" w:name="_Toc285987392"/>
+      <w:bookmarkStart w:id="148" w:name="_Toc285987392"/>
       <w:r>
         <w:lastRenderedPageBreak/>
         <w:t>Instalación del IOS236</w:t>
       </w:r>
-      <w:bookmarkEnd w:id="76"/>
+      <w:bookmarkEnd w:id="148"/>
     </w:p>
     <w:p>
       <w:r>
@@ -7467,7 +8134,7 @@
       <w:r>
         <w:t>Abre el Canal Homebrew y carga la aplicación “</w:t>
       </w:r>
-      <w:hyperlink r:id="rId61" w:history="1">
+      <w:hyperlink r:id="rId59" w:history="1">
         <w:r>
           <w:rPr>
             <w:rStyle w:val="Hipervnculo"/>
@@ -7508,17 +8175,17 @@
       <w:pPr>
         <w:pStyle w:val="Ttulo2"/>
       </w:pPr>
-      <w:bookmarkStart w:id="77" w:name="_Toc285987393"/>
+      <w:bookmarkStart w:id="149" w:name="_Toc285987393"/>
       <w:r>
         <w:t>Instalación de los cIOS de Hermes</w:t>
       </w:r>
-      <w:bookmarkEnd w:id="77"/>
+      <w:bookmarkEnd w:id="149"/>
     </w:p>
     <w:p>
       <w:r>
         <w:t>En el Canal Homebrew carga la aplicación “</w:t>
       </w:r>
-      <w:hyperlink r:id="rId62" w:anchor="cIOS_de_Hermes" w:history="1">
+      <w:hyperlink r:id="rId60" w:anchor="cIOS_de_Hermes" w:history="1">
         <w:r>
           <w:rPr>
             <w:rStyle w:val="Hipervnculo"/>
@@ -7901,11 +8568,11 @@
       <w:pPr>
         <w:pStyle w:val="Ttulo2"/>
       </w:pPr>
-      <w:bookmarkStart w:id="78" w:name="_Toc285987394"/>
+      <w:bookmarkStart w:id="150" w:name="_Toc285987394"/>
       <w:r>
         <w:t>Instalación del cIOS de Waninkoko</w:t>
       </w:r>
-      <w:bookmarkEnd w:id="78"/>
+      <w:bookmarkEnd w:id="150"/>
     </w:p>
     <w:p>
       <w:r>
@@ -7931,7 +8598,7 @@
       <w:r>
         <w:t>carga la aplicación “</w:t>
       </w:r>
-      <w:hyperlink r:id="rId63" w:anchor="cIOS_de_Waninkoko" w:history="1">
+      <w:hyperlink r:id="rId61" w:anchor="cIOS_de_Waninkoko" w:history="1">
         <w:r>
           <w:rPr>
             <w:rStyle w:val="Hipervnculo"/>
@@ -8258,19 +8925,19 @@
         <w:pStyle w:val="Ttulo1"/>
         <w:jc w:val="center"/>
       </w:pPr>
-      <w:bookmarkStart w:id="79" w:name="_Toc285987395"/>
+      <w:bookmarkStart w:id="151" w:name="_Toc285987395"/>
       <w:r>
         <w:lastRenderedPageBreak/>
         <w:t>Paso 3: Instalando un Backup Loader</w:t>
       </w:r>
-      <w:bookmarkEnd w:id="79"/>
+      <w:bookmarkEnd w:id="151"/>
     </w:p>
     <w:p/>
     <w:p>
       <w:r>
         <w:t xml:space="preserve">Ya tienes instalado en la consola Wii todo lo necesario para que funcionen las aplicaciones homebrew. Para cargar copias de seguridad tienes </w:t>
       </w:r>
-      <w:hyperlink r:id="rId64" w:history="1">
+      <w:hyperlink r:id="rId62" w:history="1">
         <w:r>
           <w:rPr>
             <w:rStyle w:val="Hipervnculo"/>
@@ -8350,11 +9017,11 @@
       <w:pPr>
         <w:pStyle w:val="Ttulo2"/>
       </w:pPr>
-      <w:bookmarkStart w:id="80" w:name="_Toc285987396"/>
+      <w:bookmarkStart w:id="152" w:name="_Toc285987396"/>
       <w:r>
         <w:t>Preparando el disco duro USB para cargar copias de seguridad</w:t>
       </w:r>
-      <w:bookmarkEnd w:id="80"/>
+      <w:bookmarkEnd w:id="152"/>
     </w:p>
     <w:p/>
     <w:p>
@@ -8388,12 +9055,12 @@
       <w:r>
         <w:fldChar w:fldCharType="begin"/>
       </w:r>
-      <w:ins w:id="81" w:author="Guillermo" w:date="2011-03-05T02:57:00Z">
+      <w:ins w:id="153" w:author="Guillermo" w:date="2011-03-05T02:57:00Z">
         <w:r>
           <w:instrText>HYPERLINK "http://code.google.com/p/softmodii-eol/downloads/detail?name=WBM038b61.zip&amp;can=2&amp;q="</w:instrText>
         </w:r>
       </w:ins>
-      <w:del w:id="82" w:author="Guillermo" w:date="2011-03-05T02:57:00Z">
+      <w:del w:id="154" w:author="Guillermo" w:date="2011-03-05T02:57:00Z">
         <w:r>
           <w:delInstrText xml:space="preserve"> HYPERLINK "http://www.mediafire.com/?ggws67qlvihh37c" </w:delInstrText>
         </w:r>
@@ -8580,7 +9247,7 @@
       <w:r>
         <w:t xml:space="preserve"> u otro sistema operativo es probable que estés familiarizado con el particionamiento de unidades, pero si no es así igualmente puedes encontrar tutoriales usando </w:t>
       </w:r>
-      <w:hyperlink r:id="rId65" w:history="1">
+      <w:hyperlink r:id="rId63" w:history="1">
         <w:r>
           <w:rPr>
             <w:rStyle w:val="Hipervnculo"/>
@@ -8728,7 +9395,7 @@
                     <pic:cNvPicPr/>
                   </pic:nvPicPr>
                   <pic:blipFill>
-                    <a:blip r:embed="rId66">
+                    <a:blip r:embed="rId64">
                       <a:extLst>
                         <a:ext uri="{28A0092B-C50C-407E-A947-70E740481C1C}">
                           <a14:useLocalDpi xmlns:a14="http://schemas.microsoft.com/office/drawing/2010/main" val="0"/>
@@ -8950,7 +9617,7 @@
       <w:r>
         <w:rPr>
           <w:lang w:val="en-US"/>
-          <w:rPrChange w:id="83" w:author="Guillermo" w:date="2011-02-28T01:42:00Z">
+          <w:rPrChange w:id="155" w:author="Guillermo" w:date="2011-02-28T01:42:00Z">
             <w:rPr>
               <w:rFonts w:asciiTheme="majorHAnsi" w:hAnsiTheme="majorHAnsi"/>
               <w:color w:val="438086" w:themeColor="accent2"/>
@@ -9000,7 +9667,7 @@
       <w:r>
         <w:rPr>
           <w:lang w:val="en-US"/>
-          <w:rPrChange w:id="84" w:author="Guillermo" w:date="2011-02-28T01:42:00Z">
+          <w:rPrChange w:id="156" w:author="Guillermo" w:date="2011-02-28T01:42:00Z">
             <w:rPr>
               <w:rFonts w:asciiTheme="majorHAnsi" w:hAnsiTheme="majorHAnsi"/>
               <w:color w:val="438086" w:themeColor="accent2"/>
@@ -9044,7 +9711,7 @@
       <w:r>
         <w:rPr>
           <w:lang w:val="en-US"/>
-          <w:rPrChange w:id="85" w:author="Guillermo" w:date="2011-02-28T01:42:00Z">
+          <w:rPrChange w:id="157" w:author="Guillermo" w:date="2011-02-28T01:42:00Z">
             <w:rPr>
               <w:rFonts w:asciiTheme="majorHAnsi" w:hAnsiTheme="majorHAnsi"/>
               <w:color w:val="438086" w:themeColor="accent2"/>
@@ -9118,7 +9785,7 @@
       <w:r>
         <w:rPr>
           <w:lang w:val="en-US"/>
-          <w:rPrChange w:id="86" w:author="Guillermo" w:date="2011-02-28T01:42:00Z">
+          <w:rPrChange w:id="158" w:author="Guillermo" w:date="2011-02-28T01:42:00Z">
             <w:rPr>
               <w:rFonts w:asciiTheme="majorHAnsi" w:hAnsiTheme="majorHAnsi"/>
               <w:color w:val="438086" w:themeColor="accent2"/>
@@ -9168,7 +9835,7 @@
       <w:r>
         <w:rPr>
           <w:lang w:val="en-US"/>
-          <w:rPrChange w:id="87" w:author="Guillermo" w:date="2011-02-28T01:42:00Z">
+          <w:rPrChange w:id="159" w:author="Guillermo" w:date="2011-02-28T01:42:00Z">
             <w:rPr>
               <w:rFonts w:asciiTheme="majorHAnsi" w:hAnsiTheme="majorHAnsi"/>
               <w:color w:val="438086" w:themeColor="accent2"/>
@@ -9211,7 +9878,7 @@
       <w:pPr>
         <w:pStyle w:val="Ttulo2"/>
       </w:pPr>
-      <w:bookmarkStart w:id="88" w:name="_Toc285987397"/>
+      <w:bookmarkStart w:id="160" w:name="_Toc285987397"/>
       <w:r>
         <w:rPr>
           <w:lang w:eastAsia="es-ES_tradnl"/>
@@ -9243,7 +9910,7 @@
                     </pic:cNvPicPr>
                   </pic:nvPicPr>
                   <pic:blipFill>
-                    <a:blip r:embed="rId67">
+                    <a:blip r:embed="rId65">
                       <a:extLst>
                         <a:ext uri="{28A0092B-C50C-407E-A947-70E740481C1C}">
                           <a14:useLocalDpi xmlns:a14="http://schemas.microsoft.com/office/drawing/2010/main" val="0"/>
@@ -9283,7 +9950,7 @@
       <w:r>
         <w:t>Instalación de uLoader</w:t>
       </w:r>
-      <w:bookmarkEnd w:id="88"/>
+      <w:bookmarkEnd w:id="160"/>
     </w:p>
     <w:p/>
     <w:p>
@@ -9296,12 +9963,12 @@
       <w:r>
         <w:fldChar w:fldCharType="begin"/>
       </w:r>
-      <w:ins w:id="89" w:author="Guillermo" w:date="2011-03-04T19:48:00Z">
-        <w:r>
-          <w:instrText>HYPERLINK "http://code.google.com/p/softmodii-eol/downloads/detail?name=uLoader%20alternativa.zip&amp;can=2&amp;q="</w:instrText>
+      <w:ins w:id="161" w:author="Guillermo" w:date="2011-04-09T01:20:00Z">
+        <w:r>
+          <w:instrText>HYPERLINK "http://code.google.com/p/softmodii-eol/downloads/detail?name=uLoader.zip&amp;can=2&amp;q="</w:instrText>
         </w:r>
       </w:ins>
-      <w:del w:id="90" w:author="Guillermo" w:date="2011-03-04T19:48:00Z">
+      <w:del w:id="162" w:author="Guillermo" w:date="2011-03-04T19:48:00Z">
         <w:r>
           <w:delInstrText xml:space="preserve"> HYPERLINK "http://www.mediafire.com/?qmn67a16d3jadw3" </w:delInstrText>
         </w:r>
@@ -9423,7 +10090,7 @@
       <w:r>
         <w:t xml:space="preserve"> Puedes ver el manejo básico de uLoader en </w:t>
       </w:r>
-      <w:hyperlink r:id="rId68" w:history="1">
+      <w:hyperlink r:id="rId66" w:history="1">
         <w:r>
           <w:rPr>
             <w:rStyle w:val="Hipervnculo"/>
@@ -9497,7 +10164,7 @@
       <w:r>
         <w:t xml:space="preserve">En EOL tienes una amplia </w:t>
       </w:r>
-      <w:hyperlink r:id="rId69" w:history="1">
+      <w:hyperlink r:id="rId67" w:history="1">
         <w:r>
           <w:rPr>
             <w:rStyle w:val="Hipervnculo"/>
@@ -9546,12 +10213,12 @@
       <w:r>
         <w:fldChar w:fldCharType="begin"/>
       </w:r>
-      <w:ins w:id="91" w:author="Guillermo" w:date="2011-03-04T19:49:00Z">
+      <w:ins w:id="163" w:author="Guillermo" w:date="2011-03-04T19:49:00Z">
         <w:r>
           <w:instrText>HYPERLINK "http://code.google.com/p/softmodii-eol/downloads/detail?name=WM%20y%20uLoader%20forwarder.zip&amp;can=2&amp;q="</w:instrText>
         </w:r>
       </w:ins>
-      <w:del w:id="92" w:author="Guillermo" w:date="2011-03-04T19:49:00Z">
+      <w:del w:id="164" w:author="Guillermo" w:date="2011-03-04T19:49:00Z">
         <w:r>
           <w:delInstrText xml:space="preserve"> HYPERLINK "http://www.mediafire.com/?k9zuz4pcxui30bt" </w:delInstrText>
         </w:r>
@@ -9578,7 +10245,7 @@
       <w:r>
         <w:t>, y copia el contenido a la raíz de la tarjeta SD. Entra en el Canal Homebrew y abre la aplicación “</w:t>
       </w:r>
-      <w:hyperlink r:id="rId70" w:history="1">
+      <w:hyperlink r:id="rId68" w:history="1">
         <w:r>
           <w:rPr>
             <w:rStyle w:val="Hipervnculo"/>
@@ -9940,18 +10607,18 @@
         <w:pStyle w:val="Ttulo1"/>
         <w:jc w:val="center"/>
       </w:pPr>
-      <w:bookmarkStart w:id="93" w:name="_Toc285987398"/>
+      <w:bookmarkStart w:id="165" w:name="_Toc285987398"/>
       <w:r>
         <w:lastRenderedPageBreak/>
         <w:t>Paso 4: Mi Wii ya carga copias. ¿Y ahora qué?</w:t>
       </w:r>
-      <w:bookmarkEnd w:id="93"/>
+      <w:bookmarkEnd w:id="165"/>
     </w:p>
     <w:p/>
     <w:p>
       <w:pPr>
         <w:rPr>
-          <w:ins w:id="94" w:author="Guillermo" w:date="2011-03-04T03:30:00Z"/>
+          <w:ins w:id="166" w:author="Guillermo" w:date="2011-03-04T03:30:00Z"/>
         </w:rPr>
       </w:pPr>
       <w:r>
@@ -9961,7 +10628,7 @@
     <w:p>
       <w:pPr>
         <w:rPr>
-          <w:ins w:id="95" w:author="Guillermo" w:date="2011-03-04T03:30:00Z"/>
+          <w:ins w:id="167" w:author="Guillermo" w:date="2011-03-04T03:30:00Z"/>
         </w:rPr>
       </w:pPr>
     </w:p>
@@ -9969,15 +10636,15 @@
       <w:pPr>
         <w:pStyle w:val="Ttulo2"/>
       </w:pPr>
-      <w:moveToRangeStart w:id="96" w:author="Guillermo" w:date="2011-03-04T03:30:00Z" w:name="move286972763"/>
-      <w:moveTo w:id="97" w:author="Guillermo" w:date="2011-03-04T03:30:00Z">
+      <w:moveToRangeStart w:id="168" w:author="Guillermo" w:date="2011-03-04T03:30:00Z" w:name="move286972763"/>
+      <w:moveTo w:id="169" w:author="Guillermo" w:date="2011-03-04T03:30:00Z">
         <w:r>
           <w:t>Aplicaciones y canales forwarder</w:t>
         </w:r>
       </w:moveTo>
     </w:p>
     <w:p>
-      <w:moveTo w:id="98" w:author="Guillermo" w:date="2011-03-04T03:30:00Z">
+      <w:moveTo w:id="170" w:author="Guillermo" w:date="2011-03-04T03:30:00Z">
         <w:r>
           <w:t xml:space="preserve">Existe una gran cantidad de emuladores disponibles para muchas </w:t>
         </w:r>
@@ -9994,7 +10661,7 @@
       </w:moveTo>
     </w:p>
     <w:p>
-      <w:moveTo w:id="99" w:author="Guillermo" w:date="2011-03-04T03:30:00Z">
+      <w:moveTo w:id="171" w:author="Guillermo" w:date="2011-03-04T03:30:00Z">
         <w:r>
           <w:t>Los canales forwarder son “</w:t>
         </w:r>
@@ -10012,12 +10679,12 @@
     <w:p>
       <w:pPr>
         <w:rPr>
-          <w:del w:id="100" w:author="Guillermo" w:date="2011-03-04T03:30:00Z"/>
-        </w:rPr>
-      </w:pPr>
-    </w:p>
-    <w:p>
-      <w:moveTo w:id="101" w:author="Guillermo" w:date="2011-03-04T03:30:00Z">
+          <w:del w:id="172" w:author="Guillermo" w:date="2011-03-04T03:30:00Z"/>
+        </w:rPr>
+      </w:pPr>
+    </w:p>
+    <w:p>
+      <w:moveTo w:id="173" w:author="Guillermo" w:date="2011-03-04T03:30:00Z">
         <w:r>
           <w:t xml:space="preserve">Puedes ver una completa lista de emuladores y otras aplicaciones, así como enlaces a las descargas de las mismas y canales forwarder en el </w:t>
         </w:r>
@@ -10055,16 +10722,16 @@
       <w:pPr>
         <w:pStyle w:val="Ttulo2"/>
       </w:pPr>
-      <w:moveToRangeStart w:id="102" w:author="Guillermo" w:date="2011-03-04T03:30:00Z" w:name="move286972774"/>
-      <w:moveToRangeEnd w:id="96"/>
-      <w:moveTo w:id="103" w:author="Guillermo" w:date="2011-03-04T03:30:00Z">
+      <w:moveToRangeStart w:id="174" w:author="Guillermo" w:date="2011-03-04T03:30:00Z" w:name="move286972774"/>
+      <w:moveToRangeEnd w:id="168"/>
+      <w:moveTo w:id="175" w:author="Guillermo" w:date="2011-03-04T03:30:00Z">
         <w:r>
           <w:t>WiiMC</w:t>
         </w:r>
       </w:moveTo>
     </w:p>
     <w:p>
-      <w:moveTo w:id="104" w:author="Guillermo" w:date="2011-03-04T03:30:00Z">
+      <w:moveTo w:id="176" w:author="Guillermo" w:date="2011-03-04T03:30:00Z">
         <w:r>
           <w:t xml:space="preserve">WiiMC es un completo reproductor que convertirá tu Wii en un </w:t>
         </w:r>
@@ -10106,18 +10773,18 @@
         </w:r>
       </w:moveTo>
     </w:p>
-    <w:moveToRangeEnd w:id="102"/>
-    <w:p>
-      <w:pPr>
-        <w:rPr>
-          <w:del w:id="105" w:author="Guillermo" w:date="2011-03-04T03:30:00Z"/>
-        </w:rPr>
-      </w:pPr>
-    </w:p>
-    <w:p>
-      <w:pPr>
-        <w:rPr>
-          <w:del w:id="106" w:author="Guillermo" w:date="2011-03-04T03:30:00Z"/>
+    <w:moveToRangeEnd w:id="174"/>
+    <w:p>
+      <w:pPr>
+        <w:rPr>
+          <w:del w:id="177" w:author="Guillermo" w:date="2011-03-04T03:30:00Z"/>
+        </w:rPr>
+      </w:pPr>
+    </w:p>
+    <w:p>
+      <w:pPr>
+        <w:rPr>
+          <w:del w:id="178" w:author="Guillermo" w:date="2011-03-04T03:30:00Z"/>
         </w:rPr>
       </w:pPr>
     </w:p>
@@ -10125,11 +10792,11 @@
       <w:pPr>
         <w:pStyle w:val="Ttulo2"/>
       </w:pPr>
-      <w:bookmarkStart w:id="107" w:name="_Toc285987399"/>
+      <w:bookmarkStart w:id="179" w:name="_Toc285987399"/>
       <w:r>
         <w:t>Actualizando con Pimp My Wii</w:t>
       </w:r>
-      <w:bookmarkEnd w:id="107"/>
+      <w:bookmarkEnd w:id="179"/>
     </w:p>
     <w:p>
       <w:r>
@@ -10159,7 +10826,7 @@
       <w:r>
         <w:t xml:space="preserve">Tienes un tutorial muy sencillo y bien explicado en EOL sobre cómo hacerlo, puedes verlo aquí </w:t>
       </w:r>
-      <w:hyperlink r:id="rId71" w:history="1">
+      <w:hyperlink r:id="rId69" w:history="1">
         <w:r>
           <w:rPr>
             <w:rStyle w:val="Hipervnculo"/>
@@ -10175,7 +10842,7 @@
     <w:p>
       <w:pPr>
         <w:rPr>
-          <w:del w:id="108" w:author="Guillermo" w:date="2011-03-04T03:31:00Z"/>
+          <w:del w:id="180" w:author="Guillermo" w:date="2011-03-04T03:31:00Z"/>
         </w:rPr>
       </w:pPr>
     </w:p>
@@ -10183,11 +10850,11 @@
       <w:pPr>
         <w:pStyle w:val="Ttulo2"/>
       </w:pPr>
-      <w:bookmarkStart w:id="109" w:name="_Toc285987400"/>
+      <w:bookmarkStart w:id="181" w:name="_Toc285987400"/>
       <w:r>
         <w:t>Priiloader</w:t>
       </w:r>
-      <w:bookmarkEnd w:id="109"/>
+      <w:bookmarkEnd w:id="181"/>
     </w:p>
     <w:p>
       <w:r>
@@ -10201,7 +10868,11 @@
         <w:t>protección ante bricks</w:t>
       </w:r>
       <w:r>
-        <w:t xml:space="preserve"> en aquellas consolas que no pueden instalar BootMii como boot2</w:t>
+        <w:t xml:space="preserve"> en aquellas consolas que no </w:t>
+      </w:r>
+      <w:r>
+        <w:lastRenderedPageBreak/>
+        <w:t>pueden instalar BootMii como boot2</w:t>
       </w:r>
       <w:r>
         <w:t xml:space="preserve">, y para </w:t>
@@ -10219,7 +10890,7 @@
       <w:r>
         <w:t xml:space="preserve"> Es altamente recomendable si piensas hacer algo más que simplemente cargar copias de seguridad. Puedes encontrar toda la información al respecto en la wiki de Priiloader en EOL </w:t>
       </w:r>
-      <w:hyperlink r:id="rId72" w:history="1">
+      <w:hyperlink r:id="rId70" w:history="1">
         <w:r>
           <w:rPr>
             <w:rStyle w:val="Hipervnculo"/>
@@ -10238,9 +10909,9 @@
         <w:spacing w:after="0" w:line="240" w:lineRule="auto"/>
         <w:jc w:val="center"/>
         <w:rPr>
-          <w:del w:id="110" w:author="Guillermo" w:date="2011-03-04T03:31:00Z"/>
-        </w:rPr>
-        <w:pPrChange w:id="111" w:author="Guillermo" w:date="2011-03-04T03:32:00Z">
+          <w:del w:id="182" w:author="Guillermo" w:date="2011-03-04T03:31:00Z"/>
+        </w:rPr>
+        <w:pPrChange w:id="183" w:author="Guillermo" w:date="2011-03-04T03:32:00Z">
           <w:pPr>
             <w:pStyle w:val="Ttulo1"/>
             <w:jc w:val="center"/>
@@ -10252,9 +10923,9 @@
       <w:pPr>
         <w:spacing w:after="0" w:line="240" w:lineRule="auto"/>
         <w:rPr>
-          <w:ins w:id="112" w:author="Guillermo" w:date="2011-03-04T03:32:00Z"/>
-        </w:rPr>
-        <w:pPrChange w:id="113" w:author="Guillermo" w:date="2011-03-04T03:32:00Z">
+          <w:ins w:id="184" w:author="Guillermo" w:date="2011-03-04T03:32:00Z"/>
+        </w:rPr>
+        <w:pPrChange w:id="185" w:author="Guillermo" w:date="2011-03-04T03:32:00Z">
           <w:pPr>
             <w:pStyle w:val="Ttulo1"/>
             <w:jc w:val="center"/>
@@ -10267,36 +10938,36 @@
         <w:pStyle w:val="Ttulo2"/>
         <w:spacing w:line="240" w:lineRule="auto"/>
         <w:rPr>
-          <w:del w:id="114" w:author="Guillermo" w:date="2011-03-04T03:31:00Z"/>
-        </w:rPr>
-        <w:pPrChange w:id="115" w:author="Guillermo" w:date="2011-03-04T03:32:00Z">
+          <w:del w:id="186" w:author="Guillermo" w:date="2011-03-04T03:31:00Z"/>
+        </w:rPr>
+        <w:pPrChange w:id="187" w:author="Guillermo" w:date="2011-03-04T03:32:00Z">
           <w:pPr>
             <w:pStyle w:val="Ttulo2"/>
           </w:pPr>
         </w:pPrChange>
       </w:pPr>
-      <w:bookmarkStart w:id="116" w:name="_Toc285987401"/>
-      <w:moveFromRangeStart w:id="117" w:author="Guillermo" w:date="2011-03-04T03:30:00Z" w:name="move286972774"/>
-      <w:moveFrom w:id="118" w:author="Guillermo" w:date="2011-03-04T03:30:00Z">
+      <w:bookmarkStart w:id="188" w:name="_Toc285987401"/>
+      <w:moveFromRangeStart w:id="189" w:author="Guillermo" w:date="2011-03-04T03:30:00Z" w:name="move286972774"/>
+      <w:moveFrom w:id="190" w:author="Guillermo" w:date="2011-03-04T03:30:00Z">
         <w:r>
           <w:t>WiiMC</w:t>
         </w:r>
       </w:moveFrom>
-      <w:bookmarkEnd w:id="116"/>
+      <w:bookmarkEnd w:id="188"/>
     </w:p>
     <w:p>
       <w:pPr>
         <w:pStyle w:val="Ttulo2"/>
         <w:spacing w:line="240" w:lineRule="auto"/>
         <w:rPr>
-          <w:del w:id="119" w:author="Guillermo" w:date="2011-03-04T03:31:00Z"/>
-        </w:rPr>
-        <w:pPrChange w:id="120" w:author="Guillermo" w:date="2011-03-04T03:32:00Z">
+          <w:del w:id="191" w:author="Guillermo" w:date="2011-03-04T03:31:00Z"/>
+        </w:rPr>
+        <w:pPrChange w:id="192" w:author="Guillermo" w:date="2011-03-04T03:32:00Z">
           <w:pPr/>
         </w:pPrChange>
       </w:pPr>
-      <w:moveFrom w:id="121" w:author="Guillermo" w:date="2011-03-04T03:30:00Z">
-        <w:del w:id="122" w:author="Guillermo" w:date="2011-03-04T03:31:00Z">
+      <w:moveFrom w:id="193" w:author="Guillermo" w:date="2011-03-04T03:30:00Z">
+        <w:del w:id="194" w:author="Guillermo" w:date="2011-03-04T03:31:00Z">
           <w:r>
             <w:delText xml:space="preserve">WiiMC es un completo reproductor que convertirá tu Wii en un </w:delText>
           </w:r>
@@ -10345,15 +11016,15 @@
         </w:del>
       </w:moveFrom>
     </w:p>
-    <w:moveFromRangeEnd w:id="117"/>
+    <w:moveFromRangeEnd w:id="189"/>
     <w:p>
       <w:pPr>
         <w:pStyle w:val="Ttulo2"/>
         <w:spacing w:line="240" w:lineRule="auto"/>
         <w:rPr>
-          <w:del w:id="123" w:author="Guillermo" w:date="2011-03-04T03:31:00Z"/>
-        </w:rPr>
-        <w:pPrChange w:id="124" w:author="Guillermo" w:date="2011-03-04T03:32:00Z">
+          <w:del w:id="195" w:author="Guillermo" w:date="2011-03-04T03:31:00Z"/>
+        </w:rPr>
+        <w:pPrChange w:id="196" w:author="Guillermo" w:date="2011-03-04T03:32:00Z">
           <w:pPr/>
         </w:pPrChange>
       </w:pPr>
@@ -10363,38 +11034,38 @@
         <w:pStyle w:val="Ttulo2"/>
         <w:spacing w:line="240" w:lineRule="auto"/>
         <w:rPr>
-          <w:del w:id="125" w:author="Guillermo" w:date="2011-03-04T03:31:00Z"/>
-        </w:rPr>
-        <w:pPrChange w:id="126" w:author="Guillermo" w:date="2011-03-04T03:32:00Z">
+          <w:del w:id="197" w:author="Guillermo" w:date="2011-03-04T03:31:00Z"/>
+        </w:rPr>
+        <w:pPrChange w:id="198" w:author="Guillermo" w:date="2011-03-04T03:32:00Z">
           <w:pPr>
             <w:pStyle w:val="Ttulo2"/>
           </w:pPr>
         </w:pPrChange>
       </w:pPr>
-      <w:bookmarkStart w:id="127" w:name="_Toc285987402"/>
-      <w:moveFromRangeStart w:id="128" w:author="Guillermo" w:date="2011-03-04T03:30:00Z" w:name="move286972763"/>
-      <w:moveFrom w:id="129" w:author="Guillermo" w:date="2011-03-04T03:30:00Z">
-        <w:del w:id="130" w:author="Guillermo" w:date="2011-03-04T03:31:00Z">
+      <w:bookmarkStart w:id="199" w:name="_Toc285987402"/>
+      <w:moveFromRangeStart w:id="200" w:author="Guillermo" w:date="2011-03-04T03:30:00Z" w:name="move286972763"/>
+      <w:moveFrom w:id="201" w:author="Guillermo" w:date="2011-03-04T03:30:00Z">
+        <w:del w:id="202" w:author="Guillermo" w:date="2011-03-04T03:31:00Z">
           <w:r>
             <w:delText>Aplicaciones y canales forwarder</w:delText>
           </w:r>
         </w:del>
       </w:moveFrom>
-      <w:bookmarkEnd w:id="127"/>
+      <w:bookmarkEnd w:id="199"/>
     </w:p>
     <w:p>
       <w:pPr>
         <w:pStyle w:val="Ttulo2"/>
         <w:spacing w:line="240" w:lineRule="auto"/>
         <w:rPr>
-          <w:del w:id="131" w:author="Guillermo" w:date="2011-03-04T03:31:00Z"/>
-        </w:rPr>
-        <w:pPrChange w:id="132" w:author="Guillermo" w:date="2011-03-04T03:32:00Z">
+          <w:del w:id="203" w:author="Guillermo" w:date="2011-03-04T03:31:00Z"/>
+        </w:rPr>
+        <w:pPrChange w:id="204" w:author="Guillermo" w:date="2011-03-04T03:32:00Z">
           <w:pPr/>
         </w:pPrChange>
       </w:pPr>
-      <w:moveFrom w:id="133" w:author="Guillermo" w:date="2011-03-04T03:30:00Z">
-        <w:del w:id="134" w:author="Guillermo" w:date="2011-03-04T03:31:00Z">
+      <w:moveFrom w:id="205" w:author="Guillermo" w:date="2011-03-04T03:30:00Z">
+        <w:del w:id="206" w:author="Guillermo" w:date="2011-03-04T03:31:00Z">
           <w:r>
             <w:delText xml:space="preserve">Existe una gran cantidad de emuladores disponibles para muchas </w:delText>
           </w:r>
@@ -10419,14 +11090,14 @@
         <w:pStyle w:val="Ttulo2"/>
         <w:spacing w:line="240" w:lineRule="auto"/>
         <w:rPr>
-          <w:del w:id="135" w:author="Guillermo" w:date="2011-03-04T03:31:00Z"/>
-        </w:rPr>
-        <w:pPrChange w:id="136" w:author="Guillermo" w:date="2011-03-04T03:32:00Z">
+          <w:del w:id="207" w:author="Guillermo" w:date="2011-03-04T03:31:00Z"/>
+        </w:rPr>
+        <w:pPrChange w:id="208" w:author="Guillermo" w:date="2011-03-04T03:32:00Z">
           <w:pPr/>
         </w:pPrChange>
       </w:pPr>
-      <w:moveFrom w:id="137" w:author="Guillermo" w:date="2011-03-04T03:30:00Z">
-        <w:del w:id="138" w:author="Guillermo" w:date="2011-03-04T03:31:00Z">
+      <w:moveFrom w:id="209" w:author="Guillermo" w:date="2011-03-04T03:30:00Z">
+        <w:del w:id="210" w:author="Guillermo" w:date="2011-03-04T03:31:00Z">
           <w:r>
             <w:delText>Los canales forwarder son “</w:delText>
           </w:r>
@@ -10447,9 +11118,9 @@
         <w:pStyle w:val="Ttulo2"/>
         <w:spacing w:line="240" w:lineRule="auto"/>
         <w:rPr>
-          <w:del w:id="139" w:author="Guillermo" w:date="2011-03-04T03:31:00Z"/>
-        </w:rPr>
-        <w:pPrChange w:id="140" w:author="Guillermo" w:date="2011-03-04T03:32:00Z">
+          <w:del w:id="211" w:author="Guillermo" w:date="2011-03-04T03:31:00Z"/>
+        </w:rPr>
+        <w:pPrChange w:id="212" w:author="Guillermo" w:date="2011-03-04T03:32:00Z">
           <w:pPr/>
         </w:pPrChange>
       </w:pPr>
@@ -10459,14 +11130,14 @@
         <w:pStyle w:val="Ttulo2"/>
         <w:spacing w:line="240" w:lineRule="auto"/>
         <w:rPr>
-          <w:del w:id="141" w:author="Guillermo" w:date="2011-03-04T03:31:00Z"/>
-        </w:rPr>
-        <w:pPrChange w:id="142" w:author="Guillermo" w:date="2011-03-04T03:32:00Z">
+          <w:del w:id="213" w:author="Guillermo" w:date="2011-03-04T03:31:00Z"/>
+        </w:rPr>
+        <w:pPrChange w:id="214" w:author="Guillermo" w:date="2011-03-04T03:32:00Z">
           <w:pPr/>
         </w:pPrChange>
       </w:pPr>
-      <w:moveFrom w:id="143" w:author="Guillermo" w:date="2011-03-04T03:30:00Z">
-        <w:del w:id="144" w:author="Guillermo" w:date="2011-03-04T03:31:00Z">
+      <w:moveFrom w:id="215" w:author="Guillermo" w:date="2011-03-04T03:30:00Z">
+        <w:del w:id="216" w:author="Guillermo" w:date="2011-03-04T03:31:00Z">
           <w:r>
             <w:delText xml:space="preserve">Puedes ver una completa lista de emuladores </w:delText>
           </w:r>
@@ -10510,7 +11181,7 @@
         </w:del>
       </w:moveFrom>
     </w:p>
-    <w:moveFromRangeEnd w:id="128"/>
+    <w:moveFromRangeEnd w:id="200"/>
     <w:p>
       <w:pPr>
         <w:spacing w:after="0" w:line="240" w:lineRule="auto"/>
@@ -10518,9 +11189,9 @@
         <w:contextualSpacing w:val="0"/>
         <w:jc w:val="left"/>
         <w:rPr>
-          <w:del w:id="145" w:author="Guillermo" w:date="2011-03-04T03:31:00Z"/>
-        </w:rPr>
-        <w:pPrChange w:id="146" w:author="Guillermo" w:date="2011-03-04T03:32:00Z">
+          <w:del w:id="217" w:author="Guillermo" w:date="2011-03-04T03:31:00Z"/>
+        </w:rPr>
+        <w:pPrChange w:id="218" w:author="Guillermo" w:date="2011-03-04T03:32:00Z">
           <w:pPr>
             <w:spacing w:line="276" w:lineRule="auto"/>
             <w:ind w:firstLine="0"/>
@@ -10529,7 +11200,7 @@
           </w:pPr>
         </w:pPrChange>
       </w:pPr>
-      <w:del w:id="147" w:author="Guillermo" w:date="2011-03-04T03:31:00Z">
+      <w:del w:id="219" w:author="Guillermo" w:date="2011-03-04T03:31:00Z">
         <w:r>
           <w:br w:type="page"/>
         </w:r>
@@ -10540,26 +11211,27 @@
         <w:pStyle w:val="Ttulo1"/>
         <w:spacing w:after="0" w:line="240" w:lineRule="auto"/>
         <w:jc w:val="center"/>
-        <w:pPrChange w:id="148" w:author="Guillermo" w:date="2011-03-04T03:32:00Z">
+        <w:pPrChange w:id="220" w:author="Guillermo" w:date="2011-03-04T03:32:00Z">
           <w:pPr>
             <w:pStyle w:val="Ttulo1"/>
             <w:jc w:val="center"/>
           </w:pPr>
         </w:pPrChange>
       </w:pPr>
-      <w:bookmarkStart w:id="149" w:name="_Toc285987403"/>
-      <w:r>
+      <w:bookmarkStart w:id="221" w:name="_Toc285987403"/>
+      <w:r>
+        <w:lastRenderedPageBreak/>
         <w:t>Créditos y agradecimientos</w:t>
       </w:r>
-      <w:bookmarkEnd w:id="149"/>
+      <w:bookmarkEnd w:id="221"/>
     </w:p>
     <w:p/>
     <w:p>
       <w:pPr>
         <w:rPr>
-          <w:ins w:id="150" w:author="Guillermo" w:date="2011-03-06T16:32:00Z"/>
-        </w:rPr>
-        <w:pPrChange w:id="151" w:author="Guillermo" w:date="2011-03-06T16:32:00Z">
+          <w:ins w:id="222" w:author="Guillermo" w:date="2011-03-06T16:32:00Z"/>
+        </w:rPr>
+        <w:pPrChange w:id="223" w:author="Guillermo" w:date="2011-03-06T16:32:00Z">
           <w:pPr>
             <w:shd w:val="clear" w:color="auto" w:fill="FFFFFF" w:themeFill="background1"/>
             <w:tabs>
@@ -10696,9 +11368,9 @@
       <w:pPr>
         <w:pStyle w:val="Prrafodelista"/>
         <w:rPr>
-          <w:del w:id="152" w:author="Guillermo" w:date="2011-03-06T16:31:00Z"/>
-        </w:rPr>
-        <w:pPrChange w:id="153" w:author="Guillermo" w:date="2011-03-06T16:32:00Z">
+          <w:del w:id="224" w:author="Guillermo" w:date="2011-03-06T16:31:00Z"/>
+        </w:rPr>
+        <w:pPrChange w:id="225" w:author="Guillermo" w:date="2011-03-06T16:32:00Z">
           <w:pPr>
             <w:shd w:val="clear" w:color="auto" w:fill="FFFFFF" w:themeFill="background1"/>
             <w:tabs>
@@ -10707,7 +11379,7 @@
           </w:pPr>
         </w:pPrChange>
       </w:pPr>
-      <w:del w:id="154" w:author="Guillermo" w:date="2011-03-06T16:32:00Z">
+      <w:del w:id="226" w:author="Guillermo" w:date="2011-03-06T16:32:00Z">
         <w:r>
           <w:delText xml:space="preserve"> </w:delText>
         </w:r>
@@ -10738,7 +11410,7 @@
         </w:rPr>
         <w:fldChar w:fldCharType="end"/>
       </w:r>
-      <w:ins w:id="155" w:author="Guillermo" w:date="2011-03-06T16:31:00Z">
+      <w:ins w:id="227" w:author="Guillermo" w:date="2011-03-06T16:31:00Z">
         <w:r>
           <w:t>.</w:t>
         </w:r>
@@ -10752,9 +11424,9 @@
           <w:numId w:val="25"/>
         </w:numPr>
         <w:rPr>
-          <w:ins w:id="156" w:author="Guillermo" w:date="2011-03-06T16:32:00Z"/>
-        </w:rPr>
-        <w:pPrChange w:id="157" w:author="Guillermo" w:date="2011-03-06T16:32:00Z">
+          <w:ins w:id="228" w:author="Guillermo" w:date="2011-03-06T16:32:00Z"/>
+        </w:rPr>
+        <w:pPrChange w:id="229" w:author="Guillermo" w:date="2011-03-06T16:32:00Z">
           <w:pPr>
             <w:shd w:val="clear" w:color="auto" w:fill="FFFFFF" w:themeFill="background1"/>
             <w:tabs>
@@ -10772,9 +11444,9 @@
           <w:numId w:val="25"/>
         </w:numPr>
         <w:rPr>
-          <w:ins w:id="158" w:author="Guillermo" w:date="2011-03-06T16:32:00Z"/>
-        </w:rPr>
-        <w:pPrChange w:id="159" w:author="Guillermo" w:date="2011-03-06T16:32:00Z">
+          <w:ins w:id="230" w:author="Guillermo" w:date="2011-03-06T16:32:00Z"/>
+        </w:rPr>
+        <w:pPrChange w:id="231" w:author="Guillermo" w:date="2011-03-06T16:32:00Z">
           <w:pPr>
             <w:shd w:val="clear" w:color="auto" w:fill="FFFFFF" w:themeFill="background1"/>
             <w:tabs>
@@ -10783,16 +11455,16 @@
           </w:pPr>
         </w:pPrChange>
       </w:pPr>
-      <w:ins w:id="160" w:author="Guillermo" w:date="2011-03-06T16:32:00Z">
+      <w:ins w:id="232" w:author="Guillermo" w:date="2011-03-06T16:32:00Z">
         <w:r>
           <w:t xml:space="preserve">Página en Google Code: </w:t>
         </w:r>
       </w:ins>
-      <w:ins w:id="161" w:author="Guillermo" w:date="2011-03-06T16:33:00Z">
+      <w:ins w:id="233" w:author="Guillermo" w:date="2011-03-06T16:33:00Z">
         <w:r>
           <w:rPr>
             <w:color w:val="406E8C" w:themeColor="accent6" w:themeShade="BF"/>
-            <w:rPrChange w:id="162" w:author="Guillermo" w:date="2011-03-06T16:33:00Z">
+            <w:rPrChange w:id="234" w:author="Guillermo" w:date="2011-03-06T16:33:00Z">
               <w:rPr/>
             </w:rPrChange>
           </w:rPr>
@@ -10801,7 +11473,7 @@
         <w:r>
           <w:rPr>
             <w:color w:val="406E8C" w:themeColor="accent6" w:themeShade="BF"/>
-            <w:rPrChange w:id="163" w:author="Guillermo" w:date="2011-03-06T16:33:00Z">
+            <w:rPrChange w:id="235" w:author="Guillermo" w:date="2011-03-06T16:33:00Z">
               <w:rPr/>
             </w:rPrChange>
           </w:rPr>
@@ -10810,7 +11482,7 @@
         <w:r>
           <w:rPr>
             <w:color w:val="406E8C" w:themeColor="accent6" w:themeShade="BF"/>
-            <w:rPrChange w:id="164" w:author="Guillermo" w:date="2011-03-06T16:33:00Z">
+            <w:rPrChange w:id="236" w:author="Guillermo" w:date="2011-03-06T16:33:00Z">
               <w:rPr/>
             </w:rPrChange>
           </w:rPr>
@@ -10820,7 +11492,7 @@
           <w:rPr>
             <w:rStyle w:val="Hipervnculo"/>
             <w:color w:val="406E8C" w:themeColor="accent6" w:themeShade="BF"/>
-            <w:rPrChange w:id="165" w:author="Guillermo" w:date="2011-03-06T16:33:00Z">
+            <w:rPrChange w:id="237" w:author="Guillermo" w:date="2011-03-06T16:33:00Z">
               <w:rPr>
                 <w:rStyle w:val="Hipervnculo"/>
               </w:rPr>
@@ -10831,7 +11503,7 @@
         <w:r>
           <w:rPr>
             <w:color w:val="406E8C" w:themeColor="accent6" w:themeShade="BF"/>
-            <w:rPrChange w:id="166" w:author="Guillermo" w:date="2011-03-06T16:33:00Z">
+            <w:rPrChange w:id="238" w:author="Guillermo" w:date="2011-03-06T16:33:00Z">
               <w:rPr/>
             </w:rPrChange>
           </w:rPr>
@@ -10843,9 +11515,9 @@
       <w:pPr>
         <w:pStyle w:val="Prrafodelista"/>
         <w:rPr>
-          <w:del w:id="167" w:author="Guillermo" w:date="2011-03-06T16:33:00Z"/>
-        </w:rPr>
-        <w:pPrChange w:id="168" w:author="Guillermo" w:date="2011-03-06T16:32:00Z">
+          <w:del w:id="239" w:author="Guillermo" w:date="2011-03-06T16:33:00Z"/>
+        </w:rPr>
+        <w:pPrChange w:id="240" w:author="Guillermo" w:date="2011-03-06T16:32:00Z">
           <w:pPr>
             <w:shd w:val="clear" w:color="auto" w:fill="FFFFFF" w:themeFill="background1"/>
             <w:tabs>
@@ -10868,7 +11540,7 @@
       <w:r>
         <w:t xml:space="preserve">en primer lugar busca si ya está contestada en la </w:t>
       </w:r>
-      <w:hyperlink r:id="rId73" w:history="1">
+      <w:hyperlink r:id="rId71" w:history="1">
         <w:r>
           <w:rPr>
             <w:rStyle w:val="Hipervnculo"/>
@@ -10887,7 +11559,7 @@
       <w:r>
         <w:t xml:space="preserve"> Si quieres mantenerte actualizado de las novedades de la Scene puedes seguirnos en nuestras páginas de </w:t>
       </w:r>
-      <w:hyperlink r:id="rId74" w:history="1">
+      <w:hyperlink r:id="rId72" w:history="1">
         <w:r>
           <w:rPr>
             <w:rStyle w:val="Hipervnculo"/>
@@ -10906,7 +11578,7 @@
       <w:r>
         <w:t xml:space="preserve">y </w:t>
       </w:r>
-      <w:hyperlink r:id="rId75" w:history="1">
+      <w:hyperlink r:id="rId73" w:history="1">
         <w:r>
           <w:rPr>
             <w:rStyle w:val="Hipervnculo"/>
@@ -11026,7 +11698,7 @@
       <w:r>
         <w:t xml:space="preserve"> gracias al </w:t>
       </w:r>
-      <w:hyperlink r:id="rId76" w:history="1">
+      <w:hyperlink r:id="rId74" w:history="1">
         <w:r>
           <w:rPr>
             <w:rStyle w:val="Hipervnculo"/>
@@ -11064,7 +11736,7 @@
       <w:r>
         <w:t xml:space="preserve">Para ello, envía un correo electrónico a la dirección </w:t>
       </w:r>
-      <w:hyperlink r:id="rId77" w:history="1">
+      <w:hyperlink r:id="rId75" w:history="1">
         <w:r>
           <w:rPr>
             <w:rStyle w:val="Hipervnculo"/>
@@ -11140,7 +11812,7 @@
           <w:numId w:val="19"/>
         </w:numPr>
         <w:rPr>
-          <w:ins w:id="169" w:author="Guillermo" w:date="2011-03-03T13:21:00Z"/>
+          <w:ins w:id="241" w:author="Guillermo" w:date="2011-03-03T13:21:00Z"/>
         </w:rPr>
       </w:pPr>
       <w:r>
@@ -11149,7 +11821,7 @@
         </w:rPr>
         <w:t>BannerBomB</w:t>
       </w:r>
-      <w:del w:id="170" w:author="Guillermo" w:date="2011-03-03T13:21:00Z">
+      <w:del w:id="242" w:author="Guillermo" w:date="2011-03-03T13:21:00Z">
         <w:r>
           <w:rPr>
             <w:u w:val="single"/>
@@ -11169,17 +11841,17 @@
         </w:numPr>
         <w:rPr>
           <w:lang w:val="en-US"/>
-          <w:rPrChange w:id="171" w:author="Guillermo" w:date="2011-03-03T13:22:00Z">
+          <w:rPrChange w:id="243" w:author="Guillermo" w:date="2011-03-03T13:22:00Z">
             <w:rPr/>
           </w:rPrChange>
         </w:rPr>
       </w:pPr>
-      <w:ins w:id="172" w:author="Guillermo" w:date="2011-03-03T13:21:00Z">
+      <w:ins w:id="244" w:author="Guillermo" w:date="2011-03-03T13:21:00Z">
         <w:r>
           <w:rPr>
             <w:u w:val="single"/>
             <w:lang w:val="en-US"/>
-            <w:rPrChange w:id="173" w:author="Guillermo" w:date="2011-03-03T13:22:00Z">
+            <w:rPrChange w:id="245" w:author="Guillermo" w:date="2011-03-03T13:22:00Z">
               <w:rPr>
                 <w:rFonts w:asciiTheme="majorHAnsi" w:hAnsiTheme="majorHAnsi"/>
                 <w:color w:val="438086" w:themeColor="accent2"/>
@@ -11194,7 +11866,7 @@
         <w:r>
           <w:rPr>
             <w:lang w:val="en-US"/>
-            <w:rPrChange w:id="174" w:author="Guillermo" w:date="2011-03-03T13:22:00Z">
+            <w:rPrChange w:id="246" w:author="Guillermo" w:date="2011-03-03T13:22:00Z">
               <w:rPr>
                 <w:rFonts w:asciiTheme="majorHAnsi" w:hAnsiTheme="majorHAnsi"/>
                 <w:color w:val="438086" w:themeColor="accent2"/>
@@ -11207,11 +11879,11 @@
           <w:t>:</w:t>
         </w:r>
       </w:ins>
-      <w:ins w:id="175" w:author="Guillermo" w:date="2011-03-03T13:22:00Z">
+      <w:ins w:id="247" w:author="Guillermo" w:date="2011-03-03T13:22:00Z">
         <w:r>
           <w:rPr>
             <w:lang w:val="en-US"/>
-            <w:rPrChange w:id="176" w:author="Guillermo" w:date="2011-03-03T13:22:00Z">
+            <w:rPrChange w:id="248" w:author="Guillermo" w:date="2011-03-03T13:22:00Z">
               <w:rPr>
                 <w:rFonts w:asciiTheme="majorHAnsi" w:hAnsiTheme="majorHAnsi"/>
                 <w:color w:val="438086" w:themeColor="accent2"/>
@@ -11259,6 +11931,7 @@
         <w:rPr>
           <w:u w:val="single"/>
         </w:rPr>
+        <w:lastRenderedPageBreak/>
         <w:t>Bathaxx</w:t>
       </w:r>
       <w:r>
@@ -11275,6 +11948,7 @@
           <w:numId w:val="19"/>
         </w:numPr>
         <w:rPr>
+          <w:ins w:id="249" w:author="Guillermo" w:date="2011-04-09T01:20:00Z"/>
           <w:lang w:val="en-US"/>
         </w:rPr>
       </w:pPr>
@@ -11283,7 +11957,6 @@
           <w:u w:val="single"/>
           <w:lang w:val="en-US"/>
         </w:rPr>
-        <w:lastRenderedPageBreak/>
         <w:t>Return of the Jodi</w:t>
       </w:r>
       <w:r>
@@ -11299,16 +11972,61 @@
           <w:ilvl w:val="0"/>
           <w:numId w:val="19"/>
         </w:numPr>
-      </w:pPr>
-      <w:r>
-        <w:rPr>
-          <w:u w:val="single"/>
-        </w:rPr>
-        <w:t>Yu-Gi-OWNED!</w:t>
-      </w:r>
-      <w:r>
-        <w:t>: ichfly.</w:t>
-      </w:r>
+        <w:rPr>
+          <w:lang w:val="en-US"/>
+        </w:rPr>
+      </w:pPr>
+      <w:ins w:id="250" w:author="Guillermo" w:date="2011-04-09T01:20:00Z">
+        <w:r>
+          <w:rPr>
+            <w:u w:val="single"/>
+            <w:lang w:val="en-US"/>
+          </w:rPr>
+          <w:t>Eri HaKawai</w:t>
+        </w:r>
+        <w:r>
+          <w:rPr>
+            <w:lang w:val="en-US"/>
+            <w:rPrChange w:id="251" w:author="Guillermo" w:date="2011-04-09T01:20:00Z">
+              <w:rPr>
+                <w:u w:val="single"/>
+                <w:lang w:val="en-US"/>
+              </w:rPr>
+            </w:rPrChange>
+          </w:rPr>
+          <w:t>:</w:t>
+        </w:r>
+        <w:r>
+          <w:rPr>
+            <w:lang w:val="en-US"/>
+          </w:rPr>
+          <w:t xml:space="preserve"> delroth</w:t>
+        </w:r>
+      </w:ins>
+      <w:ins w:id="252" w:author="Guillermo" w:date="2011-04-09T01:21:00Z">
+        <w:r>
+          <w:rPr>
+            <w:lang w:val="en-US"/>
+          </w:rPr>
+          <w:t xml:space="preserve"> (PAL)</w:t>
+        </w:r>
+      </w:ins>
+      <w:ins w:id="253" w:author="Guillermo" w:date="2011-04-09T01:20:00Z">
+        <w:r>
+          <w:rPr>
+            <w:lang w:val="en-US"/>
+          </w:rPr>
+          <w:t>, giantpune</w:t>
+        </w:r>
+      </w:ins>
+      <w:ins w:id="254" w:author="Guillermo" w:date="2011-04-09T01:21:00Z">
+        <w:r>
+          <w:rPr>
+            <w:lang w:val="en-US"/>
+          </w:rPr>
+          <w:t xml:space="preserve"> (NTSC).</w:t>
+        </w:r>
+      </w:ins>
     </w:p>
     <w:p>
       <w:pPr>
@@ -11321,16 +12039,10 @@
         <w:rPr>
           <w:u w:val="single"/>
         </w:rPr>
-        <w:t>Yu-Gi-Vah</w:t>
-      </w:r>
-      <w:r>
-        <w:t xml:space="preserve">: </w:t>
-      </w:r>
-      <w:r>
-        <w:t>WiiCrazy</w:t>
-      </w:r>
-      <w:r>
-        <w:t>.</w:t>
+        <w:t>Yu-Gi-OWNED!</w:t>
+      </w:r>
+      <w:r>
+        <w:t>: ichfly.</w:t>
       </w:r>
     </w:p>
     <w:p>
@@ -11344,13 +12056,16 @@
         <w:rPr>
           <w:u w:val="single"/>
         </w:rPr>
-        <w:t>NUS Downloader</w:t>
+        <w:t>Yu-Gi-Vah</w:t>
       </w:r>
       <w:r>
         <w:t xml:space="preserve">: </w:t>
       </w:r>
       <w:r>
-        <w:t>WB3000, lukegb.</w:t>
+        <w:t>WiiCrazy</w:t>
+      </w:r>
+      <w:r>
+        <w:t>.</w:t>
       </w:r>
     </w:p>
     <w:p>
@@ -11364,19 +12079,13 @@
         <w:rPr>
           <w:u w:val="single"/>
         </w:rPr>
-        <w:t>IOS236 Installer v5 MOD</w:t>
-      </w:r>
-      <w:r>
-        <w:t>:</w:t>
-      </w:r>
-      <w:r>
-        <w:t xml:space="preserve"> Dr. Clipper, </w:t>
-      </w:r>
-      <w:r>
-        <w:t>burritoboy9984</w:t>
-      </w:r>
-      <w:r>
-        <w:t>.</w:t>
+        <w:t>NUS Downloader</w:t>
+      </w:r>
+      <w:r>
+        <w:t xml:space="preserve">: </w:t>
+      </w:r>
+      <w:r>
+        <w:t>WB3000, lukegb.</w:t>
       </w:r>
     </w:p>
     <w:p>
@@ -11390,22 +12099,19 @@
         <w:rPr>
           <w:u w:val="single"/>
         </w:rPr>
-        <w:t xml:space="preserve">cIOS </w:t>
-      </w:r>
-      <w:r>
-        <w:rPr>
-          <w:u w:val="single"/>
-        </w:rPr>
-        <w:t>22x</w:t>
-      </w:r>
-      <w:r>
-        <w:rPr>
-          <w:u w:val="single"/>
-        </w:rPr>
-        <w:t>, uLoader</w:t>
-      </w:r>
-      <w:r>
-        <w:t>: Hermes.</w:t>
+        <w:t>IOS236 Installer v5 MOD</w:t>
+      </w:r>
+      <w:r>
+        <w:t>:</w:t>
+      </w:r>
+      <w:r>
+        <w:t xml:space="preserve"> Dr. Clipper, </w:t>
+      </w:r>
+      <w:r>
+        <w:t>burritoboy9984</w:t>
+      </w:r>
+      <w:r>
+        <w:t>.</w:t>
       </w:r>
     </w:p>
     <w:p>
@@ -11414,21 +12120,32 @@
           <w:ilvl w:val="0"/>
           <w:numId w:val="19"/>
         </w:numPr>
+        <w:rPr>
+          <w:ins w:id="255" w:author="Guillermo" w:date="2011-04-09T01:21:00Z"/>
+        </w:rPr>
       </w:pPr>
       <w:r>
         <w:rPr>
           <w:u w:val="single"/>
         </w:rPr>
-        <w:t>cIOS249</w:t>
+        <w:t xml:space="preserve">cIOS </w:t>
       </w:r>
       <w:r>
         <w:rPr>
           <w:u w:val="single"/>
         </w:rPr>
-        <w:t>, WAD Manager</w:t>
-      </w:r>
-      <w:r>
-        <w:t>: Waninkoko.</w:t>
+        <w:t>22x</w:t>
+      </w:r>
+      <w:del w:id="256" w:author="Guillermo" w:date="2011-04-09T01:21:00Z">
+        <w:r>
+          <w:rPr>
+            <w:u w:val="single"/>
+          </w:rPr>
+          <w:delText>, uLoader</w:delText>
+        </w:r>
+      </w:del>
+      <w:r>
+        <w:t>: Hermes.</w:t>
       </w:r>
     </w:p>
     <w:p>
@@ -11437,19 +12154,10 @@
           <w:ilvl w:val="0"/>
           <w:numId w:val="19"/>
         </w:numPr>
-      </w:pPr>
-      <w:r>
-        <w:rPr>
-          <w:u w:val="single"/>
-        </w:rPr>
-        <w:t>Canal Forwarder uLoader</w:t>
-      </w:r>
-      <w:r>
-        <w:t>:</w:t>
-      </w:r>
-      <w:r>
-        <w:t xml:space="preserve"> Josete2k.</w:t>
-      </w:r>
+        <w:rPr>
+          <w:del w:id="257" w:author="Guillermo" w:date="2011-04-09T01:21:00Z"/>
+        </w:rPr>
+      </w:pPr>
     </w:p>
     <w:p>
       <w:pPr>
@@ -11457,15 +12165,24 @@
           <w:ilvl w:val="0"/>
           <w:numId w:val="19"/>
         </w:numPr>
+        <w:rPr>
+          <w:ins w:id="258" w:author="Guillermo" w:date="2011-04-09T01:21:00Z"/>
+        </w:rPr>
       </w:pPr>
       <w:r>
         <w:rPr>
           <w:u w:val="single"/>
         </w:rPr>
-        <w:t>Wii Backup Manager</w:t>
-      </w:r>
-      <w:r>
-        <w:t>: fig2k4.</w:t>
+        <w:t>cIOS249</w:t>
+      </w:r>
+      <w:r>
+        <w:rPr>
+          <w:u w:val="single"/>
+        </w:rPr>
+        <w:t>, WAD Manager</w:t>
+      </w:r>
+      <w:r>
+        <w:t>: Waninkoko.</w:t>
       </w:r>
     </w:p>
     <w:p>
@@ -11475,15 +12192,20 @@
           <w:numId w:val="19"/>
         </w:numPr>
       </w:pPr>
-      <w:r>
-        <w:rPr>
-          <w:u w:val="single"/>
-        </w:rPr>
-        <w:t>Pimp My Wii</w:t>
-      </w:r>
-      <w:r>
-        <w:t>: Attila.</w:t>
-      </w:r>
+      <w:ins w:id="259" w:author="Guillermo" w:date="2011-04-09T01:21:00Z">
+        <w:r>
+          <w:rPr>
+            <w:u w:val="single"/>
+            <w:rPrChange w:id="260" w:author="Guillermo" w:date="2011-04-09T01:21:00Z">
+              <w:rPr/>
+            </w:rPrChange>
+          </w:rPr>
+          <w:t>uLoader MOD</w:t>
+        </w:r>
+        <w:r>
+          <w:t>: Hermes, rodries.</w:t>
+        </w:r>
+      </w:ins>
     </w:p>
     <w:p>
       <w:pPr>
@@ -11496,10 +12218,13 @@
         <w:rPr>
           <w:u w:val="single"/>
         </w:rPr>
-        <w:t>Priiloader</w:t>
-      </w:r>
-      <w:r>
-        <w:t>: DacoTaco, phpgeek, BadUncle.</w:t>
+        <w:t>Canal Forwarder uLoader</w:t>
+      </w:r>
+      <w:r>
+        <w:t>:</w:t>
+      </w:r>
+      <w:r>
+        <w:t xml:space="preserve"> Josete2k.</w:t>
       </w:r>
     </w:p>
     <w:p>
@@ -11513,10 +12238,10 @@
         <w:rPr>
           <w:u w:val="single"/>
         </w:rPr>
-        <w:t>WiiMC</w:t>
-      </w:r>
-      <w:r>
-        <w:t>: Tantric, rodries.</w:t>
+        <w:t>Wii Backup Manager</w:t>
+      </w:r>
+      <w:r>
+        <w:t>: fig2k4.</w:t>
       </w:r>
     </w:p>
     <w:p>
@@ -11527,6 +12252,57 @@
         </w:numPr>
       </w:pPr>
       <w:r>
+        <w:rPr>
+          <w:u w:val="single"/>
+        </w:rPr>
+        <w:t>Pimp My Wii</w:t>
+      </w:r>
+      <w:r>
+        <w:t>: Attila.</w:t>
+      </w:r>
+    </w:p>
+    <w:p>
+      <w:pPr>
+        <w:numPr>
+          <w:ilvl w:val="0"/>
+          <w:numId w:val="19"/>
+        </w:numPr>
+      </w:pPr>
+      <w:r>
+        <w:rPr>
+          <w:u w:val="single"/>
+        </w:rPr>
+        <w:t>Priiloader</w:t>
+      </w:r>
+      <w:r>
+        <w:t>: DacoTaco, phpgeek, BadUncle.</w:t>
+      </w:r>
+    </w:p>
+    <w:p>
+      <w:pPr>
+        <w:numPr>
+          <w:ilvl w:val="0"/>
+          <w:numId w:val="19"/>
+        </w:numPr>
+      </w:pPr>
+      <w:r>
+        <w:rPr>
+          <w:u w:val="single"/>
+        </w:rPr>
+        <w:t>WiiMC</w:t>
+      </w:r>
+      <w:r>
+        <w:t>: Tantric, rodries.</w:t>
+      </w:r>
+    </w:p>
+    <w:p>
+      <w:pPr>
+        <w:numPr>
+          <w:ilvl w:val="0"/>
+          <w:numId w:val="19"/>
+        </w:numPr>
+      </w:pPr>
+      <w:r>
         <w:t>Petiso Carambanal por su tabla sobre los juegos para exploits</w:t>
       </w:r>
     </w:p>
@@ -11546,111 +12322,35 @@
           <w:ilvl w:val="0"/>
           <w:numId w:val="20"/>
         </w:numPr>
-      </w:pPr>
-      <w:ins w:id="177" w:author="Guillermo" w:date="2011-03-12T16:49:00Z">
+        <w:rPr>
+          <w:ins w:id="261" w:author="Guillermo" w:date="2011-04-09T01:22:00Z"/>
+          <w:rPrChange w:id="262" w:author="Guillermo" w:date="2011-04-09T01:22:00Z">
+            <w:rPr>
+              <w:ins w:id="263" w:author="Guillermo" w:date="2011-04-09T01:22:00Z"/>
+              <w:b/>
+              <w:u w:val="single"/>
+            </w:rPr>
+          </w:rPrChange>
+        </w:rPr>
+      </w:pPr>
+      <w:ins w:id="264" w:author="Guillermo" w:date="2011-04-09T01:22:00Z">
         <w:r>
           <w:rPr>
             <w:b/>
             <w:u w:val="single"/>
-          </w:rPr>
-          <w:t>13</w:t>
-        </w:r>
-      </w:ins>
-      <w:r>
-        <w:rPr>
-          <w:b/>
-          <w:u w:val="single"/>
-          <w:rPrChange w:id="178" w:author="Guillermo" w:date="2011-03-06T17:39:00Z">
-            <w:rPr/>
-          </w:rPrChange>
-        </w:rPr>
-        <w:t>/</w:t>
-      </w:r>
-      <w:ins w:id="179" w:author="Guillermo" w:date="2011-03-03T13:23:00Z">
-        <w:r>
-          <w:rPr>
-            <w:b/>
-            <w:u w:val="single"/>
-            <w:rPrChange w:id="180" w:author="Guillermo" w:date="2011-03-06T17:39:00Z">
+            <w:rPrChange w:id="265" w:author="Guillermo" w:date="2011-04-09T01:25:00Z">
               <w:rPr/>
             </w:rPrChange>
           </w:rPr>
-          <w:t>3</w:t>
+          <w:t>9/4/2011 rev9</w:t>
+        </w:r>
+        <w:r>
+          <w:t xml:space="preserve">: Añadido exploit Eri HaKawai. Añadido exploit sin partida guardada de Smash Stack. Actualizado uLoader a la versión 5.1E MOD de rodries. </w:t>
         </w:r>
       </w:ins>
-      <w:del w:id="181" w:author="Guillermo" w:date="2011-03-03T13:23:00Z">
-        <w:r>
-          <w:rPr>
-            <w:b/>
-            <w:u w:val="single"/>
-            <w:rPrChange w:id="182" w:author="Guillermo" w:date="2011-03-06T17:39:00Z">
-              <w:rPr/>
-            </w:rPrChange>
-          </w:rPr>
-          <w:delText>2</w:delText>
-        </w:r>
-      </w:del>
-      <w:r>
-        <w:rPr>
-          <w:b/>
-          <w:u w:val="single"/>
-          <w:rPrChange w:id="183" w:author="Guillermo" w:date="2011-03-06T17:39:00Z">
-            <w:rPr/>
-          </w:rPrChange>
-        </w:rPr>
-        <w:t>/2011 rev8</w:t>
-      </w:r>
-      <w:ins w:id="184" w:author="Guillermo" w:date="2011-03-12T17:02:00Z">
-        <w:r>
-          <w:rPr>
-            <w:b/>
-            <w:u w:val="single"/>
-          </w:rPr>
-          <w:t xml:space="preserve"> (Softmodii v4.2)</w:t>
-        </w:r>
-      </w:ins>
-      <w:r>
-        <w:t>: Añadidos gran cantidad de enlaces nuevos a vídeos</w:t>
-      </w:r>
-      <w:ins w:id="185" w:author="Guillermo" w:date="2011-03-06T17:37:00Z">
-        <w:r>
-          <w:t xml:space="preserve">, Google Code </w:t>
-        </w:r>
-      </w:ins>
-      <w:del w:id="186" w:author="Guillermo" w:date="2011-03-06T17:37:00Z">
-        <w:r>
-          <w:delText xml:space="preserve"> </w:delText>
-        </w:r>
-      </w:del>
-      <w:r>
-        <w:t xml:space="preserve">y wiki de EOL. </w:t>
-      </w:r>
-      <w:ins w:id="187" w:author="Guillermo" w:date="2011-03-04T19:49:00Z">
-        <w:r>
-          <w:t>Cambiados enlaces de descarga</w:t>
-        </w:r>
-        <w:bookmarkStart w:id="188" w:name="_GoBack"/>
-        <w:bookmarkEnd w:id="188"/>
-        <w:r>
-          <w:t xml:space="preserve"> a Google Code. </w:t>
-        </w:r>
-      </w:ins>
-      <w:ins w:id="189" w:author="Guillermo" w:date="2011-03-03T13:22:00Z">
-        <w:r>
-          <w:t xml:space="preserve">Actualizado el exploit Indiana Pwns a la versión 1.2.1. Añadida versión PAL del exploit Smash Stack. </w:t>
-        </w:r>
-      </w:ins>
-      <w:ins w:id="190" w:author="Guillermo" w:date="2011-03-12T16:48:00Z">
-        <w:r>
-          <w:t xml:space="preserve">Modificado paso 4. Actualizado Wii Backup Manager a la versión 0.3.8 build 61. </w:t>
-        </w:r>
-      </w:ins>
-      <w:r>
-        <w:t>Correcciones de formato.</w:t>
-      </w:r>
-      <w:ins w:id="191" w:author="Guillermo" w:date="2011-03-06T17:37:00Z">
-        <w:r>
-          <w:t xml:space="preserve"> “Código fuente” liberado.</w:t>
+      <w:ins w:id="266" w:author="Guillermo" w:date="2011-04-09T01:24:00Z">
+        <w:r>
+          <w:t>Otros cambios menores.</w:t>
         </w:r>
       </w:ins>
     </w:p>
@@ -11661,12 +12361,130 @@
           <w:numId w:val="20"/>
         </w:numPr>
       </w:pPr>
+      <w:ins w:id="267" w:author="Guillermo" w:date="2011-03-12T16:49:00Z">
+        <w:r>
+          <w:rPr>
+            <w:b/>
+            <w:u w:val="single"/>
+          </w:rPr>
+          <w:t>1</w:t>
+        </w:r>
+      </w:ins>
+      <w:ins w:id="268" w:author="Guillermo" w:date="2011-03-12T17:41:00Z">
+        <w:r>
+          <w:rPr>
+            <w:b/>
+            <w:u w:val="single"/>
+          </w:rPr>
+          <w:t>2</w:t>
+        </w:r>
+      </w:ins>
+      <w:r>
+        <w:rPr>
+          <w:b/>
+          <w:u w:val="single"/>
+          <w:rPrChange w:id="269" w:author="Guillermo" w:date="2011-03-06T17:39:00Z">
+            <w:rPr/>
+          </w:rPrChange>
+        </w:rPr>
+        <w:t>/</w:t>
+      </w:r>
+      <w:ins w:id="270" w:author="Guillermo" w:date="2011-03-03T13:23:00Z">
+        <w:r>
+          <w:rPr>
+            <w:b/>
+            <w:u w:val="single"/>
+            <w:rPrChange w:id="271" w:author="Guillermo" w:date="2011-03-06T17:39:00Z">
+              <w:rPr/>
+            </w:rPrChange>
+          </w:rPr>
+          <w:t>3</w:t>
+        </w:r>
+      </w:ins>
+      <w:del w:id="272" w:author="Guillermo" w:date="2011-03-03T13:23:00Z">
+        <w:r>
+          <w:rPr>
+            <w:b/>
+            <w:u w:val="single"/>
+            <w:rPrChange w:id="273" w:author="Guillermo" w:date="2011-03-06T17:39:00Z">
+              <w:rPr/>
+            </w:rPrChange>
+          </w:rPr>
+          <w:delText>2</w:delText>
+        </w:r>
+      </w:del>
+      <w:r>
+        <w:rPr>
+          <w:b/>
+          <w:u w:val="single"/>
+          <w:rPrChange w:id="274" w:author="Guillermo" w:date="2011-03-06T17:39:00Z">
+            <w:rPr/>
+          </w:rPrChange>
+        </w:rPr>
+        <w:t>/2011 rev8</w:t>
+      </w:r>
+      <w:ins w:id="275" w:author="Guillermo" w:date="2011-03-12T17:02:00Z">
+        <w:r>
+          <w:rPr>
+            <w:b/>
+            <w:u w:val="single"/>
+          </w:rPr>
+          <w:t xml:space="preserve"> (Softmodii v4.2)</w:t>
+        </w:r>
+      </w:ins>
+      <w:r>
+        <w:t>: Añadidos gran cantidad de enlaces nuevos a vídeos</w:t>
+      </w:r>
+      <w:ins w:id="276" w:author="Guillermo" w:date="2011-03-06T17:37:00Z">
+        <w:r>
+          <w:t xml:space="preserve">, Google Code </w:t>
+        </w:r>
+      </w:ins>
+      <w:del w:id="277" w:author="Guillermo" w:date="2011-03-06T17:37:00Z">
+        <w:r>
+          <w:delText xml:space="preserve"> </w:delText>
+        </w:r>
+      </w:del>
+      <w:r>
+        <w:t xml:space="preserve">y wiki de EOL. </w:t>
+      </w:r>
+      <w:ins w:id="278" w:author="Guillermo" w:date="2011-03-04T19:49:00Z">
+        <w:r>
+          <w:t xml:space="preserve">Cambiados enlaces de descarga a Google Code. </w:t>
+        </w:r>
+      </w:ins>
+      <w:ins w:id="279" w:author="Guillermo" w:date="2011-03-03T13:22:00Z">
+        <w:r>
+          <w:t xml:space="preserve">Actualizado el exploit Indiana Pwns a la versión 1.2.1. Añadida versión PAL del exploit Smash Stack. </w:t>
+        </w:r>
+      </w:ins>
+      <w:ins w:id="280" w:author="Guillermo" w:date="2011-03-12T16:48:00Z">
+        <w:r>
+          <w:t xml:space="preserve">Modificado paso 4. Actualizado Wii Backup Manager a la versión 0.3.8 build 61. </w:t>
+        </w:r>
+      </w:ins>
+      <w:r>
+        <w:t>Correcciones de formato.</w:t>
+      </w:r>
+      <w:ins w:id="281" w:author="Guillermo" w:date="2011-03-06T17:37:00Z">
+        <w:r>
+          <w:t xml:space="preserve"> “Código fuente” liberado.</w:t>
+        </w:r>
+      </w:ins>
+    </w:p>
+    <w:p>
+      <w:pPr>
+        <w:numPr>
+          <w:ilvl w:val="0"/>
+          <w:numId w:val="20"/>
+        </w:numPr>
+      </w:pPr>
       <w:r>
         <w:rPr>
           <w:b/>
           <w:u w:val="single"/>
           <w:lang w:val="en-US"/>
-          <w:rPrChange w:id="192" w:author="Guillermo" w:date="2011-03-04T03:16:00Z">
+          <w:rPrChange w:id="282" w:author="Guillermo" w:date="2011-03-04T03:16:00Z">
             <w:rPr>
               <w:rFonts w:asciiTheme="majorHAnsi" w:hAnsiTheme="majorHAnsi"/>
               <w:b/>
@@ -11685,7 +12503,7 @@
           <w:b/>
           <w:u w:val="single"/>
           <w:lang w:val="en-US"/>
-          <w:rPrChange w:id="193" w:author="Guillermo" w:date="2011-03-04T03:16:00Z">
+          <w:rPrChange w:id="283" w:author="Guillermo" w:date="2011-03-04T03:16:00Z">
             <w:rPr>
               <w:rFonts w:asciiTheme="majorHAnsi" w:hAnsiTheme="majorHAnsi"/>
               <w:b/>
@@ -11702,7 +12520,7 @@
       <w:r>
         <w:rPr>
           <w:lang w:val="en-US"/>
-          <w:rPrChange w:id="194" w:author="Guillermo" w:date="2011-03-04T03:16:00Z">
+          <w:rPrChange w:id="284" w:author="Guillermo" w:date="2011-03-04T03:16:00Z">
             <w:rPr>
               <w:rFonts w:asciiTheme="majorHAnsi" w:hAnsiTheme="majorHAnsi"/>
               <w:color w:val="438086" w:themeColor="accent2"/>
@@ -11742,6 +12560,7 @@
           <w:b/>
           <w:u w:val="single"/>
         </w:rPr>
+        <w:lastRenderedPageBreak/>
         <w:t>29/1/2011 rev6a (Softmodii v4.1)</w:t>
       </w:r>
       <w:r>
@@ -11797,11 +12616,7 @@
         <w:t xml:space="preserve">Ahora se incluye CSD para descargar automáticamente los IOS necesarios. </w:t>
       </w:r>
       <w:r>
-        <w:t xml:space="preserve">Añadido instalador </w:t>
-      </w:r>
-      <w:r>
-        <w:lastRenderedPageBreak/>
-        <w:t xml:space="preserve">desatendido del IOS236. </w:t>
+        <w:t xml:space="preserve">Añadido instalador desatendido del IOS236. </w:t>
       </w:r>
       <w:r>
         <w:t>Revertido</w:t>
@@ -11956,10 +12771,10 @@
       </w:r>
     </w:p>
     <w:sectPr>
-      <w:headerReference w:type="even" r:id="rId78"/>
-      <w:headerReference w:type="default" r:id="rId79"/>
-      <w:footerReference w:type="even" r:id="rId80"/>
-      <w:footerReference w:type="default" r:id="rId81"/>
+      <w:headerReference w:type="even" r:id="rId76"/>
+      <w:headerReference w:type="default" r:id="rId77"/>
+      <w:footerReference w:type="even" r:id="rId78"/>
+      <w:footerReference w:type="default" r:id="rId79"/>
       <w:pgSz w:w="11907" w:h="16839"/>
       <w:pgMar w:top="1440" w:right="1418" w:bottom="1440" w:left="1418" w:header="709" w:footer="709" w:gutter="0"/>
       <w:pgNumType w:start="1"/>
@@ -12189,7 +13004,6 @@
       <w:dataBinding w:prefixMappings="xmlns:ns0='http://schemas.openxmlformats.org/package/2006/metadata/core-properties' xmlns:ns1='http://purl.org/dc/elements/1.1/'" w:xpath="/ns0:coreProperties[1]/ns1:creator[1]" w:storeItemID="{6C3C8BC8-F283-45AE-878A-BAB7291924A1}"/>
       <w:text/>
     </w:sdtPr>
-    <w:sdtEndPr/>
     <w:sdtContent>
       <w:p>
         <w:pPr>
@@ -12219,7 +13033,7 @@
         <w:lang w:eastAsia="es-ES_tradnl"/>
       </w:rPr>
       <w:drawing>
-        <wp:anchor distT="0" distB="0" distL="114300" distR="114300" simplePos="0" relativeHeight="251664384" behindDoc="0" locked="0" layoutInCell="1" allowOverlap="1" wp14:anchorId="69A466C1" wp14:editId="6306F2F9">
+        <wp:anchor distT="0" distB="0" distL="114300" distR="114300" simplePos="0" relativeHeight="251664384" behindDoc="0" locked="0" layoutInCell="1" allowOverlap="1" wp14:anchorId="79CD9C9A" wp14:editId="5FFDAADE">
           <wp:simplePos x="0" y="0"/>
           <wp:positionH relativeFrom="column">
             <wp:posOffset>1660525</wp:posOffset>
@@ -12288,7 +13102,7 @@
         <w:lang w:eastAsia="es-ES_tradnl"/>
       </w:rPr>
       <w:drawing>
-        <wp:anchor distT="0" distB="0" distL="114300" distR="114300" simplePos="0" relativeHeight="251663360" behindDoc="0" locked="0" layoutInCell="1" allowOverlap="1" wp14:anchorId="16CA6A2B" wp14:editId="6E57BE9F">
+        <wp:anchor distT="0" distB="0" distL="114300" distR="114300" simplePos="0" relativeHeight="251663360" behindDoc="0" locked="0" layoutInCell="1" allowOverlap="1" wp14:anchorId="2190E848" wp14:editId="4F2BDFA2">
           <wp:simplePos x="0" y="0"/>
           <wp:positionH relativeFrom="column">
             <wp:posOffset>-783590</wp:posOffset>
@@ -12358,7 +13172,7 @@
       <mc:AlternateContent>
         <mc:Choice Requires="wps">
           <w:drawing>
-            <wp:anchor distT="0" distB="0" distL="114300" distR="114300" simplePos="0" relativeHeight="251662336" behindDoc="0" locked="0" layoutInCell="0" allowOverlap="1" wp14:anchorId="3738D325" wp14:editId="1A09162C">
+            <wp:anchor distT="0" distB="0" distL="114300" distR="114300" simplePos="0" relativeHeight="251662336" behindDoc="0" locked="0" layoutInCell="0" allowOverlap="1" wp14:anchorId="612F1CA5" wp14:editId="676ADB21">
               <wp:simplePos x="0" y="0"/>
               <wp:positionH relativeFrom="page">
                 <wp:align>right</wp:align>
@@ -12425,7 +13239,7 @@
                               <w:color w:val="FFFFFF" w:themeColor="background1"/>
                               <w14:numForm w14:val="lining"/>
                             </w:rPr>
-                            <w:t>20</w:t>
+                            <w:t>11</w:t>
                           </w:r>
                           <w:r>
                             <w:rPr>
@@ -12492,7 +13306,7 @@
                         <w:color w:val="FFFFFF" w:themeColor="background1"/>
                         <w14:numForm w14:val="lining"/>
                       </w:rPr>
-                      <w:t>20</w:t>
+                      <w:t>11</w:t>
                     </w:r>
                     <w:r>
                       <w:rPr>
@@ -12511,7 +13325,20 @@
       </mc:AlternateContent>
     </w:r>
     <w:r>
-      <w:t xml:space="preserve"> v4.2 (rev8)    </w:t>
+      <w:t xml:space="preserve"> v4.2 (rev</w:t>
+    </w:r>
+    <w:del w:id="285" w:author="Guillermo" w:date="2011-04-09T00:48:00Z">
+      <w:r>
+        <w:delText>8</w:delText>
+      </w:r>
+    </w:del>
+    <w:ins w:id="286" w:author="Guillermo" w:date="2011-04-09T00:48:00Z">
+      <w:r>
+        <w:t>9</w:t>
+      </w:r>
+    </w:ins>
+    <w:r>
+      <w:t xml:space="preserve">)    </w:t>
     </w:r>
     <w:r>
       <w:rPr>
@@ -17928,7 +18755,7 @@
 </file>
 
 <file path=customXml/itemProps2.xml><?xml version="1.0" encoding="utf-8"?>
-<ds:datastoreItem xmlns:ds="http://schemas.openxmlformats.org/officeDocument/2006/customXml" ds:itemID="{BB692343-57E9-415A-BE63-C367DBEB852B}">
+<ds:datastoreItem xmlns:ds="http://schemas.openxmlformats.org/officeDocument/2006/customXml" ds:itemID="{633A596C-0F52-40AE-8683-3C5FBE93B7C9}">
   <ds:schemaRefs>
     <ds:schemaRef ds:uri="http://schemas.openxmlformats.org/officeDocument/2006/bibliography"/>
   </ds:schemaRefs>

</xml_diff>